<commit_message>
Update User and Custom ApiResponse
</commit_message>
<xml_diff>
--- a/InsuranceSystem_documentation.docx
+++ b/InsuranceSystem_documentation.docx
@@ -3629,6 +3629,96 @@
           <w:szCs w:val="24"/>
         </w:rPr>
       </w:pPr>
+      <w:r>
+        <w:rPr>
+          <w:szCs w:val="24"/>
+        </w:rPr>
+        <w:t xml:space="preserve">DELETE Method: </w:t>
+      </w:r>
+    </w:p>
+    <w:p>
+      <w:pPr>
+        <w:spacing w:line="480" w:lineRule="auto"/>
+        <w:rPr>
+          <w:szCs w:val="24"/>
+        </w:rPr>
+      </w:pPr>
+      <w:r>
+        <w:rPr>
+          <w:szCs w:val="24"/>
+        </w:rPr>
+        <w:tab/>
+      </w:r>
+      <w:r>
+        <w:rPr>
+          <w:szCs w:val="24"/>
+        </w:rPr>
+        <w:tab/>
+        <w:t>(</w:t>
+      </w:r>
+      <w:proofErr w:type="gramStart"/>
+      <w:r>
+        <w:rPr>
+          <w:szCs w:val="24"/>
+        </w:rPr>
+        <w:t>/{</w:t>
+      </w:r>
+      <w:proofErr w:type="spellStart"/>
+      <w:proofErr w:type="gramEnd"/>
+      <w:r>
+        <w:rPr>
+          <w:szCs w:val="24"/>
+        </w:rPr>
+        <w:t>policyId</w:t>
+      </w:r>
+      <w:proofErr w:type="spellEnd"/>
+      <w:r>
+        <w:rPr>
+          <w:szCs w:val="24"/>
+        </w:rPr>
+        <w:t>})</w:t>
+      </w:r>
+    </w:p>
+    <w:p>
+      <w:pPr>
+        <w:pStyle w:val="ListParagraph"/>
+        <w:numPr>
+          <w:ilvl w:val="0"/>
+          <w:numId w:val="4"/>
+        </w:numPr>
+        <w:spacing w:line="480" w:lineRule="auto"/>
+        <w:rPr>
+          <w:szCs w:val="24"/>
+        </w:rPr>
+      </w:pPr>
+      <w:proofErr w:type="spellStart"/>
+      <w:r>
+        <w:rPr>
+          <w:szCs w:val="24"/>
+        </w:rPr>
+        <w:t>deletePolicy</w:t>
+      </w:r>
+      <w:proofErr w:type="spellEnd"/>
+      <w:r>
+        <w:rPr>
+          <w:szCs w:val="24"/>
+        </w:rPr>
+        <w:t xml:space="preserve">(Long </w:t>
+      </w:r>
+      <w:proofErr w:type="spellStart"/>
+      <w:r>
+        <w:rPr>
+          <w:szCs w:val="24"/>
+        </w:rPr>
+        <w:t>policyId</w:t>
+      </w:r>
+      <w:proofErr w:type="spellEnd"/>
+      <w:r>
+        <w:rPr>
+          <w:szCs w:val="24"/>
+        </w:rPr>
+        <w:t>)</w:t>
+      </w:r>
     </w:p>
     <w:p>
       <w:pPr>
@@ -3716,29 +3806,35 @@
         <w:rPr>
           <w:szCs w:val="24"/>
         </w:rPr>
-        <w:t>(</w:t>
+        <w:t>(/</w:t>
+      </w:r>
+      <w:proofErr w:type="spellStart"/>
+      <w:r>
+        <w:rPr>
+          <w:szCs w:val="24"/>
+        </w:rPr>
+        <w:t>id</w:t>
       </w:r>
       <w:proofErr w:type="gramStart"/>
       <w:r>
         <w:rPr>
           <w:szCs w:val="24"/>
         </w:rPr>
-        <w:t>/{</w:t>
-      </w:r>
-      <w:proofErr w:type="spellStart"/>
+        <w:t>?id</w:t>
+      </w:r>
+      <w:proofErr w:type="spellEnd"/>
       <w:proofErr w:type="gramEnd"/>
       <w:r>
         <w:rPr>
           <w:szCs w:val="24"/>
         </w:rPr>
-        <w:t>userId</w:t>
-      </w:r>
-      <w:proofErr w:type="spellEnd"/>
-      <w:r>
-        <w:rPr>
-          <w:szCs w:val="24"/>
-        </w:rPr>
-        <w:t>})</w:t>
+        <w:t>=””</w:t>
+      </w:r>
+      <w:r>
+        <w:rPr>
+          <w:szCs w:val="24"/>
+        </w:rPr>
+        <w:t>)</w:t>
       </w:r>
     </w:p>
     <w:p>
@@ -3897,6 +3993,7 @@
         <w:rPr>
           <w:szCs w:val="24"/>
         </w:rPr>
+        <w:lastRenderedPageBreak/>
         <w:t>POST Method:</w:t>
       </w:r>
     </w:p>
@@ -3968,7 +4065,6 @@
           <w:sz w:val="18"/>
           <w:szCs w:val="18"/>
         </w:rPr>
-        <w:lastRenderedPageBreak/>
         <w:t>{</w:t>
       </w:r>
     </w:p>
@@ -4922,6 +5018,218 @@
     </w:p>
     <w:p>
       <w:pPr>
+        <w:shd w:val="clear" w:color="auto" w:fill="FFFFFF"/>
+        <w:spacing w:after="0" w:line="270" w:lineRule="atLeast"/>
+        <w:ind w:left="1440"/>
+        <w:rPr>
+          <w:rFonts w:ascii="Courier New" w:eastAsia="Times New Roman" w:hAnsi="Courier New" w:cs="Courier New"/>
+          <w:color w:val="000000"/>
+          <w:kern w:val="0"/>
+          <w:sz w:val="18"/>
+          <w:szCs w:val="18"/>
+        </w:rPr>
+      </w:pPr>
+      <w:r>
+        <w:rPr>
+          <w:rFonts w:ascii="Courier New" w:eastAsia="Times New Roman" w:hAnsi="Courier New" w:cs="Courier New"/>
+          <w:color w:val="000000"/>
+          <w:kern w:val="0"/>
+          <w:sz w:val="18"/>
+          <w:szCs w:val="18"/>
+        </w:rPr>
+        <w:t>{</w:t>
+      </w:r>
+    </w:p>
+    <w:p>
+      <w:pPr>
+        <w:shd w:val="clear" w:color="auto" w:fill="FFFFFF"/>
+        <w:spacing w:after="0" w:line="270" w:lineRule="atLeast"/>
+        <w:ind w:left="1440"/>
+        <w:rPr>
+          <w:rFonts w:ascii="Courier New" w:eastAsia="Times New Roman" w:hAnsi="Courier New" w:cs="Courier New"/>
+          <w:color w:val="000000"/>
+          <w:kern w:val="0"/>
+          <w:sz w:val="18"/>
+          <w:szCs w:val="18"/>
+        </w:rPr>
+      </w:pPr>
+      <w:r>
+        <w:rPr>
+          <w:rFonts w:ascii="Courier New" w:eastAsia="Times New Roman" w:hAnsi="Courier New" w:cs="Courier New"/>
+          <w:color w:val="000000"/>
+          <w:kern w:val="0"/>
+          <w:sz w:val="18"/>
+          <w:szCs w:val="18"/>
+        </w:rPr>
+        <w:t xml:space="preserve">    </w:t>
+      </w:r>
+      <w:r>
+        <w:rPr>
+          <w:rFonts w:ascii="Courier New" w:eastAsia="Times New Roman" w:hAnsi="Courier New" w:cs="Courier New"/>
+          <w:color w:val="A31515"/>
+          <w:kern w:val="0"/>
+          <w:sz w:val="18"/>
+          <w:szCs w:val="18"/>
+        </w:rPr>
+        <w:t>"</w:t>
+      </w:r>
+      <w:proofErr w:type="gramStart"/>
+      <w:r>
+        <w:rPr>
+          <w:rFonts w:ascii="Courier New" w:eastAsia="Times New Roman" w:hAnsi="Courier New" w:cs="Courier New"/>
+          <w:color w:val="A31515"/>
+          <w:kern w:val="0"/>
+          <w:sz w:val="18"/>
+          <w:szCs w:val="18"/>
+        </w:rPr>
+        <w:t>username</w:t>
+      </w:r>
+      <w:proofErr w:type="gramEnd"/>
+      <w:r>
+        <w:rPr>
+          <w:rFonts w:ascii="Courier New" w:eastAsia="Times New Roman" w:hAnsi="Courier New" w:cs="Courier New"/>
+          <w:color w:val="A31515"/>
+          <w:kern w:val="0"/>
+          <w:sz w:val="18"/>
+          <w:szCs w:val="18"/>
+        </w:rPr>
+        <w:t>"</w:t>
+      </w:r>
+      <w:r>
+        <w:rPr>
+          <w:rFonts w:ascii="Courier New" w:eastAsia="Times New Roman" w:hAnsi="Courier New" w:cs="Courier New"/>
+          <w:color w:val="000000"/>
+          <w:kern w:val="0"/>
+          <w:sz w:val="18"/>
+          <w:szCs w:val="18"/>
+        </w:rPr>
+        <w:t xml:space="preserve"> : </w:t>
+      </w:r>
+      <w:r>
+        <w:rPr>
+          <w:rFonts w:ascii="Courier New" w:eastAsia="Times New Roman" w:hAnsi="Courier New" w:cs="Courier New"/>
+          <w:color w:val="0451A5"/>
+          <w:kern w:val="0"/>
+          <w:sz w:val="18"/>
+          <w:szCs w:val="18"/>
+        </w:rPr>
+        <w:t>"Jimmy"</w:t>
+      </w:r>
+      <w:r>
+        <w:rPr>
+          <w:rFonts w:ascii="Courier New" w:eastAsia="Times New Roman" w:hAnsi="Courier New" w:cs="Courier New"/>
+          <w:color w:val="000000"/>
+          <w:kern w:val="0"/>
+          <w:sz w:val="18"/>
+          <w:szCs w:val="18"/>
+        </w:rPr>
+        <w:t>,</w:t>
+      </w:r>
+    </w:p>
+    <w:p>
+      <w:pPr>
+        <w:shd w:val="clear" w:color="auto" w:fill="FFFFFF"/>
+        <w:spacing w:after="0" w:line="270" w:lineRule="atLeast"/>
+        <w:ind w:left="1440"/>
+        <w:rPr>
+          <w:rFonts w:ascii="Courier New" w:eastAsia="Times New Roman" w:hAnsi="Courier New" w:cs="Courier New"/>
+          <w:color w:val="000000"/>
+          <w:kern w:val="0"/>
+          <w:sz w:val="18"/>
+          <w:szCs w:val="18"/>
+        </w:rPr>
+      </w:pPr>
+      <w:r>
+        <w:rPr>
+          <w:rFonts w:ascii="Courier New" w:eastAsia="Times New Roman" w:hAnsi="Courier New" w:cs="Courier New"/>
+          <w:color w:val="000000"/>
+          <w:kern w:val="0"/>
+          <w:sz w:val="18"/>
+          <w:szCs w:val="18"/>
+        </w:rPr>
+        <w:t xml:space="preserve">    </w:t>
+      </w:r>
+      <w:r>
+        <w:rPr>
+          <w:rFonts w:ascii="Courier New" w:eastAsia="Times New Roman" w:hAnsi="Courier New" w:cs="Courier New"/>
+          <w:color w:val="A31515"/>
+          <w:kern w:val="0"/>
+          <w:sz w:val="18"/>
+          <w:szCs w:val="18"/>
+        </w:rPr>
+        <w:t>"</w:t>
+      </w:r>
+      <w:proofErr w:type="spellStart"/>
+      <w:proofErr w:type="gramStart"/>
+      <w:r>
+        <w:rPr>
+          <w:rFonts w:ascii="Courier New" w:eastAsia="Times New Roman" w:hAnsi="Courier New" w:cs="Courier New"/>
+          <w:color w:val="A31515"/>
+          <w:kern w:val="0"/>
+          <w:sz w:val="18"/>
+          <w:szCs w:val="18"/>
+        </w:rPr>
+        <w:t>flatRate</w:t>
+      </w:r>
+      <w:proofErr w:type="spellEnd"/>
+      <w:proofErr w:type="gramEnd"/>
+      <w:r>
+        <w:rPr>
+          <w:rFonts w:ascii="Courier New" w:eastAsia="Times New Roman" w:hAnsi="Courier New" w:cs="Courier New"/>
+          <w:color w:val="A31515"/>
+          <w:kern w:val="0"/>
+          <w:sz w:val="18"/>
+          <w:szCs w:val="18"/>
+        </w:rPr>
+        <w:t>"</w:t>
+      </w:r>
+      <w:r>
+        <w:rPr>
+          <w:rFonts w:ascii="Courier New" w:eastAsia="Times New Roman" w:hAnsi="Courier New" w:cs="Courier New"/>
+          <w:color w:val="000000"/>
+          <w:kern w:val="0"/>
+          <w:sz w:val="18"/>
+          <w:szCs w:val="18"/>
+        </w:rPr>
+        <w:t xml:space="preserve"> :  </w:t>
+      </w:r>
+      <w:r>
+        <w:rPr>
+          <w:rFonts w:ascii="Courier New" w:eastAsia="Times New Roman" w:hAnsi="Courier New" w:cs="Courier New"/>
+          <w:color w:val="098658"/>
+          <w:kern w:val="0"/>
+          <w:sz w:val="18"/>
+          <w:szCs w:val="18"/>
+        </w:rPr>
+        <w:t>10</w:t>
+      </w:r>
+    </w:p>
+    <w:p>
+      <w:pPr>
+        <w:shd w:val="clear" w:color="auto" w:fill="FFFFFF"/>
+        <w:spacing w:after="0" w:line="270" w:lineRule="atLeast"/>
+        <w:ind w:left="1440"/>
+        <w:rPr>
+          <w:rFonts w:ascii="Courier New" w:eastAsia="Times New Roman" w:hAnsi="Courier New" w:cs="Courier New"/>
+          <w:color w:val="000000"/>
+          <w:kern w:val="0"/>
+          <w:sz w:val="18"/>
+          <w:szCs w:val="18"/>
+        </w:rPr>
+      </w:pPr>
+      <w:r>
+        <w:rPr>
+          <w:rFonts w:ascii="Courier New" w:eastAsia="Times New Roman" w:hAnsi="Courier New" w:cs="Courier New"/>
+          <w:color w:val="000000"/>
+          <w:kern w:val="0"/>
+          <w:sz w:val="18"/>
+          <w:szCs w:val="18"/>
+        </w:rPr>
+        <w:t>}</w:t>
+      </w:r>
+    </w:p>
+    <w:p>
+      <w:pPr>
         <w:pStyle w:val="ListParagraph"/>
         <w:spacing w:line="480" w:lineRule="auto"/>
         <w:ind w:left="1440"/>
@@ -5030,18 +5338,563 @@
         </w:rPr>
         <w:t xml:space="preserve"> as the body</w:t>
       </w:r>
+    </w:p>
+    <w:p>
+      <w:pPr>
+        <w:shd w:val="clear" w:color="auto" w:fill="FFFFFF"/>
+        <w:spacing w:after="0" w:line="270" w:lineRule="atLeast"/>
+        <w:ind w:left="1440"/>
+        <w:rPr>
+          <w:rFonts w:ascii="Courier New" w:eastAsia="Times New Roman" w:hAnsi="Courier New" w:cs="Courier New"/>
+          <w:color w:val="000000"/>
+          <w:kern w:val="0"/>
+          <w:sz w:val="18"/>
+          <w:szCs w:val="18"/>
+        </w:rPr>
+      </w:pPr>
+      <w:r>
+        <w:rPr>
+          <w:rFonts w:ascii="Courier New" w:eastAsia="Times New Roman" w:hAnsi="Courier New" w:cs="Courier New"/>
+          <w:color w:val="000000"/>
+          <w:kern w:val="0"/>
+          <w:sz w:val="18"/>
+          <w:szCs w:val="18"/>
+        </w:rPr>
+        <w:t>{</w:t>
+      </w:r>
+    </w:p>
+    <w:p>
+      <w:pPr>
+        <w:shd w:val="clear" w:color="auto" w:fill="FFFFFF"/>
+        <w:spacing w:after="0" w:line="270" w:lineRule="atLeast"/>
+        <w:ind w:left="1440"/>
+        <w:rPr>
+          <w:rFonts w:ascii="Courier New" w:eastAsia="Times New Roman" w:hAnsi="Courier New" w:cs="Courier New"/>
+          <w:color w:val="000000"/>
+          <w:kern w:val="0"/>
+          <w:sz w:val="18"/>
+          <w:szCs w:val="18"/>
+        </w:rPr>
+      </w:pPr>
+      <w:r>
+        <w:rPr>
+          <w:rFonts w:ascii="Courier New" w:eastAsia="Times New Roman" w:hAnsi="Courier New" w:cs="Courier New"/>
+          <w:color w:val="A31515"/>
+          <w:kern w:val="0"/>
+          <w:sz w:val="18"/>
+          <w:szCs w:val="18"/>
+        </w:rPr>
+        <w:t>"</w:t>
+      </w:r>
+      <w:proofErr w:type="gramStart"/>
+      <w:r>
+        <w:rPr>
+          <w:rFonts w:ascii="Courier New" w:eastAsia="Times New Roman" w:hAnsi="Courier New" w:cs="Courier New"/>
+          <w:color w:val="A31515"/>
+          <w:kern w:val="0"/>
+          <w:sz w:val="18"/>
+          <w:szCs w:val="18"/>
+        </w:rPr>
+        <w:t>username</w:t>
+      </w:r>
+      <w:proofErr w:type="gramEnd"/>
+      <w:r>
+        <w:rPr>
+          <w:rFonts w:ascii="Courier New" w:eastAsia="Times New Roman" w:hAnsi="Courier New" w:cs="Courier New"/>
+          <w:color w:val="A31515"/>
+          <w:kern w:val="0"/>
+          <w:sz w:val="18"/>
+          <w:szCs w:val="18"/>
+        </w:rPr>
+        <w:t>"</w:t>
+      </w:r>
+      <w:r>
+        <w:rPr>
+          <w:rFonts w:ascii="Courier New" w:eastAsia="Times New Roman" w:hAnsi="Courier New" w:cs="Courier New"/>
+          <w:color w:val="000000"/>
+          <w:kern w:val="0"/>
+          <w:sz w:val="18"/>
+          <w:szCs w:val="18"/>
+        </w:rPr>
+        <w:t xml:space="preserve"> : </w:t>
+      </w:r>
+      <w:r>
+        <w:rPr>
+          <w:rFonts w:ascii="Courier New" w:eastAsia="Times New Roman" w:hAnsi="Courier New" w:cs="Courier New"/>
+          <w:color w:val="0451A5"/>
+          <w:kern w:val="0"/>
+          <w:sz w:val="18"/>
+          <w:szCs w:val="18"/>
+        </w:rPr>
+        <w:t>"Jimmy"</w:t>
+      </w:r>
+      <w:r>
+        <w:rPr>
+          <w:rFonts w:ascii="Courier New" w:eastAsia="Times New Roman" w:hAnsi="Courier New" w:cs="Courier New"/>
+          <w:color w:val="000000"/>
+          <w:kern w:val="0"/>
+          <w:sz w:val="18"/>
+          <w:szCs w:val="18"/>
+        </w:rPr>
+        <w:t>,</w:t>
+      </w:r>
+    </w:p>
+    <w:p>
+      <w:pPr>
+        <w:shd w:val="clear" w:color="auto" w:fill="FFFFFF"/>
+        <w:spacing w:after="0" w:line="270" w:lineRule="atLeast"/>
+        <w:ind w:left="1440"/>
+        <w:rPr>
+          <w:rFonts w:ascii="Courier New" w:eastAsia="Times New Roman" w:hAnsi="Courier New" w:cs="Courier New"/>
+          <w:color w:val="000000"/>
+          <w:kern w:val="0"/>
+          <w:sz w:val="18"/>
+          <w:szCs w:val="18"/>
+        </w:rPr>
+      </w:pPr>
+      <w:r>
+        <w:rPr>
+          <w:rFonts w:ascii="Courier New" w:eastAsia="Times New Roman" w:hAnsi="Courier New" w:cs="Courier New"/>
+          <w:color w:val="A31515"/>
+          <w:kern w:val="0"/>
+          <w:sz w:val="18"/>
+          <w:szCs w:val="18"/>
+        </w:rPr>
+        <w:t>"</w:t>
+      </w:r>
+      <w:proofErr w:type="spellStart"/>
+      <w:proofErr w:type="gramStart"/>
+      <w:r>
+        <w:rPr>
+          <w:rFonts w:ascii="Courier New" w:eastAsia="Times New Roman" w:hAnsi="Courier New" w:cs="Courier New"/>
+          <w:color w:val="A31515"/>
+          <w:kern w:val="0"/>
+          <w:sz w:val="18"/>
+          <w:szCs w:val="18"/>
+        </w:rPr>
+        <w:t>flatRate</w:t>
+      </w:r>
+      <w:proofErr w:type="spellEnd"/>
+      <w:proofErr w:type="gramEnd"/>
+      <w:r>
+        <w:rPr>
+          <w:rFonts w:ascii="Courier New" w:eastAsia="Times New Roman" w:hAnsi="Courier New" w:cs="Courier New"/>
+          <w:color w:val="A31515"/>
+          <w:kern w:val="0"/>
+          <w:sz w:val="18"/>
+          <w:szCs w:val="18"/>
+        </w:rPr>
+        <w:t>"</w:t>
+      </w:r>
+      <w:r>
+        <w:rPr>
+          <w:rFonts w:ascii="Courier New" w:eastAsia="Times New Roman" w:hAnsi="Courier New" w:cs="Courier New"/>
+          <w:color w:val="000000"/>
+          <w:kern w:val="0"/>
+          <w:sz w:val="18"/>
+          <w:szCs w:val="18"/>
+        </w:rPr>
+        <w:t xml:space="preserve"> :  </w:t>
+      </w:r>
+      <w:r>
+        <w:rPr>
+          <w:rFonts w:ascii="Courier New" w:eastAsia="Times New Roman" w:hAnsi="Courier New" w:cs="Courier New"/>
+          <w:color w:val="098658"/>
+          <w:kern w:val="0"/>
+          <w:sz w:val="18"/>
+          <w:szCs w:val="18"/>
+        </w:rPr>
+        <w:t>10</w:t>
+      </w:r>
+      <w:r>
+        <w:rPr>
+          <w:rFonts w:ascii="Courier New" w:eastAsia="Times New Roman" w:hAnsi="Courier New" w:cs="Courier New"/>
+          <w:color w:val="000000"/>
+          <w:kern w:val="0"/>
+          <w:sz w:val="18"/>
+          <w:szCs w:val="18"/>
+        </w:rPr>
+        <w:t>,</w:t>
+      </w:r>
+    </w:p>
+    <w:p>
+      <w:pPr>
+        <w:shd w:val="clear" w:color="auto" w:fill="FFFFFF"/>
+        <w:spacing w:after="0" w:line="270" w:lineRule="atLeast"/>
+        <w:ind w:left="1440"/>
+        <w:rPr>
+          <w:rFonts w:ascii="Courier New" w:eastAsia="Times New Roman" w:hAnsi="Courier New" w:cs="Courier New"/>
+          <w:color w:val="000000"/>
+          <w:kern w:val="0"/>
+          <w:sz w:val="18"/>
+          <w:szCs w:val="18"/>
+        </w:rPr>
+      </w:pPr>
+      <w:r>
+        <w:rPr>
+          <w:rFonts w:ascii="Courier New" w:eastAsia="Times New Roman" w:hAnsi="Courier New" w:cs="Courier New"/>
+          <w:color w:val="A31515"/>
+          <w:kern w:val="0"/>
+          <w:sz w:val="18"/>
+          <w:szCs w:val="18"/>
+        </w:rPr>
+        <w:t>"</w:t>
+      </w:r>
+      <w:proofErr w:type="spellStart"/>
+      <w:proofErr w:type="gramStart"/>
+      <w:r>
+        <w:rPr>
+          <w:rFonts w:ascii="Courier New" w:eastAsia="Times New Roman" w:hAnsi="Courier New" w:cs="Courier New"/>
+          <w:color w:val="A31515"/>
+          <w:kern w:val="0"/>
+          <w:sz w:val="18"/>
+          <w:szCs w:val="18"/>
+        </w:rPr>
+        <w:t>policyType</w:t>
+      </w:r>
+      <w:proofErr w:type="spellEnd"/>
+      <w:proofErr w:type="gramEnd"/>
+      <w:r>
+        <w:rPr>
+          <w:rFonts w:ascii="Courier New" w:eastAsia="Times New Roman" w:hAnsi="Courier New" w:cs="Courier New"/>
+          <w:color w:val="A31515"/>
+          <w:kern w:val="0"/>
+          <w:sz w:val="18"/>
+          <w:szCs w:val="18"/>
+        </w:rPr>
+        <w:t>"</w:t>
+      </w:r>
+      <w:r>
+        <w:rPr>
+          <w:rFonts w:ascii="Courier New" w:eastAsia="Times New Roman" w:hAnsi="Courier New" w:cs="Courier New"/>
+          <w:color w:val="000000"/>
+          <w:kern w:val="0"/>
+          <w:sz w:val="18"/>
+          <w:szCs w:val="18"/>
+        </w:rPr>
+        <w:t xml:space="preserve"> : </w:t>
+      </w:r>
+      <w:r>
+        <w:rPr>
+          <w:rFonts w:ascii="Courier New" w:eastAsia="Times New Roman" w:hAnsi="Courier New" w:cs="Courier New"/>
+          <w:color w:val="0451A5"/>
+          <w:kern w:val="0"/>
+          <w:sz w:val="18"/>
+          <w:szCs w:val="18"/>
+        </w:rPr>
+        <w:t>"Comprehensive"</w:t>
+      </w:r>
+    </w:p>
+    <w:p>
+      <w:pPr>
+        <w:shd w:val="clear" w:color="auto" w:fill="FFFFFF"/>
+        <w:spacing w:after="0" w:line="270" w:lineRule="atLeast"/>
+        <w:ind w:left="1440"/>
+        <w:rPr>
+          <w:rFonts w:ascii="Courier New" w:eastAsia="Times New Roman" w:hAnsi="Courier New" w:cs="Courier New"/>
+          <w:color w:val="000000"/>
+          <w:kern w:val="0"/>
+          <w:sz w:val="18"/>
+          <w:szCs w:val="18"/>
+        </w:rPr>
+      </w:pPr>
+      <w:r>
+        <w:rPr>
+          <w:rFonts w:ascii="Courier New" w:eastAsia="Times New Roman" w:hAnsi="Courier New" w:cs="Courier New"/>
+          <w:color w:val="000000"/>
+          <w:kern w:val="0"/>
+          <w:sz w:val="18"/>
+          <w:szCs w:val="18"/>
+        </w:rPr>
+        <w:t>}</w:t>
+      </w:r>
+    </w:p>
+    <w:p>
+      <w:pPr>
+        <w:pStyle w:val="ListParagraph"/>
+        <w:spacing w:line="480" w:lineRule="auto"/>
+        <w:ind w:left="1440"/>
+        <w:rPr>
+          <w:szCs w:val="24"/>
+        </w:rPr>
+      </w:pPr>
+    </w:p>
+    <w:p>
+      <w:pPr>
+        <w:pStyle w:val="ListParagraph"/>
+        <w:spacing w:line="480" w:lineRule="auto"/>
+        <w:ind w:left="1440"/>
+        <w:rPr>
+          <w:szCs w:val="24"/>
+        </w:rPr>
+      </w:pPr>
+    </w:p>
+    <w:p>
+      <w:pPr>
+        <w:pStyle w:val="ListParagraph"/>
+        <w:spacing w:line="480" w:lineRule="auto"/>
+        <w:ind w:left="1440"/>
+        <w:rPr>
+          <w:szCs w:val="24"/>
+        </w:rPr>
+      </w:pPr>
+    </w:p>
+    <w:p>
+      <w:pPr>
+        <w:spacing w:line="480" w:lineRule="auto"/>
+        <w:ind w:firstLine="720"/>
+        <w:rPr>
+          <w:szCs w:val="24"/>
+        </w:rPr>
+      </w:pPr>
+      <w:r>
+        <w:rPr>
+          <w:szCs w:val="24"/>
+        </w:rPr>
+        <w:lastRenderedPageBreak/>
+        <w:t xml:space="preserve">DELETE Method: </w:t>
+      </w:r>
+    </w:p>
+    <w:p>
+      <w:pPr>
+        <w:spacing w:line="480" w:lineRule="auto"/>
+        <w:rPr>
+          <w:szCs w:val="24"/>
+        </w:rPr>
+      </w:pPr>
+      <w:r>
+        <w:rPr>
+          <w:szCs w:val="24"/>
+        </w:rPr>
+        <w:tab/>
+      </w:r>
+      <w:r>
+        <w:rPr>
+          <w:szCs w:val="24"/>
+        </w:rPr>
+        <w:tab/>
+        <w:t>(</w:t>
+      </w:r>
+      <w:proofErr w:type="gramStart"/>
+      <w:r>
+        <w:rPr>
+          <w:szCs w:val="24"/>
+        </w:rPr>
+        <w:t>/{</w:t>
+      </w:r>
+      <w:proofErr w:type="spellStart"/>
+      <w:proofErr w:type="gramEnd"/>
+      <w:r>
+        <w:rPr>
+          <w:szCs w:val="24"/>
+        </w:rPr>
+        <w:t>userId</w:t>
+      </w:r>
+      <w:proofErr w:type="spellEnd"/>
+      <w:r>
+        <w:rPr>
+          <w:szCs w:val="24"/>
+        </w:rPr>
+        <w:t>})</w:t>
+      </w:r>
+    </w:p>
+    <w:p>
+      <w:pPr>
+        <w:pStyle w:val="ListParagraph"/>
+        <w:numPr>
+          <w:ilvl w:val="0"/>
+          <w:numId w:val="4"/>
+        </w:numPr>
+        <w:spacing w:line="480" w:lineRule="auto"/>
+        <w:rPr>
+          <w:szCs w:val="24"/>
+        </w:rPr>
+      </w:pPr>
+      <w:proofErr w:type="spellStart"/>
+      <w:proofErr w:type="gramStart"/>
+      <w:r>
+        <w:rPr>
+          <w:szCs w:val="24"/>
+        </w:rPr>
+        <w:t>deleteUser</w:t>
+      </w:r>
+      <w:proofErr w:type="spellEnd"/>
+      <w:r>
+        <w:rPr>
+          <w:szCs w:val="24"/>
+        </w:rPr>
+        <w:t>(</w:t>
+      </w:r>
+      <w:proofErr w:type="gramEnd"/>
+      <w:r>
+        <w:rPr>
+          <w:szCs w:val="24"/>
+        </w:rPr>
+        <w:t xml:space="preserve">Long </w:t>
+      </w:r>
+      <w:proofErr w:type="spellStart"/>
+      <w:r>
+        <w:rPr>
+          <w:szCs w:val="24"/>
+        </w:rPr>
+        <w:t>userId</w:t>
+      </w:r>
+      <w:proofErr w:type="spellEnd"/>
+      <w:r>
+        <w:rPr>
+          <w:szCs w:val="24"/>
+        </w:rPr>
+        <w:t>)</w:t>
+      </w:r>
+      <w:r>
+        <w:rPr>
+          <w:szCs w:val="24"/>
+        </w:rPr>
+        <w:t xml:space="preserve"> </w:t>
+      </w:r>
+      <w:r>
+        <w:rPr>
+          <w:szCs w:val="24"/>
+        </w:rPr>
+        <w:sym w:font="Wingdings" w:char="F0E0"/>
+      </w:r>
+      <w:r>
+        <w:rPr>
+          <w:szCs w:val="24"/>
+        </w:rPr>
+        <w:t xml:space="preserve"> delete user along with all of the policies belong to the user. </w:t>
+      </w:r>
+    </w:p>
+    <w:p>
+      <w:pPr>
+        <w:spacing w:line="480" w:lineRule="auto"/>
+        <w:rPr>
+          <w:szCs w:val="24"/>
+        </w:rPr>
+      </w:pPr>
+    </w:p>
+    <w:p>
+      <w:pPr>
+        <w:spacing w:line="480" w:lineRule="auto"/>
+        <w:rPr>
+          <w:strike/>
+          <w:szCs w:val="24"/>
+        </w:rPr>
+      </w:pPr>
+    </w:p>
+    <w:p>
+      <w:pPr>
+        <w:spacing w:line="480" w:lineRule="auto"/>
+        <w:rPr>
+          <w:strike/>
+          <w:color w:val="FF0000"/>
+          <w:szCs w:val="24"/>
+        </w:rPr>
+      </w:pPr>
+      <w:r>
+        <w:rPr>
+          <w:strike/>
+          <w:color w:val="FF0000"/>
+          <w:szCs w:val="24"/>
+        </w:rPr>
+        <w:t xml:space="preserve">DELETE CONTROLLER NEED TO BE FIXED FOR DELETING THE POLICIES NOT JUST THE USER. </w:t>
+      </w:r>
+    </w:p>
+    <w:p>
+      <w:pPr>
+        <w:spacing w:line="480" w:lineRule="auto"/>
+        <w:rPr>
+          <w:strike/>
+          <w:color w:val="FF0000"/>
+          <w:szCs w:val="24"/>
+        </w:rPr>
+      </w:pPr>
+      <w:r>
+        <w:rPr>
+          <w:strike/>
+          <w:color w:val="FF0000"/>
+          <w:szCs w:val="24"/>
+        </w:rPr>
+        <w:t>PASSWORD ISSUE – NOT BEING SAVED INTO DB.</w:t>
+      </w:r>
+    </w:p>
+    <w:p>
+      <w:pPr>
+        <w:spacing w:line="480" w:lineRule="auto"/>
+        <w:rPr>
+          <w:strike/>
+          <w:color w:val="FF0000"/>
+          <w:szCs w:val="24"/>
+        </w:rPr>
+      </w:pPr>
+      <w:r>
+        <w:rPr>
+          <w:strike/>
+          <w:color w:val="FF0000"/>
+          <w:szCs w:val="24"/>
+        </w:rPr>
+        <w:t xml:space="preserve">UPDATING INFORMATION FUNCTIONS AS WELL. </w:t>
+      </w:r>
+      <w:r>
+        <w:rPr>
+          <w:strike/>
+          <w:color w:val="FF0000"/>
+          <w:szCs w:val="24"/>
+        </w:rPr>
+        <w:sym w:font="Wingdings" w:char="F0E0"/>
+      </w:r>
+      <w:r>
+        <w:rPr>
+          <w:strike/>
+          <w:color w:val="FF0000"/>
+          <w:szCs w:val="24"/>
+        </w:rPr>
+        <w:t xml:space="preserve"> ONLY UPDATE USER DATA</w:t>
+      </w:r>
+    </w:p>
+    <w:p>
+      <w:pPr>
+        <w:spacing w:line="480" w:lineRule="auto"/>
+        <w:rPr>
+          <w:color w:val="FF0000"/>
+          <w:szCs w:val="24"/>
+        </w:rPr>
+      </w:pPr>
+      <w:r>
+        <w:rPr>
+          <w:color w:val="FF0000"/>
+          <w:szCs w:val="24"/>
+        </w:rPr>
+        <w:t>FILTER FUNCTIONS (EXPIRY DATE, CAR)</w:t>
+      </w:r>
+    </w:p>
+    <w:p>
+      <w:pPr>
+        <w:spacing w:line="480" w:lineRule="auto"/>
+        <w:rPr>
+          <w:color w:val="FF0000"/>
+          <w:szCs w:val="24"/>
+        </w:rPr>
+      </w:pPr>
+      <w:r>
+        <w:rPr>
+          <w:color w:val="FF0000"/>
+          <w:szCs w:val="24"/>
+        </w:rPr>
+        <w:t xml:space="preserve">WRITE FILE INTO .CSV FILE. </w:t>
+      </w:r>
+    </w:p>
+    <w:p>
+      <w:pPr>
+        <w:pStyle w:val="ListParagraph"/>
+        <w:spacing w:line="480" w:lineRule="auto"/>
+        <w:ind w:left="1440"/>
+        <w:rPr>
+          <w:szCs w:val="24"/>
+        </w:rPr>
+      </w:pPr>
       <w:bookmarkStart w:id="0" w:name="_GoBack"/>
       <w:bookmarkEnd w:id="0"/>
-    </w:p>
-    <w:p>
-      <w:pPr>
-        <w:pStyle w:val="ListParagraph"/>
-        <w:spacing w:line="480" w:lineRule="auto"/>
-        <w:ind w:left="1440"/>
-        <w:rPr>
-          <w:szCs w:val="24"/>
-        </w:rPr>
-      </w:pPr>
     </w:p>
     <w:sectPr>
       <w:headerReference w:type="default" r:id="rId8"/>
@@ -5348,7 +6201,7 @@
   <w:abstractNum w:abstractNumId="2" w15:restartNumberingAfterBreak="0">
     <w:nsid w:val="34F42C9D"/>
     <w:multiLevelType w:val="hybridMultilevel"/>
-    <w:tmpl w:val="7040DD94"/>
+    <w:tmpl w:val="796E0FD6"/>
     <w:lvl w:ilvl="0" w:tplc="3809000B">
       <w:start w:val="1"/>
       <w:numFmt w:val="bullet"/>
@@ -5684,6 +6537,118 @@
     </w:lvl>
   </w:abstractNum>
   <w:abstractNum w:abstractNumId="5" w15:restartNumberingAfterBreak="0">
+    <w:nsid w:val="5BC14862"/>
+    <w:multiLevelType w:val="hybridMultilevel"/>
+    <w:tmpl w:val="A18C0CEA"/>
+    <w:lvl w:ilvl="0" w:tplc="D33A0AF4">
+      <w:numFmt w:val="bullet"/>
+      <w:lvlText w:val="-"/>
+      <w:lvlJc w:val="left"/>
+      <w:pPr>
+        <w:ind w:left="1080" w:hanging="360"/>
+      </w:pPr>
+      <w:rPr>
+        <w:rFonts w:ascii="Times New Roman" w:eastAsiaTheme="minorHAnsi" w:hAnsi="Times New Roman" w:cs="Times New Roman" w:hint="default"/>
+      </w:rPr>
+    </w:lvl>
+    <w:lvl w:ilvl="1" w:tplc="04090003" w:tentative="1">
+      <w:start w:val="1"/>
+      <w:numFmt w:val="bullet"/>
+      <w:lvlText w:val="o"/>
+      <w:lvlJc w:val="left"/>
+      <w:pPr>
+        <w:ind w:left="1800" w:hanging="360"/>
+      </w:pPr>
+      <w:rPr>
+        <w:rFonts w:ascii="Courier New" w:hAnsi="Courier New" w:cs="Courier New" w:hint="default"/>
+      </w:rPr>
+    </w:lvl>
+    <w:lvl w:ilvl="2" w:tplc="04090005" w:tentative="1">
+      <w:start w:val="1"/>
+      <w:numFmt w:val="bullet"/>
+      <w:lvlText w:val=""/>
+      <w:lvlJc w:val="left"/>
+      <w:pPr>
+        <w:ind w:left="2520" w:hanging="360"/>
+      </w:pPr>
+      <w:rPr>
+        <w:rFonts w:ascii="Wingdings" w:hAnsi="Wingdings" w:hint="default"/>
+      </w:rPr>
+    </w:lvl>
+    <w:lvl w:ilvl="3" w:tplc="04090001" w:tentative="1">
+      <w:start w:val="1"/>
+      <w:numFmt w:val="bullet"/>
+      <w:lvlText w:val=""/>
+      <w:lvlJc w:val="left"/>
+      <w:pPr>
+        <w:ind w:left="3240" w:hanging="360"/>
+      </w:pPr>
+      <w:rPr>
+        <w:rFonts w:ascii="Symbol" w:hAnsi="Symbol" w:hint="default"/>
+      </w:rPr>
+    </w:lvl>
+    <w:lvl w:ilvl="4" w:tplc="04090003" w:tentative="1">
+      <w:start w:val="1"/>
+      <w:numFmt w:val="bullet"/>
+      <w:lvlText w:val="o"/>
+      <w:lvlJc w:val="left"/>
+      <w:pPr>
+        <w:ind w:left="3960" w:hanging="360"/>
+      </w:pPr>
+      <w:rPr>
+        <w:rFonts w:ascii="Courier New" w:hAnsi="Courier New" w:cs="Courier New" w:hint="default"/>
+      </w:rPr>
+    </w:lvl>
+    <w:lvl w:ilvl="5" w:tplc="04090005" w:tentative="1">
+      <w:start w:val="1"/>
+      <w:numFmt w:val="bullet"/>
+      <w:lvlText w:val=""/>
+      <w:lvlJc w:val="left"/>
+      <w:pPr>
+        <w:ind w:left="4680" w:hanging="360"/>
+      </w:pPr>
+      <w:rPr>
+        <w:rFonts w:ascii="Wingdings" w:hAnsi="Wingdings" w:hint="default"/>
+      </w:rPr>
+    </w:lvl>
+    <w:lvl w:ilvl="6" w:tplc="04090001" w:tentative="1">
+      <w:start w:val="1"/>
+      <w:numFmt w:val="bullet"/>
+      <w:lvlText w:val=""/>
+      <w:lvlJc w:val="left"/>
+      <w:pPr>
+        <w:ind w:left="5400" w:hanging="360"/>
+      </w:pPr>
+      <w:rPr>
+        <w:rFonts w:ascii="Symbol" w:hAnsi="Symbol" w:hint="default"/>
+      </w:rPr>
+    </w:lvl>
+    <w:lvl w:ilvl="7" w:tplc="04090003" w:tentative="1">
+      <w:start w:val="1"/>
+      <w:numFmt w:val="bullet"/>
+      <w:lvlText w:val="o"/>
+      <w:lvlJc w:val="left"/>
+      <w:pPr>
+        <w:ind w:left="6120" w:hanging="360"/>
+      </w:pPr>
+      <w:rPr>
+        <w:rFonts w:ascii="Courier New" w:hAnsi="Courier New" w:cs="Courier New" w:hint="default"/>
+      </w:rPr>
+    </w:lvl>
+    <w:lvl w:ilvl="8" w:tplc="04090005" w:tentative="1">
+      <w:start w:val="1"/>
+      <w:numFmt w:val="bullet"/>
+      <w:lvlText w:val=""/>
+      <w:lvlJc w:val="left"/>
+      <w:pPr>
+        <w:ind w:left="6840" w:hanging="360"/>
+      </w:pPr>
+      <w:rPr>
+        <w:rFonts w:ascii="Wingdings" w:hAnsi="Wingdings" w:hint="default"/>
+      </w:rPr>
+    </w:lvl>
+  </w:abstractNum>
+  <w:abstractNum w:abstractNumId="6" w15:restartNumberingAfterBreak="0">
     <w:nsid w:val="6A365A43"/>
     <w:multiLevelType w:val="hybridMultilevel"/>
     <w:tmpl w:val="280A8CD6"/>
@@ -5796,7 +6761,7 @@
       </w:rPr>
     </w:lvl>
   </w:abstractNum>
-  <w:abstractNum w:abstractNumId="6" w15:restartNumberingAfterBreak="0">
+  <w:abstractNum w:abstractNumId="7" w15:restartNumberingAfterBreak="0">
     <w:nsid w:val="76197B85"/>
     <w:multiLevelType w:val="hybridMultilevel"/>
     <w:tmpl w:val="7988DF2C"/>
@@ -5912,7 +6877,7 @@
     <w:abstractNumId w:val="3"/>
   </w:num>
   <w:num w:numId="2">
-    <w:abstractNumId w:val="5"/>
+    <w:abstractNumId w:val="6"/>
   </w:num>
   <w:num w:numId="3">
     <w:abstractNumId w:val="0"/>
@@ -5924,10 +6889,13 @@
     <w:abstractNumId w:val="1"/>
   </w:num>
   <w:num w:numId="6">
-    <w:abstractNumId w:val="6"/>
+    <w:abstractNumId w:val="7"/>
   </w:num>
   <w:num w:numId="7">
     <w:abstractNumId w:val="4"/>
+  </w:num>
+  <w:num w:numId="8">
+    <w:abstractNumId w:val="5"/>
   </w:num>
 </w:numbering>
 </file>
@@ -6678,7 +7646,7 @@
 </file>
 
 <file path=customXml/itemProps1.xml><?xml version="1.0" encoding="utf-8"?>
-<ds:datastoreItem xmlns:ds="http://schemas.openxmlformats.org/officeDocument/2006/customXml" ds:itemID="{5C549117-F249-4739-81A1-3A993AF4B76F}">
+<ds:datastoreItem xmlns:ds="http://schemas.openxmlformats.org/officeDocument/2006/customXml" ds:itemID="{F50ADC7F-26D5-458E-800D-CC2D07516204}">
   <ds:schemaRefs>
     <ds:schemaRef ds:uri="http://schemas.openxmlformats.org/officeDocument/2006/bibliography"/>
   </ds:schemaRefs>

</xml_diff>

<commit_message>
filter by car model and type in user and insurancepolicy
</commit_message>
<xml_diff>
--- a/InsuranceSystem_documentation.docx
+++ b/InsuranceSystem_documentation.docx
@@ -1212,19 +1212,72 @@
         <w:pStyle w:val="ListParagraph"/>
         <w:numPr>
           <w:ilvl w:val="0"/>
-          <w:numId w:val="5"/>
+          <w:numId w:val="4"/>
         </w:numPr>
         <w:spacing w:line="480" w:lineRule="auto"/>
         <w:rPr>
-          <w:sz w:val="32"/>
-          <w:szCs w:val="32"/>
-        </w:rPr>
-      </w:pPr>
-      <w:r>
-        <w:rPr>
-          <w:szCs w:val="24"/>
-        </w:rPr>
-        <w:t>UserService.java</w:t>
+          <w:szCs w:val="24"/>
+        </w:rPr>
+      </w:pPr>
+      <w:r>
+        <w:rPr>
+          <w:szCs w:val="24"/>
+        </w:rPr>
+        <w:t>List&lt;</w:t>
+      </w:r>
+      <w:proofErr w:type="spellStart"/>
+      <w:r>
+        <w:rPr>
+          <w:szCs w:val="24"/>
+        </w:rPr>
+        <w:t>InsurancePolicy</w:t>
+      </w:r>
+      <w:proofErr w:type="spellEnd"/>
+      <w:r>
+        <w:rPr>
+          <w:szCs w:val="24"/>
+        </w:rPr>
+        <w:t xml:space="preserve">&gt; </w:t>
+      </w:r>
+      <w:proofErr w:type="spellStart"/>
+      <w:r>
+        <w:rPr>
+          <w:szCs w:val="24"/>
+        </w:rPr>
+        <w:t>filterByCarsModel</w:t>
+      </w:r>
+      <w:proofErr w:type="spellEnd"/>
+      <w:r>
+        <w:rPr>
+          <w:szCs w:val="24"/>
+        </w:rPr>
+        <w:t xml:space="preserve">(String </w:t>
+      </w:r>
+      <w:proofErr w:type="spellStart"/>
+      <w:r>
+        <w:rPr>
+          <w:szCs w:val="24"/>
+        </w:rPr>
+        <w:t>carModel</w:t>
+      </w:r>
+      <w:proofErr w:type="spellEnd"/>
+      <w:r>
+        <w:rPr>
+          <w:szCs w:val="24"/>
+        </w:rPr>
+        <w:t xml:space="preserve">) </w:t>
+      </w:r>
+      <w:r>
+        <w:rPr>
+          <w:szCs w:val="24"/>
+        </w:rPr>
+        <w:sym w:font="Wingdings" w:char="F0E0"/>
+      </w:r>
+      <w:r>
+        <w:rPr>
+          <w:szCs w:val="24"/>
+        </w:rPr>
+        <w:t xml:space="preserve"> accessing database directly</w:t>
       </w:r>
     </w:p>
     <w:p>
@@ -1243,21 +1296,61 @@
         <w:rPr>
           <w:szCs w:val="24"/>
         </w:rPr>
-        <w:t xml:space="preserve">List&lt;User&gt; </w:t>
-      </w:r>
-      <w:proofErr w:type="spellStart"/>
-      <w:r>
-        <w:rPr>
-          <w:szCs w:val="24"/>
-        </w:rPr>
-        <w:t>findAllUsers</w:t>
-      </w:r>
-      <w:proofErr w:type="spellEnd"/>
-      <w:r>
-        <w:rPr>
-          <w:szCs w:val="24"/>
-        </w:rPr>
-        <w:t>() – retrieve all users</w:t>
+        <w:t>List&lt;</w:t>
+      </w:r>
+      <w:proofErr w:type="spellStart"/>
+      <w:r>
+        <w:rPr>
+          <w:szCs w:val="24"/>
+        </w:rPr>
+        <w:t>InsurancePolicy</w:t>
+      </w:r>
+      <w:proofErr w:type="spellEnd"/>
+      <w:r>
+        <w:rPr>
+          <w:szCs w:val="24"/>
+        </w:rPr>
+        <w:t xml:space="preserve">&gt; </w:t>
+      </w:r>
+      <w:proofErr w:type="spellStart"/>
+      <w:r>
+        <w:rPr>
+          <w:szCs w:val="24"/>
+        </w:rPr>
+        <w:t>filterByCarsModel</w:t>
+      </w:r>
+      <w:proofErr w:type="spellEnd"/>
+      <w:r>
+        <w:rPr>
+          <w:szCs w:val="24"/>
+        </w:rPr>
+        <w:t>(</w:t>
+      </w:r>
+      <w:r>
+        <w:rPr>
+          <w:szCs w:val="24"/>
+        </w:rPr>
+        <w:t xml:space="preserve">List policies, </w:t>
+      </w:r>
+      <w:r>
+        <w:rPr>
+          <w:szCs w:val="24"/>
+        </w:rPr>
+        <w:t xml:space="preserve">String </w:t>
+      </w:r>
+      <w:proofErr w:type="spellStart"/>
+      <w:r>
+        <w:rPr>
+          <w:szCs w:val="24"/>
+        </w:rPr>
+        <w:t>carModel</w:t>
+      </w:r>
+      <w:proofErr w:type="spellEnd"/>
+      <w:r>
+        <w:rPr>
+          <w:szCs w:val="24"/>
+        </w:rPr>
+        <w:t>)</w:t>
       </w:r>
     </w:p>
     <w:p>
@@ -1276,21 +1369,54 @@
         <w:rPr>
           <w:szCs w:val="24"/>
         </w:rPr>
-        <w:t xml:space="preserve">Optional&lt;User&gt; </w:t>
-      </w:r>
-      <w:proofErr w:type="spellStart"/>
-      <w:r>
-        <w:rPr>
-          <w:szCs w:val="24"/>
-        </w:rPr>
-        <w:t>findUserById</w:t>
-      </w:r>
-      <w:proofErr w:type="spellEnd"/>
-      <w:r>
-        <w:rPr>
-          <w:szCs w:val="24"/>
-        </w:rPr>
-        <w:t xml:space="preserve">(Long id) – retrieve user by id </w:t>
+        <w:lastRenderedPageBreak/>
+        <w:t>List&lt;</w:t>
+      </w:r>
+      <w:proofErr w:type="spellStart"/>
+      <w:r>
+        <w:rPr>
+          <w:szCs w:val="24"/>
+        </w:rPr>
+        <w:t>InsurancePolicy</w:t>
+      </w:r>
+      <w:proofErr w:type="spellEnd"/>
+      <w:r>
+        <w:rPr>
+          <w:szCs w:val="24"/>
+        </w:rPr>
+        <w:t xml:space="preserve">&gt; </w:t>
+      </w:r>
+      <w:proofErr w:type="spellStart"/>
+      <w:r>
+        <w:rPr>
+          <w:szCs w:val="24"/>
+        </w:rPr>
+        <w:t>filterByCarType</w:t>
+      </w:r>
+      <w:proofErr w:type="spellEnd"/>
+      <w:r>
+        <w:rPr>
+          <w:szCs w:val="24"/>
+        </w:rPr>
+        <w:t>(String type)</w:t>
+      </w:r>
+      <w:r>
+        <w:rPr>
+          <w:szCs w:val="24"/>
+        </w:rPr>
+        <w:t xml:space="preserve"> </w:t>
+      </w:r>
+      <w:r>
+        <w:rPr>
+          <w:szCs w:val="24"/>
+        </w:rPr>
+        <w:sym w:font="Wingdings" w:char="F0E0"/>
+      </w:r>
+      <w:r>
+        <w:rPr>
+          <w:szCs w:val="24"/>
+        </w:rPr>
+        <w:t xml:space="preserve"> accessing database directly</w:t>
       </w:r>
     </w:p>
     <w:p>
@@ -1309,31 +1435,74 @@
         <w:rPr>
           <w:szCs w:val="24"/>
         </w:rPr>
-        <w:lastRenderedPageBreak/>
-        <w:t xml:space="preserve">User </w:t>
-      </w:r>
-      <w:proofErr w:type="spellStart"/>
-      <w:r>
-        <w:rPr>
-          <w:szCs w:val="24"/>
-        </w:rPr>
-        <w:t>saveUser</w:t>
-      </w:r>
-      <w:proofErr w:type="spellEnd"/>
-      <w:r>
-        <w:rPr>
-          <w:szCs w:val="24"/>
-        </w:rPr>
-        <w:t xml:space="preserve">(User user) – save user into </w:t>
-      </w:r>
-      <w:proofErr w:type="spellStart"/>
-      <w:r>
-        <w:rPr>
-          <w:szCs w:val="24"/>
-        </w:rPr>
-        <w:t>db</w:t>
-      </w:r>
-      <w:proofErr w:type="spellEnd"/>
+        <w:t>List&lt;</w:t>
+      </w:r>
+      <w:proofErr w:type="spellStart"/>
+      <w:r>
+        <w:rPr>
+          <w:szCs w:val="24"/>
+        </w:rPr>
+        <w:t>InsurancePolicy</w:t>
+      </w:r>
+      <w:proofErr w:type="spellEnd"/>
+      <w:r>
+        <w:rPr>
+          <w:szCs w:val="24"/>
+        </w:rPr>
+        <w:t xml:space="preserve">&gt; </w:t>
+      </w:r>
+      <w:proofErr w:type="spellStart"/>
+      <w:r>
+        <w:rPr>
+          <w:szCs w:val="24"/>
+        </w:rPr>
+        <w:t>filterByCarType</w:t>
+      </w:r>
+      <w:proofErr w:type="spellEnd"/>
+      <w:r>
+        <w:rPr>
+          <w:szCs w:val="24"/>
+        </w:rPr>
+        <w:t>(</w:t>
+      </w:r>
+      <w:r>
+        <w:rPr>
+          <w:szCs w:val="24"/>
+        </w:rPr>
+        <w:t xml:space="preserve">List policies, </w:t>
+      </w:r>
+      <w:r>
+        <w:rPr>
+          <w:szCs w:val="24"/>
+        </w:rPr>
+        <w:t>String type)</w:t>
+      </w:r>
+      <w:r>
+        <w:rPr>
+          <w:szCs w:val="24"/>
+        </w:rPr>
+        <w:t xml:space="preserve"> </w:t>
+      </w:r>
+    </w:p>
+    <w:p>
+      <w:pPr>
+        <w:pStyle w:val="ListParagraph"/>
+        <w:numPr>
+          <w:ilvl w:val="0"/>
+          <w:numId w:val="5"/>
+        </w:numPr>
+        <w:spacing w:line="480" w:lineRule="auto"/>
+        <w:rPr>
+          <w:sz w:val="32"/>
+          <w:szCs w:val="32"/>
+        </w:rPr>
+      </w:pPr>
+      <w:r>
+        <w:rPr>
+          <w:szCs w:val="24"/>
+        </w:rPr>
+        <w:t>UserService.java</w:t>
+      </w:r>
     </w:p>
     <w:p>
       <w:pPr>
@@ -1351,60 +1520,22 @@
         <w:rPr>
           <w:szCs w:val="24"/>
         </w:rPr>
-        <w:t xml:space="preserve">Void </w:t>
-      </w:r>
-      <w:proofErr w:type="spellStart"/>
-      <w:r>
-        <w:rPr>
-          <w:szCs w:val="24"/>
-        </w:rPr>
-        <w:t>deleteUser</w:t>
-      </w:r>
-      <w:proofErr w:type="spellEnd"/>
-      <w:r>
-        <w:rPr>
-          <w:szCs w:val="24"/>
-        </w:rPr>
-        <w:t xml:space="preserve">(Long id) – </w:t>
-      </w:r>
-    </w:p>
-    <w:p>
-      <w:pPr>
-        <w:pStyle w:val="ListParagraph"/>
-        <w:spacing w:line="480" w:lineRule="auto"/>
-        <w:ind w:left="1440"/>
-        <w:rPr>
-          <w:szCs w:val="24"/>
-        </w:rPr>
-      </w:pPr>
-      <w:r>
-        <w:rPr>
-          <w:szCs w:val="24"/>
-        </w:rPr>
-        <w:t xml:space="preserve">Delete user from </w:t>
-      </w:r>
-      <w:proofErr w:type="spellStart"/>
-      <w:r>
-        <w:rPr>
-          <w:szCs w:val="24"/>
-        </w:rPr>
-        <w:t>db</w:t>
-      </w:r>
-      <w:proofErr w:type="spellEnd"/>
-      <w:r>
-        <w:rPr>
-          <w:szCs w:val="24"/>
-        </w:rPr>
-        <w:t xml:space="preserve"> along with the insurance policies in the </w:t>
-      </w:r>
-      <w:proofErr w:type="spellStart"/>
-      <w:r>
-        <w:rPr>
-          <w:szCs w:val="24"/>
-        </w:rPr>
-        <w:t>db</w:t>
-      </w:r>
-      <w:proofErr w:type="spellEnd"/>
+        <w:t xml:space="preserve">List&lt;User&gt; </w:t>
+      </w:r>
+      <w:proofErr w:type="spellStart"/>
+      <w:r>
+        <w:rPr>
+          <w:szCs w:val="24"/>
+        </w:rPr>
+        <w:t>findAllUsers</w:t>
+      </w:r>
+      <w:proofErr w:type="spellEnd"/>
+      <w:r>
+        <w:rPr>
+          <w:szCs w:val="24"/>
+        </w:rPr>
+        <w:t>() – retrieve all users</w:t>
+      </w:r>
     </w:p>
     <w:p>
       <w:pPr>
@@ -1422,21 +1553,21 @@
         <w:rPr>
           <w:szCs w:val="24"/>
         </w:rPr>
-        <w:t xml:space="preserve">User </w:t>
-      </w:r>
-      <w:proofErr w:type="spellStart"/>
-      <w:r>
-        <w:rPr>
-          <w:szCs w:val="24"/>
-        </w:rPr>
-        <w:t>findByUsername</w:t>
-      </w:r>
-      <w:proofErr w:type="spellEnd"/>
-      <w:r>
-        <w:rPr>
-          <w:szCs w:val="24"/>
-        </w:rPr>
-        <w:t>(String username) – retrieve user by username</w:t>
+        <w:t xml:space="preserve">Optional&lt;User&gt; </w:t>
+      </w:r>
+      <w:proofErr w:type="spellStart"/>
+      <w:r>
+        <w:rPr>
+          <w:szCs w:val="24"/>
+        </w:rPr>
+        <w:t>findUserById</w:t>
+      </w:r>
+      <w:proofErr w:type="spellEnd"/>
+      <w:r>
+        <w:rPr>
+          <w:szCs w:val="24"/>
+        </w:rPr>
+        <w:t xml:space="preserve">(Long id) – retrieve user by id </w:t>
       </w:r>
     </w:p>
     <w:p>
@@ -1455,76 +1586,30 @@
         <w:rPr>
           <w:szCs w:val="24"/>
         </w:rPr>
-        <w:t xml:space="preserve">Boolean </w:t>
-      </w:r>
-      <w:proofErr w:type="spellStart"/>
-      <w:r>
-        <w:rPr>
-          <w:szCs w:val="24"/>
-        </w:rPr>
-        <w:t>addPolicy</w:t>
-      </w:r>
-      <w:proofErr w:type="spellEnd"/>
-      <w:r>
-        <w:rPr>
-          <w:szCs w:val="24"/>
-        </w:rPr>
-        <w:t>(</w:t>
-      </w:r>
-      <w:proofErr w:type="spellStart"/>
-      <w:r>
-        <w:rPr>
-          <w:szCs w:val="24"/>
-        </w:rPr>
-        <w:t>InsurancePolicy</w:t>
-      </w:r>
-      <w:proofErr w:type="spellEnd"/>
-      <w:r>
-        <w:rPr>
-          <w:szCs w:val="24"/>
-        </w:rPr>
-        <w:t xml:space="preserve">, Long </w:t>
-      </w:r>
-      <w:proofErr w:type="spellStart"/>
-      <w:r>
-        <w:rPr>
-          <w:szCs w:val="24"/>
-        </w:rPr>
-        <w:t>userId</w:t>
-      </w:r>
-      <w:proofErr w:type="spellEnd"/>
-      <w:r>
-        <w:rPr>
-          <w:szCs w:val="24"/>
-        </w:rPr>
-        <w:t xml:space="preserve">) </w:t>
-      </w:r>
-    </w:p>
-    <w:p>
-      <w:pPr>
-        <w:pStyle w:val="ListParagraph"/>
-        <w:spacing w:line="480" w:lineRule="auto"/>
-        <w:ind w:left="1440"/>
-        <w:rPr>
-          <w:szCs w:val="24"/>
-        </w:rPr>
-      </w:pPr>
-      <w:proofErr w:type="spellStart"/>
-      <w:proofErr w:type="gramStart"/>
-      <w:r>
-        <w:rPr>
-          <w:szCs w:val="24"/>
-        </w:rPr>
-        <w:t>addPolicy</w:t>
-      </w:r>
-      <w:proofErr w:type="spellEnd"/>
-      <w:proofErr w:type="gramEnd"/>
-      <w:r>
-        <w:rPr>
-          <w:szCs w:val="24"/>
-        </w:rPr>
-        <w:t xml:space="preserve"> to user with the specified id. </w:t>
-      </w:r>
+        <w:t xml:space="preserve">User </w:t>
+      </w:r>
+      <w:proofErr w:type="spellStart"/>
+      <w:r>
+        <w:rPr>
+          <w:szCs w:val="24"/>
+        </w:rPr>
+        <w:t>saveUser</w:t>
+      </w:r>
+      <w:proofErr w:type="spellEnd"/>
+      <w:r>
+        <w:rPr>
+          <w:szCs w:val="24"/>
+        </w:rPr>
+        <w:t xml:space="preserve">(User user) – save user into </w:t>
+      </w:r>
+      <w:proofErr w:type="spellStart"/>
+      <w:r>
+        <w:rPr>
+          <w:szCs w:val="24"/>
+        </w:rPr>
+        <w:t>db</w:t>
+      </w:r>
+      <w:proofErr w:type="spellEnd"/>
     </w:p>
     <w:p>
       <w:pPr>
@@ -1542,49 +1627,21 @@
         <w:rPr>
           <w:szCs w:val="24"/>
         </w:rPr>
-        <w:t xml:space="preserve">Double </w:t>
-      </w:r>
-      <w:proofErr w:type="spellStart"/>
-      <w:r>
-        <w:rPr>
-          <w:szCs w:val="24"/>
-        </w:rPr>
-        <w:t>calcUserPayment</w:t>
-      </w:r>
-      <w:proofErr w:type="spellEnd"/>
-      <w:r>
-        <w:rPr>
-          <w:szCs w:val="24"/>
-        </w:rPr>
-        <w:t xml:space="preserve">(String username, </w:t>
-      </w:r>
-      <w:proofErr w:type="spellStart"/>
-      <w:r>
-        <w:rPr>
-          <w:szCs w:val="24"/>
-        </w:rPr>
-        <w:t>int</w:t>
-      </w:r>
-      <w:proofErr w:type="spellEnd"/>
-      <w:r>
-        <w:rPr>
-          <w:szCs w:val="24"/>
-        </w:rPr>
-        <w:t xml:space="preserve"> </w:t>
-      </w:r>
-      <w:proofErr w:type="spellStart"/>
-      <w:r>
-        <w:rPr>
-          <w:szCs w:val="24"/>
-        </w:rPr>
-        <w:t>flatRate</w:t>
-      </w:r>
-      <w:proofErr w:type="spellEnd"/>
-      <w:r>
-        <w:rPr>
-          <w:szCs w:val="24"/>
-        </w:rPr>
-        <w:t>)</w:t>
+        <w:t xml:space="preserve">Void </w:t>
+      </w:r>
+      <w:proofErr w:type="spellStart"/>
+      <w:r>
+        <w:rPr>
+          <w:szCs w:val="24"/>
+        </w:rPr>
+        <w:t>deleteUser</w:t>
+      </w:r>
+      <w:proofErr w:type="spellEnd"/>
+      <w:r>
+        <w:rPr>
+          <w:szCs w:val="24"/>
+        </w:rPr>
+        <w:t xml:space="preserve">(Long id) – </w:t>
       </w:r>
     </w:p>
     <w:p>
@@ -1600,8 +1657,30 @@
         <w:rPr>
           <w:szCs w:val="24"/>
         </w:rPr>
-        <w:t>Calculate total payment for specified user.</w:t>
-      </w:r>
+        <w:t xml:space="preserve">Delete user from </w:t>
+      </w:r>
+      <w:proofErr w:type="spellStart"/>
+      <w:r>
+        <w:rPr>
+          <w:szCs w:val="24"/>
+        </w:rPr>
+        <w:t>db</w:t>
+      </w:r>
+      <w:proofErr w:type="spellEnd"/>
+      <w:r>
+        <w:rPr>
+          <w:szCs w:val="24"/>
+        </w:rPr>
+        <w:t xml:space="preserve"> along with the insurance policies in the </w:t>
+      </w:r>
+      <w:proofErr w:type="spellStart"/>
+      <w:r>
+        <w:rPr>
+          <w:szCs w:val="24"/>
+        </w:rPr>
+        <w:t>db</w:t>
+      </w:r>
+      <w:proofErr w:type="spellEnd"/>
     </w:p>
     <w:p>
       <w:pPr>
@@ -1619,6 +1698,126 @@
         <w:rPr>
           <w:szCs w:val="24"/>
         </w:rPr>
+        <w:t xml:space="preserve">User </w:t>
+      </w:r>
+      <w:proofErr w:type="spellStart"/>
+      <w:r>
+        <w:rPr>
+          <w:szCs w:val="24"/>
+        </w:rPr>
+        <w:t>findByUsername</w:t>
+      </w:r>
+      <w:proofErr w:type="spellEnd"/>
+      <w:r>
+        <w:rPr>
+          <w:szCs w:val="24"/>
+        </w:rPr>
+        <w:t>(String username) – retrieve user by username</w:t>
+      </w:r>
+    </w:p>
+    <w:p>
+      <w:pPr>
+        <w:pStyle w:val="ListParagraph"/>
+        <w:numPr>
+          <w:ilvl w:val="0"/>
+          <w:numId w:val="4"/>
+        </w:numPr>
+        <w:spacing w:line="480" w:lineRule="auto"/>
+        <w:rPr>
+          <w:szCs w:val="24"/>
+        </w:rPr>
+      </w:pPr>
+      <w:r>
+        <w:rPr>
+          <w:szCs w:val="24"/>
+        </w:rPr>
+        <w:t xml:space="preserve">Boolean </w:t>
+      </w:r>
+      <w:proofErr w:type="spellStart"/>
+      <w:r>
+        <w:rPr>
+          <w:szCs w:val="24"/>
+        </w:rPr>
+        <w:t>addPolicy</w:t>
+      </w:r>
+      <w:proofErr w:type="spellEnd"/>
+      <w:r>
+        <w:rPr>
+          <w:szCs w:val="24"/>
+        </w:rPr>
+        <w:t>(</w:t>
+      </w:r>
+      <w:proofErr w:type="spellStart"/>
+      <w:r>
+        <w:rPr>
+          <w:szCs w:val="24"/>
+        </w:rPr>
+        <w:t>InsurancePolicy</w:t>
+      </w:r>
+      <w:proofErr w:type="spellEnd"/>
+      <w:r>
+        <w:rPr>
+          <w:szCs w:val="24"/>
+        </w:rPr>
+        <w:t xml:space="preserve">, Long </w:t>
+      </w:r>
+      <w:proofErr w:type="spellStart"/>
+      <w:r>
+        <w:rPr>
+          <w:szCs w:val="24"/>
+        </w:rPr>
+        <w:t>userId</w:t>
+      </w:r>
+      <w:proofErr w:type="spellEnd"/>
+      <w:r>
+        <w:rPr>
+          <w:szCs w:val="24"/>
+        </w:rPr>
+        <w:t xml:space="preserve">) </w:t>
+      </w:r>
+    </w:p>
+    <w:p>
+      <w:pPr>
+        <w:pStyle w:val="ListParagraph"/>
+        <w:spacing w:line="480" w:lineRule="auto"/>
+        <w:ind w:left="1440"/>
+        <w:rPr>
+          <w:szCs w:val="24"/>
+        </w:rPr>
+      </w:pPr>
+      <w:proofErr w:type="spellStart"/>
+      <w:proofErr w:type="gramStart"/>
+      <w:r>
+        <w:rPr>
+          <w:szCs w:val="24"/>
+        </w:rPr>
+        <w:t>addPolicy</w:t>
+      </w:r>
+      <w:proofErr w:type="spellEnd"/>
+      <w:proofErr w:type="gramEnd"/>
+      <w:r>
+        <w:rPr>
+          <w:szCs w:val="24"/>
+        </w:rPr>
+        <w:t xml:space="preserve"> to user with the specified id. </w:t>
+      </w:r>
+    </w:p>
+    <w:p>
+      <w:pPr>
+        <w:pStyle w:val="ListParagraph"/>
+        <w:numPr>
+          <w:ilvl w:val="0"/>
+          <w:numId w:val="4"/>
+        </w:numPr>
+        <w:spacing w:line="480" w:lineRule="auto"/>
+        <w:rPr>
+          <w:szCs w:val="24"/>
+        </w:rPr>
+      </w:pPr>
+      <w:r>
+        <w:rPr>
+          <w:szCs w:val="24"/>
+        </w:rPr>
         <w:t xml:space="preserve">Double </w:t>
       </w:r>
       <w:proofErr w:type="spellStart"/>
@@ -1626,6 +1825,83 @@
         <w:rPr>
           <w:szCs w:val="24"/>
         </w:rPr>
+        <w:t>calcUserPayment</w:t>
+      </w:r>
+      <w:proofErr w:type="spellEnd"/>
+      <w:r>
+        <w:rPr>
+          <w:szCs w:val="24"/>
+        </w:rPr>
+        <w:t xml:space="preserve">(String username, </w:t>
+      </w:r>
+      <w:proofErr w:type="spellStart"/>
+      <w:r>
+        <w:rPr>
+          <w:szCs w:val="24"/>
+        </w:rPr>
+        <w:t>int</w:t>
+      </w:r>
+      <w:proofErr w:type="spellEnd"/>
+      <w:r>
+        <w:rPr>
+          <w:szCs w:val="24"/>
+        </w:rPr>
+        <w:t xml:space="preserve"> </w:t>
+      </w:r>
+      <w:proofErr w:type="spellStart"/>
+      <w:r>
+        <w:rPr>
+          <w:szCs w:val="24"/>
+        </w:rPr>
+        <w:t>flatRate</w:t>
+      </w:r>
+      <w:proofErr w:type="spellEnd"/>
+      <w:r>
+        <w:rPr>
+          <w:szCs w:val="24"/>
+        </w:rPr>
+        <w:t>)</w:t>
+      </w:r>
+    </w:p>
+    <w:p>
+      <w:pPr>
+        <w:pStyle w:val="ListParagraph"/>
+        <w:spacing w:line="480" w:lineRule="auto"/>
+        <w:ind w:left="1440"/>
+        <w:rPr>
+          <w:szCs w:val="24"/>
+        </w:rPr>
+      </w:pPr>
+      <w:r>
+        <w:rPr>
+          <w:szCs w:val="24"/>
+        </w:rPr>
+        <w:t>Calculate total payment for specified user.</w:t>
+      </w:r>
+    </w:p>
+    <w:p>
+      <w:pPr>
+        <w:pStyle w:val="ListParagraph"/>
+        <w:numPr>
+          <w:ilvl w:val="0"/>
+          <w:numId w:val="4"/>
+        </w:numPr>
+        <w:spacing w:line="480" w:lineRule="auto"/>
+        <w:rPr>
+          <w:szCs w:val="24"/>
+        </w:rPr>
+      </w:pPr>
+      <w:r>
+        <w:rPr>
+          <w:szCs w:val="24"/>
+        </w:rPr>
+        <w:t xml:space="preserve">Double </w:t>
+      </w:r>
+      <w:proofErr w:type="spellStart"/>
+      <w:r>
+        <w:rPr>
+          <w:szCs w:val="24"/>
+        </w:rPr>
         <w:t>calcCostByType</w:t>
       </w:r>
       <w:proofErr w:type="spellEnd"/>
@@ -1693,6 +1969,152 @@
         </w:rPr>
         <w:t xml:space="preserve">Calculate total payment of specified user and policy type. </w:t>
       </w:r>
+    </w:p>
+    <w:p>
+      <w:pPr>
+        <w:pStyle w:val="ListParagraph"/>
+        <w:numPr>
+          <w:ilvl w:val="0"/>
+          <w:numId w:val="4"/>
+        </w:numPr>
+        <w:spacing w:line="480" w:lineRule="auto"/>
+        <w:rPr>
+          <w:szCs w:val="24"/>
+        </w:rPr>
+      </w:pPr>
+      <w:r>
+        <w:rPr>
+          <w:szCs w:val="24"/>
+        </w:rPr>
+        <w:t>List&lt;</w:t>
+      </w:r>
+      <w:proofErr w:type="spellStart"/>
+      <w:r>
+        <w:rPr>
+          <w:szCs w:val="24"/>
+        </w:rPr>
+        <w:t>InsurancePolicy</w:t>
+      </w:r>
+      <w:proofErr w:type="spellEnd"/>
+      <w:r>
+        <w:rPr>
+          <w:szCs w:val="24"/>
+        </w:rPr>
+        <w:t xml:space="preserve">&gt; </w:t>
+      </w:r>
+      <w:proofErr w:type="spellStart"/>
+      <w:r>
+        <w:rPr>
+          <w:szCs w:val="24"/>
+        </w:rPr>
+        <w:t>filterByCarsModel</w:t>
+      </w:r>
+      <w:proofErr w:type="spellEnd"/>
+      <w:r>
+        <w:rPr>
+          <w:szCs w:val="24"/>
+        </w:rPr>
+        <w:t xml:space="preserve">(Long </w:t>
+      </w:r>
+      <w:proofErr w:type="spellStart"/>
+      <w:r>
+        <w:rPr>
+          <w:szCs w:val="24"/>
+        </w:rPr>
+        <w:t>userId</w:t>
+      </w:r>
+      <w:proofErr w:type="spellEnd"/>
+      <w:r>
+        <w:rPr>
+          <w:szCs w:val="24"/>
+        </w:rPr>
+        <w:t>, String model)</w:t>
+      </w:r>
+    </w:p>
+    <w:p>
+      <w:pPr>
+        <w:pStyle w:val="ListParagraph"/>
+        <w:numPr>
+          <w:ilvl w:val="0"/>
+          <w:numId w:val="4"/>
+        </w:numPr>
+        <w:spacing w:line="480" w:lineRule="auto"/>
+        <w:rPr>
+          <w:szCs w:val="24"/>
+        </w:rPr>
+      </w:pPr>
+      <w:r>
+        <w:rPr>
+          <w:szCs w:val="24"/>
+        </w:rPr>
+        <w:t>List&lt;</w:t>
+      </w:r>
+      <w:proofErr w:type="spellStart"/>
+      <w:r>
+        <w:rPr>
+          <w:szCs w:val="24"/>
+        </w:rPr>
+        <w:t>InsurancePolicy</w:t>
+      </w:r>
+      <w:proofErr w:type="spellEnd"/>
+      <w:r>
+        <w:rPr>
+          <w:szCs w:val="24"/>
+        </w:rPr>
+        <w:t xml:space="preserve">&gt; </w:t>
+      </w:r>
+      <w:proofErr w:type="spellStart"/>
+      <w:r>
+        <w:rPr>
+          <w:szCs w:val="24"/>
+        </w:rPr>
+        <w:t>filterByCarType</w:t>
+      </w:r>
+      <w:proofErr w:type="spellEnd"/>
+      <w:r>
+        <w:rPr>
+          <w:szCs w:val="24"/>
+        </w:rPr>
+        <w:t xml:space="preserve">(Long </w:t>
+      </w:r>
+      <w:proofErr w:type="spellStart"/>
+      <w:r>
+        <w:rPr>
+          <w:szCs w:val="24"/>
+        </w:rPr>
+        <w:t>userId</w:t>
+      </w:r>
+      <w:proofErr w:type="spellEnd"/>
+      <w:r>
+        <w:rPr>
+          <w:szCs w:val="24"/>
+        </w:rPr>
+        <w:t xml:space="preserve">, String type) </w:t>
+      </w:r>
+      <w:r>
+        <w:rPr>
+          <w:szCs w:val="24"/>
+        </w:rPr>
+        <w:sym w:font="Wingdings" w:char="F0E0"/>
+      </w:r>
+    </w:p>
+    <w:p>
+      <w:pPr>
+        <w:pStyle w:val="ListParagraph"/>
+        <w:spacing w:line="480" w:lineRule="auto"/>
+        <w:ind w:left="1440"/>
+        <w:rPr>
+          <w:szCs w:val="24"/>
+        </w:rPr>
+      </w:pPr>
+      <w:r>
+        <w:rPr>
+          <w:szCs w:val="24"/>
+        </w:rPr>
+        <w:t xml:space="preserve">Find the user and take the policies to call insurance policy function for filtering. </w:t>
+      </w:r>
+      <w:bookmarkStart w:id="0" w:name="_GoBack"/>
+      <w:bookmarkEnd w:id="0"/>
     </w:p>
     <w:p>
       <w:pPr>
@@ -1805,6 +2227,7 @@
         <w:rPr>
           <w:szCs w:val="24"/>
         </w:rPr>
+        <w:lastRenderedPageBreak/>
         <w:t>getAllPolicies</w:t>
       </w:r>
       <w:proofErr w:type="spellEnd"/>
@@ -2205,18 +2628,46 @@
     </w:p>
     <w:p>
       <w:pPr>
-        <w:spacing w:line="480" w:lineRule="auto"/>
-        <w:ind w:firstLine="720"/>
-        <w:rPr>
-          <w:szCs w:val="24"/>
-        </w:rPr>
-      </w:pPr>
-      <w:r>
-        <w:rPr>
-          <w:szCs w:val="24"/>
-        </w:rPr>
-        <w:lastRenderedPageBreak/>
-        <w:t xml:space="preserve">POST Method: </w:t>
+        <w:pStyle w:val="ListParagraph"/>
+        <w:spacing w:line="480" w:lineRule="auto"/>
+        <w:ind w:left="1440"/>
+        <w:rPr>
+          <w:szCs w:val="24"/>
+        </w:rPr>
+      </w:pPr>
+      <w:r>
+        <w:rPr>
+          <w:szCs w:val="24"/>
+        </w:rPr>
+        <w:t>(/</w:t>
+      </w:r>
+      <w:proofErr w:type="spellStart"/>
+      <w:r>
+        <w:rPr>
+          <w:szCs w:val="24"/>
+        </w:rPr>
+        <w:t>model</w:t>
+      </w:r>
+      <w:proofErr w:type="gramStart"/>
+      <w:r>
+        <w:rPr>
+          <w:szCs w:val="24"/>
+        </w:rPr>
+        <w:t>?model</w:t>
+      </w:r>
+      <w:proofErr w:type="spellEnd"/>
+      <w:proofErr w:type="gramEnd"/>
+      <w:r>
+        <w:rPr>
+          <w:szCs w:val="24"/>
+        </w:rPr>
+        <w:t>= “ ”</w:t>
+      </w:r>
+      <w:r>
+        <w:rPr>
+          <w:szCs w:val="24"/>
+        </w:rPr>
+        <w:t xml:space="preserve">) </w:t>
       </w:r>
     </w:p>
     <w:p>
@@ -2231,12 +2682,38 @@
           <w:szCs w:val="24"/>
         </w:rPr>
       </w:pPr>
-      <w:proofErr w:type="spellStart"/>
-      <w:r>
-        <w:rPr>
-          <w:szCs w:val="24"/>
-        </w:rPr>
-        <w:t>addPolicy</w:t>
+      <w:r>
+        <w:rPr>
+          <w:szCs w:val="24"/>
+        </w:rPr>
+        <w:t>list&lt;</w:t>
+      </w:r>
+      <w:proofErr w:type="spellStart"/>
+      <w:r>
+        <w:rPr>
+          <w:szCs w:val="24"/>
+        </w:rPr>
+        <w:t>InsurnacePolicy</w:t>
+      </w:r>
+      <w:proofErr w:type="spellEnd"/>
+      <w:r>
+        <w:rPr>
+          <w:szCs w:val="24"/>
+        </w:rPr>
+        <w:t>&gt;</w:t>
+      </w:r>
+      <w:r>
+        <w:rPr>
+          <w:szCs w:val="24"/>
+        </w:rPr>
+        <w:t xml:space="preserve"> </w:t>
+      </w:r>
+      <w:proofErr w:type="spellStart"/>
+      <w:r>
+        <w:rPr>
+          <w:szCs w:val="24"/>
+        </w:rPr>
+        <w:t>filterByCarModel</w:t>
       </w:r>
       <w:proofErr w:type="spellEnd"/>
       <w:r>
@@ -2245,1438 +2722,75 @@
         </w:rPr>
         <w:t>(</w:t>
       </w:r>
-      <w:proofErr w:type="spellStart"/>
-      <w:r>
-        <w:rPr>
-          <w:szCs w:val="24"/>
-        </w:rPr>
-        <w:t>InsurancePolicyDTO</w:t>
-      </w:r>
-      <w:proofErr w:type="spellEnd"/>
+      <w:r>
+        <w:rPr>
+          <w:szCs w:val="24"/>
+        </w:rPr>
+        <w:t xml:space="preserve">String </w:t>
+      </w:r>
+      <w:proofErr w:type="spellStart"/>
+      <w:r>
+        <w:rPr>
+          <w:szCs w:val="24"/>
+        </w:rPr>
+        <w:t>carModel</w:t>
+      </w:r>
+      <w:proofErr w:type="spellEnd"/>
+      <w:r>
+        <w:rPr>
+          <w:szCs w:val="24"/>
+        </w:rPr>
+        <w:t xml:space="preserve"> as model</w:t>
+      </w:r>
+      <w:r>
+        <w:rPr>
+          <w:szCs w:val="24"/>
+        </w:rPr>
+        <w:t xml:space="preserve">) </w:t>
+      </w:r>
+    </w:p>
+    <w:p>
+      <w:pPr>
+        <w:pStyle w:val="ListParagraph"/>
+        <w:spacing w:line="480" w:lineRule="auto"/>
+        <w:ind w:left="1440"/>
+        <w:rPr>
+          <w:szCs w:val="24"/>
+        </w:rPr>
+      </w:pPr>
+      <w:r>
+        <w:rPr>
+          <w:szCs w:val="24"/>
+        </w:rPr>
+        <w:t>(/</w:t>
+      </w:r>
+      <w:proofErr w:type="spellStart"/>
+      <w:r>
+        <w:rPr>
+          <w:szCs w:val="24"/>
+        </w:rPr>
+        <w:t>carType</w:t>
+      </w:r>
+      <w:proofErr w:type="gramStart"/>
+      <w:r>
+        <w:rPr>
+          <w:szCs w:val="24"/>
+        </w:rPr>
+        <w:t>?type</w:t>
+      </w:r>
+      <w:proofErr w:type="spellEnd"/>
+      <w:proofErr w:type="gramEnd"/>
+      <w:r>
+        <w:rPr>
+          <w:szCs w:val="24"/>
+        </w:rPr>
+        <w:t>=“ ”)</w:t>
+      </w:r>
       <w:r>
         <w:rPr>
           <w:szCs w:val="24"/>
         </w:rPr>
         <w:t xml:space="preserve"> </w:t>
-      </w:r>
-      <w:proofErr w:type="spellStart"/>
-      <w:r>
-        <w:rPr>
-          <w:szCs w:val="24"/>
-        </w:rPr>
-        <w:t>insurancePolicyDTO</w:t>
-      </w:r>
-      <w:proofErr w:type="spellEnd"/>
-      <w:r>
-        <w:rPr>
-          <w:szCs w:val="24"/>
-        </w:rPr>
-        <w:t>)</w:t>
-      </w:r>
-      <w:r>
-        <w:rPr>
-          <w:szCs w:val="24"/>
-        </w:rPr>
-        <w:t xml:space="preserve"> </w:t>
-      </w:r>
-      <w:r>
-        <w:rPr>
-          <w:szCs w:val="24"/>
-        </w:rPr>
-        <w:sym w:font="Wingdings" w:char="F0E0"/>
-      </w:r>
-      <w:r>
-        <w:rPr>
-          <w:szCs w:val="24"/>
-        </w:rPr>
-        <w:t xml:space="preserve"> example</w:t>
-      </w:r>
-    </w:p>
-    <w:p>
-      <w:pPr>
-        <w:shd w:val="clear" w:color="auto" w:fill="FFFFFF"/>
-        <w:spacing w:after="0" w:line="270" w:lineRule="atLeast"/>
-        <w:ind w:left="1440"/>
-        <w:rPr>
-          <w:rFonts w:ascii="Courier New" w:eastAsia="Times New Roman" w:hAnsi="Courier New" w:cs="Courier New"/>
-          <w:color w:val="000000"/>
-          <w:kern w:val="0"/>
-          <w:sz w:val="18"/>
-          <w:szCs w:val="18"/>
-        </w:rPr>
-      </w:pPr>
-      <w:r>
-        <w:rPr>
-          <w:rFonts w:ascii="Courier New" w:eastAsia="Times New Roman" w:hAnsi="Courier New" w:cs="Courier New"/>
-          <w:color w:val="000000"/>
-          <w:kern w:val="0"/>
-          <w:sz w:val="18"/>
-          <w:szCs w:val="18"/>
-        </w:rPr>
-        <w:t>{</w:t>
-      </w:r>
-    </w:p>
-    <w:p>
-      <w:pPr>
-        <w:shd w:val="clear" w:color="auto" w:fill="FFFFFF"/>
-        <w:spacing w:after="0" w:line="270" w:lineRule="atLeast"/>
-        <w:ind w:left="1440"/>
-        <w:rPr>
-          <w:rFonts w:ascii="Courier New" w:eastAsia="Times New Roman" w:hAnsi="Courier New" w:cs="Courier New"/>
-          <w:color w:val="000000"/>
-          <w:kern w:val="0"/>
-          <w:sz w:val="18"/>
-          <w:szCs w:val="18"/>
-        </w:rPr>
-      </w:pPr>
-      <w:r>
-        <w:rPr>
-          <w:rFonts w:ascii="Courier New" w:eastAsia="Times New Roman" w:hAnsi="Courier New" w:cs="Courier New"/>
-          <w:color w:val="000000"/>
-          <w:kern w:val="0"/>
-          <w:sz w:val="18"/>
-          <w:szCs w:val="18"/>
-        </w:rPr>
-        <w:t xml:space="preserve">    </w:t>
-      </w:r>
-      <w:r>
-        <w:rPr>
-          <w:rFonts w:ascii="Courier New" w:eastAsia="Times New Roman" w:hAnsi="Courier New" w:cs="Courier New"/>
-          <w:color w:val="A31515"/>
-          <w:kern w:val="0"/>
-          <w:sz w:val="18"/>
-          <w:szCs w:val="18"/>
-        </w:rPr>
-        <w:t>"</w:t>
-      </w:r>
-      <w:proofErr w:type="spellStart"/>
-      <w:proofErr w:type="gramStart"/>
-      <w:r>
-        <w:rPr>
-          <w:rFonts w:ascii="Courier New" w:eastAsia="Times New Roman" w:hAnsi="Courier New" w:cs="Courier New"/>
-          <w:color w:val="A31515"/>
-          <w:kern w:val="0"/>
-          <w:sz w:val="18"/>
-          <w:szCs w:val="18"/>
-        </w:rPr>
-        <w:t>insuranceType</w:t>
-      </w:r>
-      <w:proofErr w:type="spellEnd"/>
-      <w:proofErr w:type="gramEnd"/>
-      <w:r>
-        <w:rPr>
-          <w:rFonts w:ascii="Courier New" w:eastAsia="Times New Roman" w:hAnsi="Courier New" w:cs="Courier New"/>
-          <w:color w:val="A31515"/>
-          <w:kern w:val="0"/>
-          <w:sz w:val="18"/>
-          <w:szCs w:val="18"/>
-        </w:rPr>
-        <w:t>"</w:t>
-      </w:r>
-      <w:r>
-        <w:rPr>
-          <w:rFonts w:ascii="Courier New" w:eastAsia="Times New Roman" w:hAnsi="Courier New" w:cs="Courier New"/>
-          <w:color w:val="000000"/>
-          <w:kern w:val="0"/>
-          <w:sz w:val="18"/>
-          <w:szCs w:val="18"/>
-        </w:rPr>
-        <w:t xml:space="preserve">: </w:t>
-      </w:r>
-      <w:r>
-        <w:rPr>
-          <w:rFonts w:ascii="Courier New" w:eastAsia="Times New Roman" w:hAnsi="Courier New" w:cs="Courier New"/>
-          <w:color w:val="0451A5"/>
-          <w:kern w:val="0"/>
-          <w:sz w:val="18"/>
-          <w:szCs w:val="18"/>
-        </w:rPr>
-        <w:t>"Comprehensive"</w:t>
-      </w:r>
-      <w:r>
-        <w:rPr>
-          <w:rFonts w:ascii="Courier New" w:eastAsia="Times New Roman" w:hAnsi="Courier New" w:cs="Courier New"/>
-          <w:color w:val="000000"/>
-          <w:kern w:val="0"/>
-          <w:sz w:val="18"/>
-          <w:szCs w:val="18"/>
-        </w:rPr>
-        <w:t>,</w:t>
-      </w:r>
-    </w:p>
-    <w:p>
-      <w:pPr>
-        <w:shd w:val="clear" w:color="auto" w:fill="FFFFFF"/>
-        <w:spacing w:after="0" w:line="270" w:lineRule="atLeast"/>
-        <w:ind w:left="1440"/>
-        <w:rPr>
-          <w:rFonts w:ascii="Courier New" w:eastAsia="Times New Roman" w:hAnsi="Courier New" w:cs="Courier New"/>
-          <w:color w:val="000000"/>
-          <w:kern w:val="0"/>
-          <w:sz w:val="18"/>
-          <w:szCs w:val="18"/>
-        </w:rPr>
-      </w:pPr>
-      <w:r>
-        <w:rPr>
-          <w:rFonts w:ascii="Courier New" w:eastAsia="Times New Roman" w:hAnsi="Courier New" w:cs="Courier New"/>
-          <w:color w:val="000000"/>
-          <w:kern w:val="0"/>
-          <w:sz w:val="18"/>
-          <w:szCs w:val="18"/>
-        </w:rPr>
-        <w:t xml:space="preserve">    </w:t>
-      </w:r>
-      <w:r>
-        <w:rPr>
-          <w:rFonts w:ascii="Courier New" w:eastAsia="Times New Roman" w:hAnsi="Courier New" w:cs="Courier New"/>
-          <w:color w:val="A31515"/>
-          <w:kern w:val="0"/>
-          <w:sz w:val="18"/>
-          <w:szCs w:val="18"/>
-        </w:rPr>
-        <w:t>"</w:t>
-      </w:r>
-      <w:proofErr w:type="spellStart"/>
-      <w:proofErr w:type="gramStart"/>
-      <w:r>
-        <w:rPr>
-          <w:rFonts w:ascii="Courier New" w:eastAsia="Times New Roman" w:hAnsi="Courier New" w:cs="Courier New"/>
-          <w:color w:val="A31515"/>
-          <w:kern w:val="0"/>
-          <w:sz w:val="18"/>
-          <w:szCs w:val="18"/>
-        </w:rPr>
-        <w:t>policyHolderUsername</w:t>
-      </w:r>
-      <w:proofErr w:type="spellEnd"/>
-      <w:proofErr w:type="gramEnd"/>
-      <w:r>
-        <w:rPr>
-          <w:rFonts w:ascii="Courier New" w:eastAsia="Times New Roman" w:hAnsi="Courier New" w:cs="Courier New"/>
-          <w:color w:val="A31515"/>
-          <w:kern w:val="0"/>
-          <w:sz w:val="18"/>
-          <w:szCs w:val="18"/>
-        </w:rPr>
-        <w:t>"</w:t>
-      </w:r>
-      <w:r>
-        <w:rPr>
-          <w:rFonts w:ascii="Courier New" w:eastAsia="Times New Roman" w:hAnsi="Courier New" w:cs="Courier New"/>
-          <w:color w:val="000000"/>
-          <w:kern w:val="0"/>
-          <w:sz w:val="18"/>
-          <w:szCs w:val="18"/>
-        </w:rPr>
-        <w:t xml:space="preserve">: </w:t>
-      </w:r>
-      <w:r>
-        <w:rPr>
-          <w:rFonts w:ascii="Courier New" w:eastAsia="Times New Roman" w:hAnsi="Courier New" w:cs="Courier New"/>
-          <w:color w:val="0451A5"/>
-          <w:kern w:val="0"/>
-          <w:sz w:val="18"/>
-          <w:szCs w:val="18"/>
-        </w:rPr>
-        <w:t>"Jimmy"</w:t>
-      </w:r>
-      <w:r>
-        <w:rPr>
-          <w:rFonts w:ascii="Courier New" w:eastAsia="Times New Roman" w:hAnsi="Courier New" w:cs="Courier New"/>
-          <w:color w:val="000000"/>
-          <w:kern w:val="0"/>
-          <w:sz w:val="18"/>
-          <w:szCs w:val="18"/>
-        </w:rPr>
-        <w:t>,</w:t>
-      </w:r>
-    </w:p>
-    <w:p>
-      <w:pPr>
-        <w:shd w:val="clear" w:color="auto" w:fill="FFFFFF"/>
-        <w:spacing w:after="0" w:line="270" w:lineRule="atLeast"/>
-        <w:ind w:left="1440"/>
-        <w:rPr>
-          <w:rFonts w:ascii="Courier New" w:eastAsia="Times New Roman" w:hAnsi="Courier New" w:cs="Courier New"/>
-          <w:color w:val="000000"/>
-          <w:kern w:val="0"/>
-          <w:sz w:val="18"/>
-          <w:szCs w:val="18"/>
-        </w:rPr>
-      </w:pPr>
-      <w:r>
-        <w:rPr>
-          <w:rFonts w:ascii="Courier New" w:eastAsia="Times New Roman" w:hAnsi="Courier New" w:cs="Courier New"/>
-          <w:color w:val="000000"/>
-          <w:kern w:val="0"/>
-          <w:sz w:val="18"/>
-          <w:szCs w:val="18"/>
-        </w:rPr>
-        <w:t xml:space="preserve">    </w:t>
-      </w:r>
-      <w:r>
-        <w:rPr>
-          <w:rFonts w:ascii="Courier New" w:eastAsia="Times New Roman" w:hAnsi="Courier New" w:cs="Courier New"/>
-          <w:color w:val="A31515"/>
-          <w:kern w:val="0"/>
-          <w:sz w:val="18"/>
-          <w:szCs w:val="18"/>
-        </w:rPr>
-        <w:t>"</w:t>
-      </w:r>
-      <w:proofErr w:type="spellStart"/>
-      <w:proofErr w:type="gramStart"/>
-      <w:r>
-        <w:rPr>
-          <w:rFonts w:ascii="Courier New" w:eastAsia="Times New Roman" w:hAnsi="Courier New" w:cs="Courier New"/>
-          <w:color w:val="A31515"/>
-          <w:kern w:val="0"/>
-          <w:sz w:val="18"/>
-          <w:szCs w:val="18"/>
-        </w:rPr>
-        <w:t>numberOfClaims</w:t>
-      </w:r>
-      <w:proofErr w:type="spellEnd"/>
-      <w:proofErr w:type="gramEnd"/>
-      <w:r>
-        <w:rPr>
-          <w:rFonts w:ascii="Courier New" w:eastAsia="Times New Roman" w:hAnsi="Courier New" w:cs="Courier New"/>
-          <w:color w:val="A31515"/>
-          <w:kern w:val="0"/>
-          <w:sz w:val="18"/>
-          <w:szCs w:val="18"/>
-        </w:rPr>
-        <w:t>"</w:t>
-      </w:r>
-      <w:r>
-        <w:rPr>
-          <w:rFonts w:ascii="Courier New" w:eastAsia="Times New Roman" w:hAnsi="Courier New" w:cs="Courier New"/>
-          <w:color w:val="000000"/>
-          <w:kern w:val="0"/>
-          <w:sz w:val="18"/>
-          <w:szCs w:val="18"/>
-        </w:rPr>
-        <w:t xml:space="preserve">: </w:t>
-      </w:r>
-      <w:r>
-        <w:rPr>
-          <w:rFonts w:ascii="Courier New" w:eastAsia="Times New Roman" w:hAnsi="Courier New" w:cs="Courier New"/>
-          <w:color w:val="098658"/>
-          <w:kern w:val="0"/>
-          <w:sz w:val="18"/>
-          <w:szCs w:val="18"/>
-        </w:rPr>
-        <w:t>1</w:t>
-      </w:r>
-      <w:r>
-        <w:rPr>
-          <w:rFonts w:ascii="Courier New" w:eastAsia="Times New Roman" w:hAnsi="Courier New" w:cs="Courier New"/>
-          <w:color w:val="000000"/>
-          <w:kern w:val="0"/>
-          <w:sz w:val="18"/>
-          <w:szCs w:val="18"/>
-        </w:rPr>
-        <w:t>,</w:t>
-      </w:r>
-    </w:p>
-    <w:p>
-      <w:pPr>
-        <w:shd w:val="clear" w:color="auto" w:fill="FFFFFF"/>
-        <w:spacing w:after="0" w:line="270" w:lineRule="atLeast"/>
-        <w:ind w:left="1440"/>
-        <w:rPr>
-          <w:rFonts w:ascii="Courier New" w:eastAsia="Times New Roman" w:hAnsi="Courier New" w:cs="Courier New"/>
-          <w:color w:val="000000"/>
-          <w:kern w:val="0"/>
-          <w:sz w:val="18"/>
-          <w:szCs w:val="18"/>
-        </w:rPr>
-      </w:pPr>
-      <w:r>
-        <w:rPr>
-          <w:rFonts w:ascii="Courier New" w:eastAsia="Times New Roman" w:hAnsi="Courier New" w:cs="Courier New"/>
-          <w:color w:val="000000"/>
-          <w:kern w:val="0"/>
-          <w:sz w:val="18"/>
-          <w:szCs w:val="18"/>
-        </w:rPr>
-        <w:t xml:space="preserve">    </w:t>
-      </w:r>
-      <w:r>
-        <w:rPr>
-          <w:rFonts w:ascii="Courier New" w:eastAsia="Times New Roman" w:hAnsi="Courier New" w:cs="Courier New"/>
-          <w:color w:val="A31515"/>
-          <w:kern w:val="0"/>
-          <w:sz w:val="18"/>
-          <w:szCs w:val="18"/>
-        </w:rPr>
-        <w:t>"</w:t>
-      </w:r>
-      <w:proofErr w:type="gramStart"/>
-      <w:r>
-        <w:rPr>
-          <w:rFonts w:ascii="Courier New" w:eastAsia="Times New Roman" w:hAnsi="Courier New" w:cs="Courier New"/>
-          <w:color w:val="A31515"/>
-          <w:kern w:val="0"/>
-          <w:sz w:val="18"/>
-          <w:szCs w:val="18"/>
-        </w:rPr>
-        <w:t>car</w:t>
-      </w:r>
-      <w:proofErr w:type="gramEnd"/>
-      <w:r>
-        <w:rPr>
-          <w:rFonts w:ascii="Courier New" w:eastAsia="Times New Roman" w:hAnsi="Courier New" w:cs="Courier New"/>
-          <w:color w:val="A31515"/>
-          <w:kern w:val="0"/>
-          <w:sz w:val="18"/>
-          <w:szCs w:val="18"/>
-        </w:rPr>
-        <w:t>"</w:t>
-      </w:r>
-      <w:r>
-        <w:rPr>
-          <w:rFonts w:ascii="Courier New" w:eastAsia="Times New Roman" w:hAnsi="Courier New" w:cs="Courier New"/>
-          <w:color w:val="000000"/>
-          <w:kern w:val="0"/>
-          <w:sz w:val="18"/>
-          <w:szCs w:val="18"/>
-        </w:rPr>
-        <w:t>: {</w:t>
-      </w:r>
-    </w:p>
-    <w:p>
-      <w:pPr>
-        <w:shd w:val="clear" w:color="auto" w:fill="FFFFFF"/>
-        <w:spacing w:after="0" w:line="270" w:lineRule="atLeast"/>
-        <w:ind w:left="1440"/>
-        <w:rPr>
-          <w:rFonts w:ascii="Courier New" w:eastAsia="Times New Roman" w:hAnsi="Courier New" w:cs="Courier New"/>
-          <w:color w:val="000000"/>
-          <w:kern w:val="0"/>
-          <w:sz w:val="18"/>
-          <w:szCs w:val="18"/>
-        </w:rPr>
-      </w:pPr>
-      <w:r>
-        <w:rPr>
-          <w:rFonts w:ascii="Courier New" w:eastAsia="Times New Roman" w:hAnsi="Courier New" w:cs="Courier New"/>
-          <w:color w:val="000000"/>
-          <w:kern w:val="0"/>
-          <w:sz w:val="18"/>
-          <w:szCs w:val="18"/>
-        </w:rPr>
-        <w:t xml:space="preserve">        </w:t>
-      </w:r>
-      <w:r>
-        <w:rPr>
-          <w:rFonts w:ascii="Courier New" w:eastAsia="Times New Roman" w:hAnsi="Courier New" w:cs="Courier New"/>
-          <w:color w:val="A31515"/>
-          <w:kern w:val="0"/>
-          <w:sz w:val="18"/>
-          <w:szCs w:val="18"/>
-        </w:rPr>
-        <w:t>"</w:t>
-      </w:r>
-      <w:proofErr w:type="spellStart"/>
-      <w:proofErr w:type="gramStart"/>
-      <w:r>
-        <w:rPr>
-          <w:rFonts w:ascii="Courier New" w:eastAsia="Times New Roman" w:hAnsi="Courier New" w:cs="Courier New"/>
-          <w:color w:val="A31515"/>
-          <w:kern w:val="0"/>
-          <w:sz w:val="18"/>
-          <w:szCs w:val="18"/>
-        </w:rPr>
-        <w:t>manufacturingYear</w:t>
-      </w:r>
-      <w:proofErr w:type="spellEnd"/>
-      <w:proofErr w:type="gramEnd"/>
-      <w:r>
-        <w:rPr>
-          <w:rFonts w:ascii="Courier New" w:eastAsia="Times New Roman" w:hAnsi="Courier New" w:cs="Courier New"/>
-          <w:color w:val="A31515"/>
-          <w:kern w:val="0"/>
-          <w:sz w:val="18"/>
-          <w:szCs w:val="18"/>
-        </w:rPr>
-        <w:t>"</w:t>
-      </w:r>
-      <w:r>
-        <w:rPr>
-          <w:rFonts w:ascii="Courier New" w:eastAsia="Times New Roman" w:hAnsi="Courier New" w:cs="Courier New"/>
-          <w:color w:val="000000"/>
-          <w:kern w:val="0"/>
-          <w:sz w:val="18"/>
-          <w:szCs w:val="18"/>
-        </w:rPr>
-        <w:t xml:space="preserve">: </w:t>
-      </w:r>
-      <w:r>
-        <w:rPr>
-          <w:rFonts w:ascii="Courier New" w:eastAsia="Times New Roman" w:hAnsi="Courier New" w:cs="Courier New"/>
-          <w:color w:val="098658"/>
-          <w:kern w:val="0"/>
-          <w:sz w:val="18"/>
-          <w:szCs w:val="18"/>
-        </w:rPr>
-        <w:t>2024</w:t>
-      </w:r>
-      <w:r>
-        <w:rPr>
-          <w:rFonts w:ascii="Courier New" w:eastAsia="Times New Roman" w:hAnsi="Courier New" w:cs="Courier New"/>
-          <w:color w:val="000000"/>
-          <w:kern w:val="0"/>
-          <w:sz w:val="18"/>
-          <w:szCs w:val="18"/>
-        </w:rPr>
-        <w:t>,</w:t>
-      </w:r>
-    </w:p>
-    <w:p>
-      <w:pPr>
-        <w:shd w:val="clear" w:color="auto" w:fill="FFFFFF"/>
-        <w:spacing w:after="0" w:line="270" w:lineRule="atLeast"/>
-        <w:ind w:left="1440"/>
-        <w:rPr>
-          <w:rFonts w:ascii="Courier New" w:eastAsia="Times New Roman" w:hAnsi="Courier New" w:cs="Courier New"/>
-          <w:color w:val="000000"/>
-          <w:kern w:val="0"/>
-          <w:sz w:val="18"/>
-          <w:szCs w:val="18"/>
-        </w:rPr>
-      </w:pPr>
-      <w:r>
-        <w:rPr>
-          <w:rFonts w:ascii="Courier New" w:eastAsia="Times New Roman" w:hAnsi="Courier New" w:cs="Courier New"/>
-          <w:color w:val="000000"/>
-          <w:kern w:val="0"/>
-          <w:sz w:val="18"/>
-          <w:szCs w:val="18"/>
-        </w:rPr>
-        <w:t xml:space="preserve">        </w:t>
-      </w:r>
-      <w:r>
-        <w:rPr>
-          <w:rFonts w:ascii="Courier New" w:eastAsia="Times New Roman" w:hAnsi="Courier New" w:cs="Courier New"/>
-          <w:color w:val="A31515"/>
-          <w:kern w:val="0"/>
-          <w:sz w:val="18"/>
-          <w:szCs w:val="18"/>
-        </w:rPr>
-        <w:t>"</w:t>
-      </w:r>
-      <w:proofErr w:type="spellStart"/>
-      <w:proofErr w:type="gramStart"/>
-      <w:r>
-        <w:rPr>
-          <w:rFonts w:ascii="Courier New" w:eastAsia="Times New Roman" w:hAnsi="Courier New" w:cs="Courier New"/>
-          <w:color w:val="A31515"/>
-          <w:kern w:val="0"/>
-          <w:sz w:val="18"/>
-          <w:szCs w:val="18"/>
-        </w:rPr>
-        <w:t>carPrice</w:t>
-      </w:r>
-      <w:proofErr w:type="spellEnd"/>
-      <w:proofErr w:type="gramEnd"/>
-      <w:r>
-        <w:rPr>
-          <w:rFonts w:ascii="Courier New" w:eastAsia="Times New Roman" w:hAnsi="Courier New" w:cs="Courier New"/>
-          <w:color w:val="A31515"/>
-          <w:kern w:val="0"/>
-          <w:sz w:val="18"/>
-          <w:szCs w:val="18"/>
-        </w:rPr>
-        <w:t>"</w:t>
-      </w:r>
-      <w:r>
-        <w:rPr>
-          <w:rFonts w:ascii="Courier New" w:eastAsia="Times New Roman" w:hAnsi="Courier New" w:cs="Courier New"/>
-          <w:color w:val="000000"/>
-          <w:kern w:val="0"/>
-          <w:sz w:val="18"/>
-          <w:szCs w:val="18"/>
-        </w:rPr>
-        <w:t xml:space="preserve">: </w:t>
-      </w:r>
-      <w:r>
-        <w:rPr>
-          <w:rFonts w:ascii="Courier New" w:eastAsia="Times New Roman" w:hAnsi="Courier New" w:cs="Courier New"/>
-          <w:color w:val="098658"/>
-          <w:kern w:val="0"/>
-          <w:sz w:val="18"/>
-          <w:szCs w:val="18"/>
-        </w:rPr>
-        <w:t>35000</w:t>
-      </w:r>
-      <w:r>
-        <w:rPr>
-          <w:rFonts w:ascii="Courier New" w:eastAsia="Times New Roman" w:hAnsi="Courier New" w:cs="Courier New"/>
-          <w:color w:val="000000"/>
-          <w:kern w:val="0"/>
-          <w:sz w:val="18"/>
-          <w:szCs w:val="18"/>
-        </w:rPr>
-        <w:t>,</w:t>
-      </w:r>
-    </w:p>
-    <w:p>
-      <w:pPr>
-        <w:shd w:val="clear" w:color="auto" w:fill="FFFFFF"/>
-        <w:spacing w:after="0" w:line="270" w:lineRule="atLeast"/>
-        <w:ind w:left="1440"/>
-        <w:rPr>
-          <w:rFonts w:ascii="Courier New" w:eastAsia="Times New Roman" w:hAnsi="Courier New" w:cs="Courier New"/>
-          <w:color w:val="000000"/>
-          <w:kern w:val="0"/>
-          <w:sz w:val="18"/>
-          <w:szCs w:val="18"/>
-        </w:rPr>
-      </w:pPr>
-      <w:r>
-        <w:rPr>
-          <w:rFonts w:ascii="Courier New" w:eastAsia="Times New Roman" w:hAnsi="Courier New" w:cs="Courier New"/>
-          <w:color w:val="000000"/>
-          <w:kern w:val="0"/>
-          <w:sz w:val="18"/>
-          <w:szCs w:val="18"/>
-        </w:rPr>
-        <w:t xml:space="preserve">        </w:t>
-      </w:r>
-      <w:r>
-        <w:rPr>
-          <w:rFonts w:ascii="Courier New" w:eastAsia="Times New Roman" w:hAnsi="Courier New" w:cs="Courier New"/>
-          <w:color w:val="A31515"/>
-          <w:kern w:val="0"/>
-          <w:sz w:val="18"/>
-          <w:szCs w:val="18"/>
-        </w:rPr>
-        <w:t>"</w:t>
-      </w:r>
-      <w:proofErr w:type="gramStart"/>
-      <w:r>
-        <w:rPr>
-          <w:rFonts w:ascii="Courier New" w:eastAsia="Times New Roman" w:hAnsi="Courier New" w:cs="Courier New"/>
-          <w:color w:val="A31515"/>
-          <w:kern w:val="0"/>
-          <w:sz w:val="18"/>
-          <w:szCs w:val="18"/>
-        </w:rPr>
-        <w:t>model</w:t>
-      </w:r>
-      <w:proofErr w:type="gramEnd"/>
-      <w:r>
-        <w:rPr>
-          <w:rFonts w:ascii="Courier New" w:eastAsia="Times New Roman" w:hAnsi="Courier New" w:cs="Courier New"/>
-          <w:color w:val="A31515"/>
-          <w:kern w:val="0"/>
-          <w:sz w:val="18"/>
-          <w:szCs w:val="18"/>
-        </w:rPr>
-        <w:t>"</w:t>
-      </w:r>
-      <w:r>
-        <w:rPr>
-          <w:rFonts w:ascii="Courier New" w:eastAsia="Times New Roman" w:hAnsi="Courier New" w:cs="Courier New"/>
-          <w:color w:val="000000"/>
-          <w:kern w:val="0"/>
-          <w:sz w:val="18"/>
-          <w:szCs w:val="18"/>
-        </w:rPr>
-        <w:t xml:space="preserve">: </w:t>
-      </w:r>
-      <w:r>
-        <w:rPr>
-          <w:rFonts w:ascii="Courier New" w:eastAsia="Times New Roman" w:hAnsi="Courier New" w:cs="Courier New"/>
-          <w:color w:val="0451A5"/>
-          <w:kern w:val="0"/>
-          <w:sz w:val="18"/>
-          <w:szCs w:val="18"/>
-        </w:rPr>
-        <w:t>"Range Rover"</w:t>
-      </w:r>
-      <w:r>
-        <w:rPr>
-          <w:rFonts w:ascii="Courier New" w:eastAsia="Times New Roman" w:hAnsi="Courier New" w:cs="Courier New"/>
-          <w:color w:val="000000"/>
-          <w:kern w:val="0"/>
-          <w:sz w:val="18"/>
-          <w:szCs w:val="18"/>
-        </w:rPr>
-        <w:t>,</w:t>
-      </w:r>
-    </w:p>
-    <w:p>
-      <w:pPr>
-        <w:shd w:val="clear" w:color="auto" w:fill="FFFFFF"/>
-        <w:spacing w:after="0" w:line="270" w:lineRule="atLeast"/>
-        <w:ind w:left="1440"/>
-        <w:rPr>
-          <w:rFonts w:ascii="Courier New" w:eastAsia="Times New Roman" w:hAnsi="Courier New" w:cs="Courier New"/>
-          <w:color w:val="000000"/>
-          <w:kern w:val="0"/>
-          <w:sz w:val="18"/>
-          <w:szCs w:val="18"/>
-        </w:rPr>
-      </w:pPr>
-      <w:r>
-        <w:rPr>
-          <w:rFonts w:ascii="Courier New" w:eastAsia="Times New Roman" w:hAnsi="Courier New" w:cs="Courier New"/>
-          <w:color w:val="000000"/>
-          <w:kern w:val="0"/>
-          <w:sz w:val="18"/>
-          <w:szCs w:val="18"/>
-        </w:rPr>
-        <w:t xml:space="preserve">        </w:t>
-      </w:r>
-      <w:r>
-        <w:rPr>
-          <w:rFonts w:ascii="Courier New" w:eastAsia="Times New Roman" w:hAnsi="Courier New" w:cs="Courier New"/>
-          <w:color w:val="A31515"/>
-          <w:kern w:val="0"/>
-          <w:sz w:val="18"/>
-          <w:szCs w:val="18"/>
-        </w:rPr>
-        <w:t>"</w:t>
-      </w:r>
-      <w:proofErr w:type="gramStart"/>
-      <w:r>
-        <w:rPr>
-          <w:rFonts w:ascii="Courier New" w:eastAsia="Times New Roman" w:hAnsi="Courier New" w:cs="Courier New"/>
-          <w:color w:val="A31515"/>
-          <w:kern w:val="0"/>
-          <w:sz w:val="18"/>
-          <w:szCs w:val="18"/>
-        </w:rPr>
-        <w:t>type</w:t>
-      </w:r>
-      <w:proofErr w:type="gramEnd"/>
-      <w:r>
-        <w:rPr>
-          <w:rFonts w:ascii="Courier New" w:eastAsia="Times New Roman" w:hAnsi="Courier New" w:cs="Courier New"/>
-          <w:color w:val="A31515"/>
-          <w:kern w:val="0"/>
-          <w:sz w:val="18"/>
-          <w:szCs w:val="18"/>
-        </w:rPr>
-        <w:t>"</w:t>
-      </w:r>
-      <w:r>
-        <w:rPr>
-          <w:rFonts w:ascii="Courier New" w:eastAsia="Times New Roman" w:hAnsi="Courier New" w:cs="Courier New"/>
-          <w:color w:val="000000"/>
-          <w:kern w:val="0"/>
-          <w:sz w:val="18"/>
-          <w:szCs w:val="18"/>
-        </w:rPr>
-        <w:t xml:space="preserve">: </w:t>
-      </w:r>
-      <w:r>
-        <w:rPr>
-          <w:rFonts w:ascii="Courier New" w:eastAsia="Times New Roman" w:hAnsi="Courier New" w:cs="Courier New"/>
-          <w:color w:val="0451A5"/>
-          <w:kern w:val="0"/>
-          <w:sz w:val="18"/>
-          <w:szCs w:val="18"/>
-        </w:rPr>
-        <w:t>"SUV"</w:t>
-      </w:r>
-    </w:p>
-    <w:p>
-      <w:pPr>
-        <w:shd w:val="clear" w:color="auto" w:fill="FFFFFF"/>
-        <w:spacing w:after="0" w:line="270" w:lineRule="atLeast"/>
-        <w:ind w:left="1440"/>
-        <w:rPr>
-          <w:rFonts w:ascii="Courier New" w:eastAsia="Times New Roman" w:hAnsi="Courier New" w:cs="Courier New"/>
-          <w:color w:val="000000"/>
-          <w:kern w:val="0"/>
-          <w:sz w:val="18"/>
-          <w:szCs w:val="18"/>
-        </w:rPr>
-      </w:pPr>
-      <w:r>
-        <w:rPr>
-          <w:rFonts w:ascii="Courier New" w:eastAsia="Times New Roman" w:hAnsi="Courier New" w:cs="Courier New"/>
-          <w:color w:val="000000"/>
-          <w:kern w:val="0"/>
-          <w:sz w:val="18"/>
-          <w:szCs w:val="18"/>
-        </w:rPr>
-        <w:t>    },</w:t>
-      </w:r>
-    </w:p>
-    <w:p>
-      <w:pPr>
-        <w:shd w:val="clear" w:color="auto" w:fill="FFFFFF"/>
-        <w:spacing w:after="0" w:line="270" w:lineRule="atLeast"/>
-        <w:ind w:left="1440"/>
-        <w:rPr>
-          <w:rFonts w:ascii="Courier New" w:eastAsia="Times New Roman" w:hAnsi="Courier New" w:cs="Courier New"/>
-          <w:color w:val="000000"/>
-          <w:kern w:val="0"/>
-          <w:sz w:val="18"/>
-          <w:szCs w:val="18"/>
-        </w:rPr>
-      </w:pPr>
-      <w:r>
-        <w:rPr>
-          <w:rFonts w:ascii="Courier New" w:eastAsia="Times New Roman" w:hAnsi="Courier New" w:cs="Courier New"/>
-          <w:color w:val="000000"/>
-          <w:kern w:val="0"/>
-          <w:sz w:val="18"/>
-          <w:szCs w:val="18"/>
-        </w:rPr>
-        <w:t xml:space="preserve">    </w:t>
-      </w:r>
-      <w:r>
-        <w:rPr>
-          <w:rFonts w:ascii="Courier New" w:eastAsia="Times New Roman" w:hAnsi="Courier New" w:cs="Courier New"/>
-          <w:color w:val="A31515"/>
-          <w:kern w:val="0"/>
-          <w:sz w:val="18"/>
-          <w:szCs w:val="18"/>
-        </w:rPr>
-        <w:t>"</w:t>
-      </w:r>
-      <w:proofErr w:type="spellStart"/>
-      <w:proofErr w:type="gramStart"/>
-      <w:r>
-        <w:rPr>
-          <w:rFonts w:ascii="Courier New" w:eastAsia="Times New Roman" w:hAnsi="Courier New" w:cs="Courier New"/>
-          <w:color w:val="A31515"/>
-          <w:kern w:val="0"/>
-          <w:sz w:val="18"/>
-          <w:szCs w:val="18"/>
-        </w:rPr>
-        <w:t>expiryDate</w:t>
-      </w:r>
-      <w:proofErr w:type="spellEnd"/>
-      <w:proofErr w:type="gramEnd"/>
-      <w:r>
-        <w:rPr>
-          <w:rFonts w:ascii="Courier New" w:eastAsia="Times New Roman" w:hAnsi="Courier New" w:cs="Courier New"/>
-          <w:color w:val="A31515"/>
-          <w:kern w:val="0"/>
-          <w:sz w:val="18"/>
-          <w:szCs w:val="18"/>
-        </w:rPr>
-        <w:t>"</w:t>
-      </w:r>
-      <w:r>
-        <w:rPr>
-          <w:rFonts w:ascii="Courier New" w:eastAsia="Times New Roman" w:hAnsi="Courier New" w:cs="Courier New"/>
-          <w:color w:val="000000"/>
-          <w:kern w:val="0"/>
-          <w:sz w:val="18"/>
-          <w:szCs w:val="18"/>
-        </w:rPr>
-        <w:t>: {</w:t>
-      </w:r>
-    </w:p>
-    <w:p>
-      <w:pPr>
-        <w:shd w:val="clear" w:color="auto" w:fill="FFFFFF"/>
-        <w:spacing w:after="0" w:line="270" w:lineRule="atLeast"/>
-        <w:ind w:left="1440"/>
-        <w:rPr>
-          <w:rFonts w:ascii="Courier New" w:eastAsia="Times New Roman" w:hAnsi="Courier New" w:cs="Courier New"/>
-          <w:color w:val="000000"/>
-          <w:kern w:val="0"/>
-          <w:sz w:val="18"/>
-          <w:szCs w:val="18"/>
-        </w:rPr>
-      </w:pPr>
-      <w:r>
-        <w:rPr>
-          <w:rFonts w:ascii="Courier New" w:eastAsia="Times New Roman" w:hAnsi="Courier New" w:cs="Courier New"/>
-          <w:color w:val="000000"/>
-          <w:kern w:val="0"/>
-          <w:sz w:val="18"/>
-          <w:szCs w:val="18"/>
-        </w:rPr>
-        <w:t xml:space="preserve">        </w:t>
-      </w:r>
-      <w:r>
-        <w:rPr>
-          <w:rFonts w:ascii="Courier New" w:eastAsia="Times New Roman" w:hAnsi="Courier New" w:cs="Courier New"/>
-          <w:color w:val="A31515"/>
-          <w:kern w:val="0"/>
-          <w:sz w:val="18"/>
-          <w:szCs w:val="18"/>
-        </w:rPr>
-        <w:t>"</w:t>
-      </w:r>
-      <w:proofErr w:type="gramStart"/>
-      <w:r>
-        <w:rPr>
-          <w:rFonts w:ascii="Courier New" w:eastAsia="Times New Roman" w:hAnsi="Courier New" w:cs="Courier New"/>
-          <w:color w:val="A31515"/>
-          <w:kern w:val="0"/>
-          <w:sz w:val="18"/>
-          <w:szCs w:val="18"/>
-        </w:rPr>
-        <w:t>day</w:t>
-      </w:r>
-      <w:proofErr w:type="gramEnd"/>
-      <w:r>
-        <w:rPr>
-          <w:rFonts w:ascii="Courier New" w:eastAsia="Times New Roman" w:hAnsi="Courier New" w:cs="Courier New"/>
-          <w:color w:val="A31515"/>
-          <w:kern w:val="0"/>
-          <w:sz w:val="18"/>
-          <w:szCs w:val="18"/>
-        </w:rPr>
-        <w:t>"</w:t>
-      </w:r>
-      <w:r>
-        <w:rPr>
-          <w:rFonts w:ascii="Courier New" w:eastAsia="Times New Roman" w:hAnsi="Courier New" w:cs="Courier New"/>
-          <w:color w:val="000000"/>
-          <w:kern w:val="0"/>
-          <w:sz w:val="18"/>
-          <w:szCs w:val="18"/>
-        </w:rPr>
-        <w:t xml:space="preserve">: </w:t>
-      </w:r>
-      <w:r>
-        <w:rPr>
-          <w:rFonts w:ascii="Courier New" w:eastAsia="Times New Roman" w:hAnsi="Courier New" w:cs="Courier New"/>
-          <w:color w:val="098658"/>
-          <w:kern w:val="0"/>
-          <w:sz w:val="18"/>
-          <w:szCs w:val="18"/>
-        </w:rPr>
-        <w:t>19</w:t>
-      </w:r>
-      <w:r>
-        <w:rPr>
-          <w:rFonts w:ascii="Courier New" w:eastAsia="Times New Roman" w:hAnsi="Courier New" w:cs="Courier New"/>
-          <w:color w:val="000000"/>
-          <w:kern w:val="0"/>
-          <w:sz w:val="18"/>
-          <w:szCs w:val="18"/>
-        </w:rPr>
-        <w:t>,</w:t>
-      </w:r>
-    </w:p>
-    <w:p>
-      <w:pPr>
-        <w:shd w:val="clear" w:color="auto" w:fill="FFFFFF"/>
-        <w:spacing w:after="0" w:line="270" w:lineRule="atLeast"/>
-        <w:ind w:left="1440"/>
-        <w:rPr>
-          <w:rFonts w:ascii="Courier New" w:eastAsia="Times New Roman" w:hAnsi="Courier New" w:cs="Courier New"/>
-          <w:color w:val="000000"/>
-          <w:kern w:val="0"/>
-          <w:sz w:val="18"/>
-          <w:szCs w:val="18"/>
-        </w:rPr>
-      </w:pPr>
-      <w:r>
-        <w:rPr>
-          <w:rFonts w:ascii="Courier New" w:eastAsia="Times New Roman" w:hAnsi="Courier New" w:cs="Courier New"/>
-          <w:color w:val="000000"/>
-          <w:kern w:val="0"/>
-          <w:sz w:val="18"/>
-          <w:szCs w:val="18"/>
-        </w:rPr>
-        <w:t xml:space="preserve">        </w:t>
-      </w:r>
-      <w:r>
-        <w:rPr>
-          <w:rFonts w:ascii="Courier New" w:eastAsia="Times New Roman" w:hAnsi="Courier New" w:cs="Courier New"/>
-          <w:color w:val="A31515"/>
-          <w:kern w:val="0"/>
-          <w:sz w:val="18"/>
-          <w:szCs w:val="18"/>
-        </w:rPr>
-        <w:t>"</w:t>
-      </w:r>
-      <w:proofErr w:type="gramStart"/>
-      <w:r>
-        <w:rPr>
-          <w:rFonts w:ascii="Courier New" w:eastAsia="Times New Roman" w:hAnsi="Courier New" w:cs="Courier New"/>
-          <w:color w:val="A31515"/>
-          <w:kern w:val="0"/>
-          <w:sz w:val="18"/>
-          <w:szCs w:val="18"/>
-        </w:rPr>
-        <w:t>month</w:t>
-      </w:r>
-      <w:proofErr w:type="gramEnd"/>
-      <w:r>
-        <w:rPr>
-          <w:rFonts w:ascii="Courier New" w:eastAsia="Times New Roman" w:hAnsi="Courier New" w:cs="Courier New"/>
-          <w:color w:val="A31515"/>
-          <w:kern w:val="0"/>
-          <w:sz w:val="18"/>
-          <w:szCs w:val="18"/>
-        </w:rPr>
-        <w:t>"</w:t>
-      </w:r>
-      <w:r>
-        <w:rPr>
-          <w:rFonts w:ascii="Courier New" w:eastAsia="Times New Roman" w:hAnsi="Courier New" w:cs="Courier New"/>
-          <w:color w:val="000000"/>
-          <w:kern w:val="0"/>
-          <w:sz w:val="18"/>
-          <w:szCs w:val="18"/>
-        </w:rPr>
-        <w:t xml:space="preserve">: </w:t>
-      </w:r>
-      <w:r>
-        <w:rPr>
-          <w:rFonts w:ascii="Courier New" w:eastAsia="Times New Roman" w:hAnsi="Courier New" w:cs="Courier New"/>
-          <w:color w:val="098658"/>
-          <w:kern w:val="0"/>
-          <w:sz w:val="18"/>
-          <w:szCs w:val="18"/>
-        </w:rPr>
-        <w:t>5</w:t>
-      </w:r>
-      <w:r>
-        <w:rPr>
-          <w:rFonts w:ascii="Courier New" w:eastAsia="Times New Roman" w:hAnsi="Courier New" w:cs="Courier New"/>
-          <w:color w:val="000000"/>
-          <w:kern w:val="0"/>
-          <w:sz w:val="18"/>
-          <w:szCs w:val="18"/>
-        </w:rPr>
-        <w:t>,</w:t>
-      </w:r>
-    </w:p>
-    <w:p>
-      <w:pPr>
-        <w:shd w:val="clear" w:color="auto" w:fill="FFFFFF"/>
-        <w:spacing w:after="0" w:line="270" w:lineRule="atLeast"/>
-        <w:ind w:left="1440"/>
-        <w:rPr>
-          <w:rFonts w:ascii="Courier New" w:eastAsia="Times New Roman" w:hAnsi="Courier New" w:cs="Courier New"/>
-          <w:color w:val="000000"/>
-          <w:kern w:val="0"/>
-          <w:sz w:val="18"/>
-          <w:szCs w:val="18"/>
-        </w:rPr>
-      </w:pPr>
-      <w:r>
-        <w:rPr>
-          <w:rFonts w:ascii="Courier New" w:eastAsia="Times New Roman" w:hAnsi="Courier New" w:cs="Courier New"/>
-          <w:color w:val="000000"/>
-          <w:kern w:val="0"/>
-          <w:sz w:val="18"/>
-          <w:szCs w:val="18"/>
-        </w:rPr>
-        <w:t xml:space="preserve">        </w:t>
-      </w:r>
-      <w:r>
-        <w:rPr>
-          <w:rFonts w:ascii="Courier New" w:eastAsia="Times New Roman" w:hAnsi="Courier New" w:cs="Courier New"/>
-          <w:color w:val="A31515"/>
-          <w:kern w:val="0"/>
-          <w:sz w:val="18"/>
-          <w:szCs w:val="18"/>
-        </w:rPr>
-        <w:t>"</w:t>
-      </w:r>
-      <w:proofErr w:type="gramStart"/>
-      <w:r>
-        <w:rPr>
-          <w:rFonts w:ascii="Courier New" w:eastAsia="Times New Roman" w:hAnsi="Courier New" w:cs="Courier New"/>
-          <w:color w:val="A31515"/>
-          <w:kern w:val="0"/>
-          <w:sz w:val="18"/>
-          <w:szCs w:val="18"/>
-        </w:rPr>
-        <w:t>year</w:t>
-      </w:r>
-      <w:proofErr w:type="gramEnd"/>
-      <w:r>
-        <w:rPr>
-          <w:rFonts w:ascii="Courier New" w:eastAsia="Times New Roman" w:hAnsi="Courier New" w:cs="Courier New"/>
-          <w:color w:val="A31515"/>
-          <w:kern w:val="0"/>
-          <w:sz w:val="18"/>
-          <w:szCs w:val="18"/>
-        </w:rPr>
-        <w:t>"</w:t>
-      </w:r>
-      <w:r>
-        <w:rPr>
-          <w:rFonts w:ascii="Courier New" w:eastAsia="Times New Roman" w:hAnsi="Courier New" w:cs="Courier New"/>
-          <w:color w:val="000000"/>
-          <w:kern w:val="0"/>
-          <w:sz w:val="18"/>
-          <w:szCs w:val="18"/>
-        </w:rPr>
-        <w:t xml:space="preserve">: </w:t>
-      </w:r>
-      <w:r>
-        <w:rPr>
-          <w:rFonts w:ascii="Courier New" w:eastAsia="Times New Roman" w:hAnsi="Courier New" w:cs="Courier New"/>
-          <w:color w:val="098658"/>
-          <w:kern w:val="0"/>
-          <w:sz w:val="18"/>
-          <w:szCs w:val="18"/>
-        </w:rPr>
-        <w:t>2030</w:t>
-      </w:r>
-    </w:p>
-    <w:p>
-      <w:pPr>
-        <w:shd w:val="clear" w:color="auto" w:fill="FFFFFF"/>
-        <w:spacing w:after="0" w:line="270" w:lineRule="atLeast"/>
-        <w:ind w:left="1440"/>
-        <w:rPr>
-          <w:rFonts w:ascii="Courier New" w:eastAsia="Times New Roman" w:hAnsi="Courier New" w:cs="Courier New"/>
-          <w:color w:val="000000"/>
-          <w:kern w:val="0"/>
-          <w:sz w:val="18"/>
-          <w:szCs w:val="18"/>
-        </w:rPr>
-      </w:pPr>
-      <w:r>
-        <w:rPr>
-          <w:rFonts w:ascii="Courier New" w:eastAsia="Times New Roman" w:hAnsi="Courier New" w:cs="Courier New"/>
-          <w:color w:val="000000"/>
-          <w:kern w:val="0"/>
-          <w:sz w:val="18"/>
-          <w:szCs w:val="18"/>
-        </w:rPr>
-        <w:t>    },</w:t>
-      </w:r>
-    </w:p>
-    <w:p>
-      <w:pPr>
-        <w:shd w:val="clear" w:color="auto" w:fill="FFFFFF"/>
-        <w:spacing w:after="0" w:line="270" w:lineRule="atLeast"/>
-        <w:ind w:left="1440"/>
-        <w:rPr>
-          <w:rFonts w:ascii="Courier New" w:eastAsia="Times New Roman" w:hAnsi="Courier New" w:cs="Courier New"/>
-          <w:color w:val="000000"/>
-          <w:kern w:val="0"/>
-          <w:sz w:val="18"/>
-          <w:szCs w:val="18"/>
-        </w:rPr>
-      </w:pPr>
-      <w:r>
-        <w:rPr>
-          <w:rFonts w:ascii="Courier New" w:eastAsia="Times New Roman" w:hAnsi="Courier New" w:cs="Courier New"/>
-          <w:color w:val="000000"/>
-          <w:kern w:val="0"/>
-          <w:sz w:val="18"/>
-          <w:szCs w:val="18"/>
-        </w:rPr>
-        <w:t xml:space="preserve">    </w:t>
-      </w:r>
-      <w:r>
-        <w:rPr>
-          <w:rFonts w:ascii="Courier New" w:eastAsia="Times New Roman" w:hAnsi="Courier New" w:cs="Courier New"/>
-          <w:color w:val="A31515"/>
-          <w:kern w:val="0"/>
-          <w:sz w:val="18"/>
-          <w:szCs w:val="18"/>
-        </w:rPr>
-        <w:t>"</w:t>
-      </w:r>
-      <w:proofErr w:type="spellStart"/>
-      <w:proofErr w:type="gramStart"/>
-      <w:r>
-        <w:rPr>
-          <w:rFonts w:ascii="Courier New" w:eastAsia="Times New Roman" w:hAnsi="Courier New" w:cs="Courier New"/>
-          <w:color w:val="A31515"/>
-          <w:kern w:val="0"/>
-          <w:sz w:val="18"/>
-          <w:szCs w:val="18"/>
-        </w:rPr>
-        <w:t>driverAge</w:t>
-      </w:r>
-      <w:proofErr w:type="spellEnd"/>
-      <w:proofErr w:type="gramEnd"/>
-      <w:r>
-        <w:rPr>
-          <w:rFonts w:ascii="Courier New" w:eastAsia="Times New Roman" w:hAnsi="Courier New" w:cs="Courier New"/>
-          <w:color w:val="A31515"/>
-          <w:kern w:val="0"/>
-          <w:sz w:val="18"/>
-          <w:szCs w:val="18"/>
-        </w:rPr>
-        <w:t>"</w:t>
-      </w:r>
-      <w:r>
-        <w:rPr>
-          <w:rFonts w:ascii="Courier New" w:eastAsia="Times New Roman" w:hAnsi="Courier New" w:cs="Courier New"/>
-          <w:color w:val="000000"/>
-          <w:kern w:val="0"/>
-          <w:sz w:val="18"/>
-          <w:szCs w:val="18"/>
-        </w:rPr>
-        <w:t xml:space="preserve">: </w:t>
-      </w:r>
-      <w:r>
-        <w:rPr>
-          <w:rFonts w:ascii="Courier New" w:eastAsia="Times New Roman" w:hAnsi="Courier New" w:cs="Courier New"/>
-          <w:color w:val="098658"/>
-          <w:kern w:val="0"/>
-          <w:sz w:val="18"/>
-          <w:szCs w:val="18"/>
-        </w:rPr>
-        <w:t>30</w:t>
-      </w:r>
-      <w:r>
-        <w:rPr>
-          <w:rFonts w:ascii="Courier New" w:eastAsia="Times New Roman" w:hAnsi="Courier New" w:cs="Courier New"/>
-          <w:color w:val="000000"/>
-          <w:kern w:val="0"/>
-          <w:sz w:val="18"/>
-          <w:szCs w:val="18"/>
-        </w:rPr>
-        <w:t>,</w:t>
-      </w:r>
-    </w:p>
-    <w:p>
-      <w:pPr>
-        <w:shd w:val="clear" w:color="auto" w:fill="FFFFFF"/>
-        <w:spacing w:after="0" w:line="270" w:lineRule="atLeast"/>
-        <w:ind w:left="1440"/>
-        <w:rPr>
-          <w:rFonts w:ascii="Courier New" w:eastAsia="Times New Roman" w:hAnsi="Courier New" w:cs="Courier New"/>
-          <w:color w:val="000000"/>
-          <w:kern w:val="0"/>
-          <w:sz w:val="18"/>
-          <w:szCs w:val="18"/>
-        </w:rPr>
-      </w:pPr>
-      <w:r>
-        <w:rPr>
-          <w:rFonts w:ascii="Courier New" w:eastAsia="Times New Roman" w:hAnsi="Courier New" w:cs="Courier New"/>
-          <w:color w:val="000000"/>
-          <w:kern w:val="0"/>
-          <w:sz w:val="18"/>
-          <w:szCs w:val="18"/>
-        </w:rPr>
-        <w:t xml:space="preserve">    </w:t>
-      </w:r>
-      <w:r>
-        <w:rPr>
-          <w:rFonts w:ascii="Courier New" w:eastAsia="Times New Roman" w:hAnsi="Courier New" w:cs="Courier New"/>
-          <w:color w:val="A31515"/>
-          <w:kern w:val="0"/>
-          <w:sz w:val="18"/>
-          <w:szCs w:val="18"/>
-        </w:rPr>
-        <w:t>"</w:t>
-      </w:r>
-      <w:proofErr w:type="gramStart"/>
-      <w:r>
-        <w:rPr>
-          <w:rFonts w:ascii="Courier New" w:eastAsia="Times New Roman" w:hAnsi="Courier New" w:cs="Courier New"/>
-          <w:color w:val="A31515"/>
-          <w:kern w:val="0"/>
-          <w:sz w:val="18"/>
-          <w:szCs w:val="18"/>
-        </w:rPr>
-        <w:t>level</w:t>
-      </w:r>
-      <w:proofErr w:type="gramEnd"/>
-      <w:r>
-        <w:rPr>
-          <w:rFonts w:ascii="Courier New" w:eastAsia="Times New Roman" w:hAnsi="Courier New" w:cs="Courier New"/>
-          <w:color w:val="A31515"/>
-          <w:kern w:val="0"/>
-          <w:sz w:val="18"/>
-          <w:szCs w:val="18"/>
-        </w:rPr>
-        <w:t>"</w:t>
-      </w:r>
-      <w:r>
-        <w:rPr>
-          <w:rFonts w:ascii="Courier New" w:eastAsia="Times New Roman" w:hAnsi="Courier New" w:cs="Courier New"/>
-          <w:color w:val="000000"/>
-          <w:kern w:val="0"/>
-          <w:sz w:val="18"/>
-          <w:szCs w:val="18"/>
-        </w:rPr>
-        <w:t xml:space="preserve">: </w:t>
-      </w:r>
-      <w:r>
-        <w:rPr>
-          <w:rFonts w:ascii="Courier New" w:eastAsia="Times New Roman" w:hAnsi="Courier New" w:cs="Courier New"/>
-          <w:color w:val="098658"/>
-          <w:kern w:val="0"/>
-          <w:sz w:val="18"/>
-          <w:szCs w:val="18"/>
-        </w:rPr>
-        <w:t>12</w:t>
-      </w:r>
-      <w:r>
-        <w:rPr>
-          <w:rFonts w:ascii="Courier New" w:eastAsia="Times New Roman" w:hAnsi="Courier New" w:cs="Courier New"/>
-          <w:color w:val="000000"/>
-          <w:kern w:val="0"/>
-          <w:sz w:val="18"/>
-          <w:szCs w:val="18"/>
-        </w:rPr>
-        <w:t>,</w:t>
-      </w:r>
-    </w:p>
-    <w:p>
-      <w:pPr>
-        <w:shd w:val="clear" w:color="auto" w:fill="FFFFFF"/>
-        <w:spacing w:after="0" w:line="270" w:lineRule="atLeast"/>
-        <w:ind w:left="1440"/>
-        <w:rPr>
-          <w:rFonts w:ascii="Courier New" w:eastAsia="Times New Roman" w:hAnsi="Courier New" w:cs="Courier New"/>
-          <w:color w:val="000000"/>
-          <w:kern w:val="0"/>
-          <w:sz w:val="18"/>
-          <w:szCs w:val="18"/>
-        </w:rPr>
-      </w:pPr>
-      <w:r>
-        <w:rPr>
-          <w:rFonts w:ascii="Courier New" w:eastAsia="Times New Roman" w:hAnsi="Courier New" w:cs="Courier New"/>
-          <w:color w:val="000000"/>
-          <w:kern w:val="0"/>
-          <w:sz w:val="18"/>
-          <w:szCs w:val="18"/>
-        </w:rPr>
-        <w:t xml:space="preserve">    </w:t>
-      </w:r>
-      <w:r>
-        <w:rPr>
-          <w:rFonts w:ascii="Courier New" w:eastAsia="Times New Roman" w:hAnsi="Courier New" w:cs="Courier New"/>
-          <w:color w:val="A31515"/>
-          <w:kern w:val="0"/>
-          <w:sz w:val="18"/>
-          <w:szCs w:val="18"/>
-        </w:rPr>
-        <w:t>"</w:t>
-      </w:r>
-      <w:proofErr w:type="gramStart"/>
-      <w:r>
-        <w:rPr>
-          <w:rFonts w:ascii="Courier New" w:eastAsia="Times New Roman" w:hAnsi="Courier New" w:cs="Courier New"/>
-          <w:color w:val="A31515"/>
-          <w:kern w:val="0"/>
-          <w:sz w:val="18"/>
-          <w:szCs w:val="18"/>
-        </w:rPr>
-        <w:t>comments</w:t>
-      </w:r>
-      <w:proofErr w:type="gramEnd"/>
-      <w:r>
-        <w:rPr>
-          <w:rFonts w:ascii="Courier New" w:eastAsia="Times New Roman" w:hAnsi="Courier New" w:cs="Courier New"/>
-          <w:color w:val="A31515"/>
-          <w:kern w:val="0"/>
-          <w:sz w:val="18"/>
-          <w:szCs w:val="18"/>
-        </w:rPr>
-        <w:t>"</w:t>
-      </w:r>
-      <w:r>
-        <w:rPr>
-          <w:rFonts w:ascii="Courier New" w:eastAsia="Times New Roman" w:hAnsi="Courier New" w:cs="Courier New"/>
-          <w:color w:val="000000"/>
-          <w:kern w:val="0"/>
-          <w:sz w:val="18"/>
-          <w:szCs w:val="18"/>
-        </w:rPr>
-        <w:t xml:space="preserve">: </w:t>
-      </w:r>
-      <w:r>
-        <w:rPr>
-          <w:rFonts w:ascii="Courier New" w:eastAsia="Times New Roman" w:hAnsi="Courier New" w:cs="Courier New"/>
-          <w:color w:val="0451A5"/>
-          <w:kern w:val="0"/>
-          <w:sz w:val="18"/>
-          <w:szCs w:val="18"/>
-        </w:rPr>
-        <w:t>"Accidents Cover"</w:t>
-      </w:r>
-    </w:p>
-    <w:p>
-      <w:pPr>
-        <w:shd w:val="clear" w:color="auto" w:fill="FFFFFF"/>
-        <w:spacing w:after="0" w:line="270" w:lineRule="atLeast"/>
-        <w:ind w:left="1440"/>
-        <w:rPr>
-          <w:rFonts w:ascii="Courier New" w:eastAsia="Times New Roman" w:hAnsi="Courier New" w:cs="Courier New"/>
-          <w:color w:val="000000"/>
-          <w:kern w:val="0"/>
-          <w:sz w:val="18"/>
-          <w:szCs w:val="18"/>
-        </w:rPr>
-      </w:pPr>
-      <w:r>
-        <w:rPr>
-          <w:rFonts w:ascii="Courier New" w:eastAsia="Times New Roman" w:hAnsi="Courier New" w:cs="Courier New"/>
-          <w:color w:val="000000"/>
-          <w:kern w:val="0"/>
-          <w:sz w:val="18"/>
-          <w:szCs w:val="18"/>
-        </w:rPr>
-        <w:t>}</w:t>
-      </w:r>
-    </w:p>
-    <w:p>
-      <w:pPr>
-        <w:spacing w:line="480" w:lineRule="auto"/>
-        <w:rPr>
-          <w:szCs w:val="24"/>
-        </w:rPr>
-      </w:pPr>
-      <w:r>
-        <w:rPr>
-          <w:szCs w:val="24"/>
-        </w:rPr>
-        <w:t xml:space="preserve">DELETE Method: </w:t>
-      </w:r>
-    </w:p>
-    <w:p>
-      <w:pPr>
-        <w:spacing w:line="480" w:lineRule="auto"/>
-        <w:rPr>
-          <w:szCs w:val="24"/>
-        </w:rPr>
-      </w:pPr>
-      <w:r>
-        <w:rPr>
-          <w:szCs w:val="24"/>
-        </w:rPr>
-        <w:tab/>
-      </w:r>
-      <w:r>
-        <w:rPr>
-          <w:szCs w:val="24"/>
-        </w:rPr>
-        <w:tab/>
-        <w:t>(</w:t>
-      </w:r>
-      <w:proofErr w:type="gramStart"/>
-      <w:r>
-        <w:rPr>
-          <w:szCs w:val="24"/>
-        </w:rPr>
-        <w:t>/{</w:t>
-      </w:r>
-      <w:proofErr w:type="spellStart"/>
-      <w:proofErr w:type="gramEnd"/>
-      <w:r>
-        <w:rPr>
-          <w:szCs w:val="24"/>
-        </w:rPr>
-        <w:t>policyId</w:t>
-      </w:r>
-      <w:proofErr w:type="spellEnd"/>
-      <w:r>
-        <w:rPr>
-          <w:szCs w:val="24"/>
-        </w:rPr>
-        <w:t>})</w:t>
       </w:r>
     </w:p>
     <w:p>
@@ -3691,6 +2805,1547 @@
           <w:szCs w:val="24"/>
         </w:rPr>
       </w:pPr>
+      <w:r>
+        <w:rPr>
+          <w:szCs w:val="24"/>
+        </w:rPr>
+        <w:t>list&lt;</w:t>
+      </w:r>
+      <w:proofErr w:type="spellStart"/>
+      <w:r>
+        <w:rPr>
+          <w:szCs w:val="24"/>
+        </w:rPr>
+        <w:t>InsurancePolicy</w:t>
+      </w:r>
+      <w:proofErr w:type="spellEnd"/>
+      <w:r>
+        <w:rPr>
+          <w:szCs w:val="24"/>
+        </w:rPr>
+        <w:t>&gt;</w:t>
+      </w:r>
+      <w:r>
+        <w:rPr>
+          <w:szCs w:val="24"/>
+        </w:rPr>
+        <w:t xml:space="preserve"> </w:t>
+      </w:r>
+      <w:proofErr w:type="spellStart"/>
+      <w:r>
+        <w:rPr>
+          <w:szCs w:val="24"/>
+        </w:rPr>
+        <w:t>filterByCarType</w:t>
+      </w:r>
+      <w:proofErr w:type="spellEnd"/>
+      <w:r>
+        <w:rPr>
+          <w:szCs w:val="24"/>
+        </w:rPr>
+        <w:t>(</w:t>
+      </w:r>
+      <w:r>
+        <w:rPr>
+          <w:szCs w:val="24"/>
+        </w:rPr>
+        <w:t>String type as type</w:t>
+      </w:r>
+      <w:r>
+        <w:rPr>
+          <w:szCs w:val="24"/>
+        </w:rPr>
+        <w:t xml:space="preserve">) </w:t>
+      </w:r>
+    </w:p>
+    <w:p>
+      <w:pPr>
+        <w:spacing w:line="480" w:lineRule="auto"/>
+        <w:ind w:firstLine="720"/>
+        <w:rPr>
+          <w:szCs w:val="24"/>
+        </w:rPr>
+      </w:pPr>
+      <w:r>
+        <w:rPr>
+          <w:szCs w:val="24"/>
+        </w:rPr>
+        <w:t xml:space="preserve">POST Method: </w:t>
+      </w:r>
+    </w:p>
+    <w:p>
+      <w:pPr>
+        <w:pStyle w:val="ListParagraph"/>
+        <w:numPr>
+          <w:ilvl w:val="0"/>
+          <w:numId w:val="4"/>
+        </w:numPr>
+        <w:spacing w:line="480" w:lineRule="auto"/>
+        <w:rPr>
+          <w:szCs w:val="24"/>
+        </w:rPr>
+      </w:pPr>
+      <w:proofErr w:type="spellStart"/>
+      <w:r>
+        <w:rPr>
+          <w:szCs w:val="24"/>
+        </w:rPr>
+        <w:t>addPolicy</w:t>
+      </w:r>
+      <w:proofErr w:type="spellEnd"/>
+      <w:r>
+        <w:rPr>
+          <w:szCs w:val="24"/>
+        </w:rPr>
+        <w:t>(</w:t>
+      </w:r>
+      <w:proofErr w:type="spellStart"/>
+      <w:r>
+        <w:rPr>
+          <w:szCs w:val="24"/>
+        </w:rPr>
+        <w:t>InsurancePolicyDTO</w:t>
+      </w:r>
+      <w:proofErr w:type="spellEnd"/>
+      <w:r>
+        <w:rPr>
+          <w:szCs w:val="24"/>
+        </w:rPr>
+        <w:t xml:space="preserve"> </w:t>
+      </w:r>
+      <w:proofErr w:type="spellStart"/>
+      <w:r>
+        <w:rPr>
+          <w:szCs w:val="24"/>
+        </w:rPr>
+        <w:t>insurancePolicyDTO</w:t>
+      </w:r>
+      <w:proofErr w:type="spellEnd"/>
+      <w:r>
+        <w:rPr>
+          <w:szCs w:val="24"/>
+        </w:rPr>
+        <w:t>)</w:t>
+      </w:r>
+      <w:r>
+        <w:rPr>
+          <w:szCs w:val="24"/>
+        </w:rPr>
+        <w:t xml:space="preserve"> </w:t>
+      </w:r>
+      <w:r>
+        <w:rPr>
+          <w:szCs w:val="24"/>
+        </w:rPr>
+        <w:sym w:font="Wingdings" w:char="F0E0"/>
+      </w:r>
+      <w:r>
+        <w:rPr>
+          <w:szCs w:val="24"/>
+        </w:rPr>
+        <w:t xml:space="preserve"> example</w:t>
+      </w:r>
+    </w:p>
+    <w:p>
+      <w:pPr>
+        <w:shd w:val="clear" w:color="auto" w:fill="FFFFFF"/>
+        <w:spacing w:after="0" w:line="270" w:lineRule="atLeast"/>
+        <w:ind w:left="1440"/>
+        <w:rPr>
+          <w:rFonts w:ascii="Courier New" w:eastAsia="Times New Roman" w:hAnsi="Courier New" w:cs="Courier New"/>
+          <w:color w:val="000000"/>
+          <w:kern w:val="0"/>
+          <w:sz w:val="18"/>
+          <w:szCs w:val="18"/>
+        </w:rPr>
+      </w:pPr>
+      <w:r>
+        <w:rPr>
+          <w:rFonts w:ascii="Courier New" w:eastAsia="Times New Roman" w:hAnsi="Courier New" w:cs="Courier New"/>
+          <w:color w:val="000000"/>
+          <w:kern w:val="0"/>
+          <w:sz w:val="18"/>
+          <w:szCs w:val="18"/>
+        </w:rPr>
+        <w:t>{</w:t>
+      </w:r>
+    </w:p>
+    <w:p>
+      <w:pPr>
+        <w:shd w:val="clear" w:color="auto" w:fill="FFFFFF"/>
+        <w:spacing w:after="0" w:line="270" w:lineRule="atLeast"/>
+        <w:ind w:left="1440"/>
+        <w:rPr>
+          <w:rFonts w:ascii="Courier New" w:eastAsia="Times New Roman" w:hAnsi="Courier New" w:cs="Courier New"/>
+          <w:color w:val="000000"/>
+          <w:kern w:val="0"/>
+          <w:sz w:val="18"/>
+          <w:szCs w:val="18"/>
+        </w:rPr>
+      </w:pPr>
+      <w:r>
+        <w:rPr>
+          <w:rFonts w:ascii="Courier New" w:eastAsia="Times New Roman" w:hAnsi="Courier New" w:cs="Courier New"/>
+          <w:color w:val="000000"/>
+          <w:kern w:val="0"/>
+          <w:sz w:val="18"/>
+          <w:szCs w:val="18"/>
+        </w:rPr>
+        <w:t xml:space="preserve">    </w:t>
+      </w:r>
+      <w:r>
+        <w:rPr>
+          <w:rFonts w:ascii="Courier New" w:eastAsia="Times New Roman" w:hAnsi="Courier New" w:cs="Courier New"/>
+          <w:color w:val="A31515"/>
+          <w:kern w:val="0"/>
+          <w:sz w:val="18"/>
+          <w:szCs w:val="18"/>
+        </w:rPr>
+        <w:t>"</w:t>
+      </w:r>
+      <w:proofErr w:type="spellStart"/>
+      <w:proofErr w:type="gramStart"/>
+      <w:r>
+        <w:rPr>
+          <w:rFonts w:ascii="Courier New" w:eastAsia="Times New Roman" w:hAnsi="Courier New" w:cs="Courier New"/>
+          <w:color w:val="A31515"/>
+          <w:kern w:val="0"/>
+          <w:sz w:val="18"/>
+          <w:szCs w:val="18"/>
+        </w:rPr>
+        <w:t>insuranceType</w:t>
+      </w:r>
+      <w:proofErr w:type="spellEnd"/>
+      <w:proofErr w:type="gramEnd"/>
+      <w:r>
+        <w:rPr>
+          <w:rFonts w:ascii="Courier New" w:eastAsia="Times New Roman" w:hAnsi="Courier New" w:cs="Courier New"/>
+          <w:color w:val="A31515"/>
+          <w:kern w:val="0"/>
+          <w:sz w:val="18"/>
+          <w:szCs w:val="18"/>
+        </w:rPr>
+        <w:t>"</w:t>
+      </w:r>
+      <w:r>
+        <w:rPr>
+          <w:rFonts w:ascii="Courier New" w:eastAsia="Times New Roman" w:hAnsi="Courier New" w:cs="Courier New"/>
+          <w:color w:val="000000"/>
+          <w:kern w:val="0"/>
+          <w:sz w:val="18"/>
+          <w:szCs w:val="18"/>
+        </w:rPr>
+        <w:t xml:space="preserve">: </w:t>
+      </w:r>
+      <w:r>
+        <w:rPr>
+          <w:rFonts w:ascii="Courier New" w:eastAsia="Times New Roman" w:hAnsi="Courier New" w:cs="Courier New"/>
+          <w:color w:val="0451A5"/>
+          <w:kern w:val="0"/>
+          <w:sz w:val="18"/>
+          <w:szCs w:val="18"/>
+        </w:rPr>
+        <w:t>"Comprehensive"</w:t>
+      </w:r>
+      <w:r>
+        <w:rPr>
+          <w:rFonts w:ascii="Courier New" w:eastAsia="Times New Roman" w:hAnsi="Courier New" w:cs="Courier New"/>
+          <w:color w:val="000000"/>
+          <w:kern w:val="0"/>
+          <w:sz w:val="18"/>
+          <w:szCs w:val="18"/>
+        </w:rPr>
+        <w:t>,</w:t>
+      </w:r>
+    </w:p>
+    <w:p>
+      <w:pPr>
+        <w:shd w:val="clear" w:color="auto" w:fill="FFFFFF"/>
+        <w:spacing w:after="0" w:line="270" w:lineRule="atLeast"/>
+        <w:ind w:left="1440"/>
+        <w:rPr>
+          <w:rFonts w:ascii="Courier New" w:eastAsia="Times New Roman" w:hAnsi="Courier New" w:cs="Courier New"/>
+          <w:color w:val="000000"/>
+          <w:kern w:val="0"/>
+          <w:sz w:val="18"/>
+          <w:szCs w:val="18"/>
+        </w:rPr>
+      </w:pPr>
+      <w:r>
+        <w:rPr>
+          <w:rFonts w:ascii="Courier New" w:eastAsia="Times New Roman" w:hAnsi="Courier New" w:cs="Courier New"/>
+          <w:color w:val="000000"/>
+          <w:kern w:val="0"/>
+          <w:sz w:val="18"/>
+          <w:szCs w:val="18"/>
+        </w:rPr>
+        <w:t xml:space="preserve">    </w:t>
+      </w:r>
+      <w:r>
+        <w:rPr>
+          <w:rFonts w:ascii="Courier New" w:eastAsia="Times New Roman" w:hAnsi="Courier New" w:cs="Courier New"/>
+          <w:color w:val="A31515"/>
+          <w:kern w:val="0"/>
+          <w:sz w:val="18"/>
+          <w:szCs w:val="18"/>
+        </w:rPr>
+        <w:t>"</w:t>
+      </w:r>
+      <w:proofErr w:type="spellStart"/>
+      <w:proofErr w:type="gramStart"/>
+      <w:r>
+        <w:rPr>
+          <w:rFonts w:ascii="Courier New" w:eastAsia="Times New Roman" w:hAnsi="Courier New" w:cs="Courier New"/>
+          <w:color w:val="A31515"/>
+          <w:kern w:val="0"/>
+          <w:sz w:val="18"/>
+          <w:szCs w:val="18"/>
+        </w:rPr>
+        <w:t>policyHolderUsername</w:t>
+      </w:r>
+      <w:proofErr w:type="spellEnd"/>
+      <w:proofErr w:type="gramEnd"/>
+      <w:r>
+        <w:rPr>
+          <w:rFonts w:ascii="Courier New" w:eastAsia="Times New Roman" w:hAnsi="Courier New" w:cs="Courier New"/>
+          <w:color w:val="A31515"/>
+          <w:kern w:val="0"/>
+          <w:sz w:val="18"/>
+          <w:szCs w:val="18"/>
+        </w:rPr>
+        <w:t>"</w:t>
+      </w:r>
+      <w:r>
+        <w:rPr>
+          <w:rFonts w:ascii="Courier New" w:eastAsia="Times New Roman" w:hAnsi="Courier New" w:cs="Courier New"/>
+          <w:color w:val="000000"/>
+          <w:kern w:val="0"/>
+          <w:sz w:val="18"/>
+          <w:szCs w:val="18"/>
+        </w:rPr>
+        <w:t xml:space="preserve">: </w:t>
+      </w:r>
+      <w:r>
+        <w:rPr>
+          <w:rFonts w:ascii="Courier New" w:eastAsia="Times New Roman" w:hAnsi="Courier New" w:cs="Courier New"/>
+          <w:color w:val="0451A5"/>
+          <w:kern w:val="0"/>
+          <w:sz w:val="18"/>
+          <w:szCs w:val="18"/>
+        </w:rPr>
+        <w:t>"Jimmy"</w:t>
+      </w:r>
+      <w:r>
+        <w:rPr>
+          <w:rFonts w:ascii="Courier New" w:eastAsia="Times New Roman" w:hAnsi="Courier New" w:cs="Courier New"/>
+          <w:color w:val="000000"/>
+          <w:kern w:val="0"/>
+          <w:sz w:val="18"/>
+          <w:szCs w:val="18"/>
+        </w:rPr>
+        <w:t>,</w:t>
+      </w:r>
+    </w:p>
+    <w:p>
+      <w:pPr>
+        <w:shd w:val="clear" w:color="auto" w:fill="FFFFFF"/>
+        <w:spacing w:after="0" w:line="270" w:lineRule="atLeast"/>
+        <w:ind w:left="1440"/>
+        <w:rPr>
+          <w:rFonts w:ascii="Courier New" w:eastAsia="Times New Roman" w:hAnsi="Courier New" w:cs="Courier New"/>
+          <w:color w:val="000000"/>
+          <w:kern w:val="0"/>
+          <w:sz w:val="18"/>
+          <w:szCs w:val="18"/>
+        </w:rPr>
+      </w:pPr>
+      <w:r>
+        <w:rPr>
+          <w:rFonts w:ascii="Courier New" w:eastAsia="Times New Roman" w:hAnsi="Courier New" w:cs="Courier New"/>
+          <w:color w:val="000000"/>
+          <w:kern w:val="0"/>
+          <w:sz w:val="18"/>
+          <w:szCs w:val="18"/>
+        </w:rPr>
+        <w:t xml:space="preserve">    </w:t>
+      </w:r>
+      <w:r>
+        <w:rPr>
+          <w:rFonts w:ascii="Courier New" w:eastAsia="Times New Roman" w:hAnsi="Courier New" w:cs="Courier New"/>
+          <w:color w:val="A31515"/>
+          <w:kern w:val="0"/>
+          <w:sz w:val="18"/>
+          <w:szCs w:val="18"/>
+        </w:rPr>
+        <w:t>"</w:t>
+      </w:r>
+      <w:proofErr w:type="spellStart"/>
+      <w:proofErr w:type="gramStart"/>
+      <w:r>
+        <w:rPr>
+          <w:rFonts w:ascii="Courier New" w:eastAsia="Times New Roman" w:hAnsi="Courier New" w:cs="Courier New"/>
+          <w:color w:val="A31515"/>
+          <w:kern w:val="0"/>
+          <w:sz w:val="18"/>
+          <w:szCs w:val="18"/>
+        </w:rPr>
+        <w:t>numberOfClaims</w:t>
+      </w:r>
+      <w:proofErr w:type="spellEnd"/>
+      <w:proofErr w:type="gramEnd"/>
+      <w:r>
+        <w:rPr>
+          <w:rFonts w:ascii="Courier New" w:eastAsia="Times New Roman" w:hAnsi="Courier New" w:cs="Courier New"/>
+          <w:color w:val="A31515"/>
+          <w:kern w:val="0"/>
+          <w:sz w:val="18"/>
+          <w:szCs w:val="18"/>
+        </w:rPr>
+        <w:t>"</w:t>
+      </w:r>
+      <w:r>
+        <w:rPr>
+          <w:rFonts w:ascii="Courier New" w:eastAsia="Times New Roman" w:hAnsi="Courier New" w:cs="Courier New"/>
+          <w:color w:val="000000"/>
+          <w:kern w:val="0"/>
+          <w:sz w:val="18"/>
+          <w:szCs w:val="18"/>
+        </w:rPr>
+        <w:t xml:space="preserve">: </w:t>
+      </w:r>
+      <w:r>
+        <w:rPr>
+          <w:rFonts w:ascii="Courier New" w:eastAsia="Times New Roman" w:hAnsi="Courier New" w:cs="Courier New"/>
+          <w:color w:val="098658"/>
+          <w:kern w:val="0"/>
+          <w:sz w:val="18"/>
+          <w:szCs w:val="18"/>
+        </w:rPr>
+        <w:t>1</w:t>
+      </w:r>
+      <w:r>
+        <w:rPr>
+          <w:rFonts w:ascii="Courier New" w:eastAsia="Times New Roman" w:hAnsi="Courier New" w:cs="Courier New"/>
+          <w:color w:val="000000"/>
+          <w:kern w:val="0"/>
+          <w:sz w:val="18"/>
+          <w:szCs w:val="18"/>
+        </w:rPr>
+        <w:t>,</w:t>
+      </w:r>
+    </w:p>
+    <w:p>
+      <w:pPr>
+        <w:shd w:val="clear" w:color="auto" w:fill="FFFFFF"/>
+        <w:spacing w:after="0" w:line="270" w:lineRule="atLeast"/>
+        <w:ind w:left="1440"/>
+        <w:rPr>
+          <w:rFonts w:ascii="Courier New" w:eastAsia="Times New Roman" w:hAnsi="Courier New" w:cs="Courier New"/>
+          <w:color w:val="000000"/>
+          <w:kern w:val="0"/>
+          <w:sz w:val="18"/>
+          <w:szCs w:val="18"/>
+        </w:rPr>
+      </w:pPr>
+      <w:r>
+        <w:rPr>
+          <w:rFonts w:ascii="Courier New" w:eastAsia="Times New Roman" w:hAnsi="Courier New" w:cs="Courier New"/>
+          <w:color w:val="000000"/>
+          <w:kern w:val="0"/>
+          <w:sz w:val="18"/>
+          <w:szCs w:val="18"/>
+        </w:rPr>
+        <w:t xml:space="preserve">    </w:t>
+      </w:r>
+      <w:r>
+        <w:rPr>
+          <w:rFonts w:ascii="Courier New" w:eastAsia="Times New Roman" w:hAnsi="Courier New" w:cs="Courier New"/>
+          <w:color w:val="A31515"/>
+          <w:kern w:val="0"/>
+          <w:sz w:val="18"/>
+          <w:szCs w:val="18"/>
+        </w:rPr>
+        <w:t>"</w:t>
+      </w:r>
+      <w:proofErr w:type="gramStart"/>
+      <w:r>
+        <w:rPr>
+          <w:rFonts w:ascii="Courier New" w:eastAsia="Times New Roman" w:hAnsi="Courier New" w:cs="Courier New"/>
+          <w:color w:val="A31515"/>
+          <w:kern w:val="0"/>
+          <w:sz w:val="18"/>
+          <w:szCs w:val="18"/>
+        </w:rPr>
+        <w:t>car</w:t>
+      </w:r>
+      <w:proofErr w:type="gramEnd"/>
+      <w:r>
+        <w:rPr>
+          <w:rFonts w:ascii="Courier New" w:eastAsia="Times New Roman" w:hAnsi="Courier New" w:cs="Courier New"/>
+          <w:color w:val="A31515"/>
+          <w:kern w:val="0"/>
+          <w:sz w:val="18"/>
+          <w:szCs w:val="18"/>
+        </w:rPr>
+        <w:t>"</w:t>
+      </w:r>
+      <w:r>
+        <w:rPr>
+          <w:rFonts w:ascii="Courier New" w:eastAsia="Times New Roman" w:hAnsi="Courier New" w:cs="Courier New"/>
+          <w:color w:val="000000"/>
+          <w:kern w:val="0"/>
+          <w:sz w:val="18"/>
+          <w:szCs w:val="18"/>
+        </w:rPr>
+        <w:t>: {</w:t>
+      </w:r>
+    </w:p>
+    <w:p>
+      <w:pPr>
+        <w:shd w:val="clear" w:color="auto" w:fill="FFFFFF"/>
+        <w:spacing w:after="0" w:line="270" w:lineRule="atLeast"/>
+        <w:ind w:left="1440"/>
+        <w:rPr>
+          <w:rFonts w:ascii="Courier New" w:eastAsia="Times New Roman" w:hAnsi="Courier New" w:cs="Courier New"/>
+          <w:color w:val="000000"/>
+          <w:kern w:val="0"/>
+          <w:sz w:val="18"/>
+          <w:szCs w:val="18"/>
+        </w:rPr>
+      </w:pPr>
+      <w:r>
+        <w:rPr>
+          <w:rFonts w:ascii="Courier New" w:eastAsia="Times New Roman" w:hAnsi="Courier New" w:cs="Courier New"/>
+          <w:color w:val="000000"/>
+          <w:kern w:val="0"/>
+          <w:sz w:val="18"/>
+          <w:szCs w:val="18"/>
+        </w:rPr>
+        <w:t xml:space="preserve">        </w:t>
+      </w:r>
+      <w:r>
+        <w:rPr>
+          <w:rFonts w:ascii="Courier New" w:eastAsia="Times New Roman" w:hAnsi="Courier New" w:cs="Courier New"/>
+          <w:color w:val="A31515"/>
+          <w:kern w:val="0"/>
+          <w:sz w:val="18"/>
+          <w:szCs w:val="18"/>
+        </w:rPr>
+        <w:t>"</w:t>
+      </w:r>
+      <w:proofErr w:type="spellStart"/>
+      <w:proofErr w:type="gramStart"/>
+      <w:r>
+        <w:rPr>
+          <w:rFonts w:ascii="Courier New" w:eastAsia="Times New Roman" w:hAnsi="Courier New" w:cs="Courier New"/>
+          <w:color w:val="A31515"/>
+          <w:kern w:val="0"/>
+          <w:sz w:val="18"/>
+          <w:szCs w:val="18"/>
+        </w:rPr>
+        <w:t>manufacturingYear</w:t>
+      </w:r>
+      <w:proofErr w:type="spellEnd"/>
+      <w:proofErr w:type="gramEnd"/>
+      <w:r>
+        <w:rPr>
+          <w:rFonts w:ascii="Courier New" w:eastAsia="Times New Roman" w:hAnsi="Courier New" w:cs="Courier New"/>
+          <w:color w:val="A31515"/>
+          <w:kern w:val="0"/>
+          <w:sz w:val="18"/>
+          <w:szCs w:val="18"/>
+        </w:rPr>
+        <w:t>"</w:t>
+      </w:r>
+      <w:r>
+        <w:rPr>
+          <w:rFonts w:ascii="Courier New" w:eastAsia="Times New Roman" w:hAnsi="Courier New" w:cs="Courier New"/>
+          <w:color w:val="000000"/>
+          <w:kern w:val="0"/>
+          <w:sz w:val="18"/>
+          <w:szCs w:val="18"/>
+        </w:rPr>
+        <w:t xml:space="preserve">: </w:t>
+      </w:r>
+      <w:r>
+        <w:rPr>
+          <w:rFonts w:ascii="Courier New" w:eastAsia="Times New Roman" w:hAnsi="Courier New" w:cs="Courier New"/>
+          <w:color w:val="098658"/>
+          <w:kern w:val="0"/>
+          <w:sz w:val="18"/>
+          <w:szCs w:val="18"/>
+        </w:rPr>
+        <w:t>2024</w:t>
+      </w:r>
+      <w:r>
+        <w:rPr>
+          <w:rFonts w:ascii="Courier New" w:eastAsia="Times New Roman" w:hAnsi="Courier New" w:cs="Courier New"/>
+          <w:color w:val="000000"/>
+          <w:kern w:val="0"/>
+          <w:sz w:val="18"/>
+          <w:szCs w:val="18"/>
+        </w:rPr>
+        <w:t>,</w:t>
+      </w:r>
+    </w:p>
+    <w:p>
+      <w:pPr>
+        <w:shd w:val="clear" w:color="auto" w:fill="FFFFFF"/>
+        <w:spacing w:after="0" w:line="270" w:lineRule="atLeast"/>
+        <w:ind w:left="1440"/>
+        <w:rPr>
+          <w:rFonts w:ascii="Courier New" w:eastAsia="Times New Roman" w:hAnsi="Courier New" w:cs="Courier New"/>
+          <w:color w:val="000000"/>
+          <w:kern w:val="0"/>
+          <w:sz w:val="18"/>
+          <w:szCs w:val="18"/>
+        </w:rPr>
+      </w:pPr>
+      <w:r>
+        <w:rPr>
+          <w:rFonts w:ascii="Courier New" w:eastAsia="Times New Roman" w:hAnsi="Courier New" w:cs="Courier New"/>
+          <w:color w:val="000000"/>
+          <w:kern w:val="0"/>
+          <w:sz w:val="18"/>
+          <w:szCs w:val="18"/>
+        </w:rPr>
+        <w:t xml:space="preserve">        </w:t>
+      </w:r>
+      <w:r>
+        <w:rPr>
+          <w:rFonts w:ascii="Courier New" w:eastAsia="Times New Roman" w:hAnsi="Courier New" w:cs="Courier New"/>
+          <w:color w:val="A31515"/>
+          <w:kern w:val="0"/>
+          <w:sz w:val="18"/>
+          <w:szCs w:val="18"/>
+        </w:rPr>
+        <w:t>"</w:t>
+      </w:r>
+      <w:proofErr w:type="spellStart"/>
+      <w:proofErr w:type="gramStart"/>
+      <w:r>
+        <w:rPr>
+          <w:rFonts w:ascii="Courier New" w:eastAsia="Times New Roman" w:hAnsi="Courier New" w:cs="Courier New"/>
+          <w:color w:val="A31515"/>
+          <w:kern w:val="0"/>
+          <w:sz w:val="18"/>
+          <w:szCs w:val="18"/>
+        </w:rPr>
+        <w:t>carPrice</w:t>
+      </w:r>
+      <w:proofErr w:type="spellEnd"/>
+      <w:proofErr w:type="gramEnd"/>
+      <w:r>
+        <w:rPr>
+          <w:rFonts w:ascii="Courier New" w:eastAsia="Times New Roman" w:hAnsi="Courier New" w:cs="Courier New"/>
+          <w:color w:val="A31515"/>
+          <w:kern w:val="0"/>
+          <w:sz w:val="18"/>
+          <w:szCs w:val="18"/>
+        </w:rPr>
+        <w:t>"</w:t>
+      </w:r>
+      <w:r>
+        <w:rPr>
+          <w:rFonts w:ascii="Courier New" w:eastAsia="Times New Roman" w:hAnsi="Courier New" w:cs="Courier New"/>
+          <w:color w:val="000000"/>
+          <w:kern w:val="0"/>
+          <w:sz w:val="18"/>
+          <w:szCs w:val="18"/>
+        </w:rPr>
+        <w:t xml:space="preserve">: </w:t>
+      </w:r>
+      <w:r>
+        <w:rPr>
+          <w:rFonts w:ascii="Courier New" w:eastAsia="Times New Roman" w:hAnsi="Courier New" w:cs="Courier New"/>
+          <w:color w:val="098658"/>
+          <w:kern w:val="0"/>
+          <w:sz w:val="18"/>
+          <w:szCs w:val="18"/>
+        </w:rPr>
+        <w:t>35000</w:t>
+      </w:r>
+      <w:r>
+        <w:rPr>
+          <w:rFonts w:ascii="Courier New" w:eastAsia="Times New Roman" w:hAnsi="Courier New" w:cs="Courier New"/>
+          <w:color w:val="000000"/>
+          <w:kern w:val="0"/>
+          <w:sz w:val="18"/>
+          <w:szCs w:val="18"/>
+        </w:rPr>
+        <w:t>,</w:t>
+      </w:r>
+    </w:p>
+    <w:p>
+      <w:pPr>
+        <w:shd w:val="clear" w:color="auto" w:fill="FFFFFF"/>
+        <w:spacing w:after="0" w:line="270" w:lineRule="atLeast"/>
+        <w:ind w:left="1440"/>
+        <w:rPr>
+          <w:rFonts w:ascii="Courier New" w:eastAsia="Times New Roman" w:hAnsi="Courier New" w:cs="Courier New"/>
+          <w:color w:val="000000"/>
+          <w:kern w:val="0"/>
+          <w:sz w:val="18"/>
+          <w:szCs w:val="18"/>
+        </w:rPr>
+      </w:pPr>
+      <w:r>
+        <w:rPr>
+          <w:rFonts w:ascii="Courier New" w:eastAsia="Times New Roman" w:hAnsi="Courier New" w:cs="Courier New"/>
+          <w:color w:val="000000"/>
+          <w:kern w:val="0"/>
+          <w:sz w:val="18"/>
+          <w:szCs w:val="18"/>
+        </w:rPr>
+        <w:t xml:space="preserve">        </w:t>
+      </w:r>
+      <w:r>
+        <w:rPr>
+          <w:rFonts w:ascii="Courier New" w:eastAsia="Times New Roman" w:hAnsi="Courier New" w:cs="Courier New"/>
+          <w:color w:val="A31515"/>
+          <w:kern w:val="0"/>
+          <w:sz w:val="18"/>
+          <w:szCs w:val="18"/>
+        </w:rPr>
+        <w:t>"</w:t>
+      </w:r>
+      <w:proofErr w:type="gramStart"/>
+      <w:r>
+        <w:rPr>
+          <w:rFonts w:ascii="Courier New" w:eastAsia="Times New Roman" w:hAnsi="Courier New" w:cs="Courier New"/>
+          <w:color w:val="A31515"/>
+          <w:kern w:val="0"/>
+          <w:sz w:val="18"/>
+          <w:szCs w:val="18"/>
+        </w:rPr>
+        <w:t>model</w:t>
+      </w:r>
+      <w:proofErr w:type="gramEnd"/>
+      <w:r>
+        <w:rPr>
+          <w:rFonts w:ascii="Courier New" w:eastAsia="Times New Roman" w:hAnsi="Courier New" w:cs="Courier New"/>
+          <w:color w:val="A31515"/>
+          <w:kern w:val="0"/>
+          <w:sz w:val="18"/>
+          <w:szCs w:val="18"/>
+        </w:rPr>
+        <w:t>"</w:t>
+      </w:r>
+      <w:r>
+        <w:rPr>
+          <w:rFonts w:ascii="Courier New" w:eastAsia="Times New Roman" w:hAnsi="Courier New" w:cs="Courier New"/>
+          <w:color w:val="000000"/>
+          <w:kern w:val="0"/>
+          <w:sz w:val="18"/>
+          <w:szCs w:val="18"/>
+        </w:rPr>
+        <w:t xml:space="preserve">: </w:t>
+      </w:r>
+      <w:r>
+        <w:rPr>
+          <w:rFonts w:ascii="Courier New" w:eastAsia="Times New Roman" w:hAnsi="Courier New" w:cs="Courier New"/>
+          <w:color w:val="0451A5"/>
+          <w:kern w:val="0"/>
+          <w:sz w:val="18"/>
+          <w:szCs w:val="18"/>
+        </w:rPr>
+        <w:t>"Range Rover"</w:t>
+      </w:r>
+      <w:r>
+        <w:rPr>
+          <w:rFonts w:ascii="Courier New" w:eastAsia="Times New Roman" w:hAnsi="Courier New" w:cs="Courier New"/>
+          <w:color w:val="000000"/>
+          <w:kern w:val="0"/>
+          <w:sz w:val="18"/>
+          <w:szCs w:val="18"/>
+        </w:rPr>
+        <w:t>,</w:t>
+      </w:r>
+    </w:p>
+    <w:p>
+      <w:pPr>
+        <w:shd w:val="clear" w:color="auto" w:fill="FFFFFF"/>
+        <w:spacing w:after="0" w:line="270" w:lineRule="atLeast"/>
+        <w:ind w:left="1440"/>
+        <w:rPr>
+          <w:rFonts w:ascii="Courier New" w:eastAsia="Times New Roman" w:hAnsi="Courier New" w:cs="Courier New"/>
+          <w:color w:val="000000"/>
+          <w:kern w:val="0"/>
+          <w:sz w:val="18"/>
+          <w:szCs w:val="18"/>
+        </w:rPr>
+      </w:pPr>
+      <w:r>
+        <w:rPr>
+          <w:rFonts w:ascii="Courier New" w:eastAsia="Times New Roman" w:hAnsi="Courier New" w:cs="Courier New"/>
+          <w:color w:val="000000"/>
+          <w:kern w:val="0"/>
+          <w:sz w:val="18"/>
+          <w:szCs w:val="18"/>
+        </w:rPr>
+        <w:t xml:space="preserve">        </w:t>
+      </w:r>
+      <w:r>
+        <w:rPr>
+          <w:rFonts w:ascii="Courier New" w:eastAsia="Times New Roman" w:hAnsi="Courier New" w:cs="Courier New"/>
+          <w:color w:val="A31515"/>
+          <w:kern w:val="0"/>
+          <w:sz w:val="18"/>
+          <w:szCs w:val="18"/>
+        </w:rPr>
+        <w:t>"</w:t>
+      </w:r>
+      <w:proofErr w:type="gramStart"/>
+      <w:r>
+        <w:rPr>
+          <w:rFonts w:ascii="Courier New" w:eastAsia="Times New Roman" w:hAnsi="Courier New" w:cs="Courier New"/>
+          <w:color w:val="A31515"/>
+          <w:kern w:val="0"/>
+          <w:sz w:val="18"/>
+          <w:szCs w:val="18"/>
+        </w:rPr>
+        <w:t>type</w:t>
+      </w:r>
+      <w:proofErr w:type="gramEnd"/>
+      <w:r>
+        <w:rPr>
+          <w:rFonts w:ascii="Courier New" w:eastAsia="Times New Roman" w:hAnsi="Courier New" w:cs="Courier New"/>
+          <w:color w:val="A31515"/>
+          <w:kern w:val="0"/>
+          <w:sz w:val="18"/>
+          <w:szCs w:val="18"/>
+        </w:rPr>
+        <w:t>"</w:t>
+      </w:r>
+      <w:r>
+        <w:rPr>
+          <w:rFonts w:ascii="Courier New" w:eastAsia="Times New Roman" w:hAnsi="Courier New" w:cs="Courier New"/>
+          <w:color w:val="000000"/>
+          <w:kern w:val="0"/>
+          <w:sz w:val="18"/>
+          <w:szCs w:val="18"/>
+        </w:rPr>
+        <w:t xml:space="preserve">: </w:t>
+      </w:r>
+      <w:r>
+        <w:rPr>
+          <w:rFonts w:ascii="Courier New" w:eastAsia="Times New Roman" w:hAnsi="Courier New" w:cs="Courier New"/>
+          <w:color w:val="0451A5"/>
+          <w:kern w:val="0"/>
+          <w:sz w:val="18"/>
+          <w:szCs w:val="18"/>
+        </w:rPr>
+        <w:t>"SUV"</w:t>
+      </w:r>
+    </w:p>
+    <w:p>
+      <w:pPr>
+        <w:shd w:val="clear" w:color="auto" w:fill="FFFFFF"/>
+        <w:spacing w:after="0" w:line="270" w:lineRule="atLeast"/>
+        <w:ind w:left="1440"/>
+        <w:rPr>
+          <w:rFonts w:ascii="Courier New" w:eastAsia="Times New Roman" w:hAnsi="Courier New" w:cs="Courier New"/>
+          <w:color w:val="000000"/>
+          <w:kern w:val="0"/>
+          <w:sz w:val="18"/>
+          <w:szCs w:val="18"/>
+        </w:rPr>
+      </w:pPr>
+      <w:r>
+        <w:rPr>
+          <w:rFonts w:ascii="Courier New" w:eastAsia="Times New Roman" w:hAnsi="Courier New" w:cs="Courier New"/>
+          <w:color w:val="000000"/>
+          <w:kern w:val="0"/>
+          <w:sz w:val="18"/>
+          <w:szCs w:val="18"/>
+        </w:rPr>
+        <w:t>    },</w:t>
+      </w:r>
+    </w:p>
+    <w:p>
+      <w:pPr>
+        <w:shd w:val="clear" w:color="auto" w:fill="FFFFFF"/>
+        <w:spacing w:after="0" w:line="270" w:lineRule="atLeast"/>
+        <w:ind w:left="1440"/>
+        <w:rPr>
+          <w:rFonts w:ascii="Courier New" w:eastAsia="Times New Roman" w:hAnsi="Courier New" w:cs="Courier New"/>
+          <w:color w:val="000000"/>
+          <w:kern w:val="0"/>
+          <w:sz w:val="18"/>
+          <w:szCs w:val="18"/>
+        </w:rPr>
+      </w:pPr>
+      <w:r>
+        <w:rPr>
+          <w:rFonts w:ascii="Courier New" w:eastAsia="Times New Roman" w:hAnsi="Courier New" w:cs="Courier New"/>
+          <w:color w:val="000000"/>
+          <w:kern w:val="0"/>
+          <w:sz w:val="18"/>
+          <w:szCs w:val="18"/>
+        </w:rPr>
+        <w:t xml:space="preserve">    </w:t>
+      </w:r>
+      <w:r>
+        <w:rPr>
+          <w:rFonts w:ascii="Courier New" w:eastAsia="Times New Roman" w:hAnsi="Courier New" w:cs="Courier New"/>
+          <w:color w:val="A31515"/>
+          <w:kern w:val="0"/>
+          <w:sz w:val="18"/>
+          <w:szCs w:val="18"/>
+        </w:rPr>
+        <w:t>"</w:t>
+      </w:r>
+      <w:proofErr w:type="spellStart"/>
+      <w:proofErr w:type="gramStart"/>
+      <w:r>
+        <w:rPr>
+          <w:rFonts w:ascii="Courier New" w:eastAsia="Times New Roman" w:hAnsi="Courier New" w:cs="Courier New"/>
+          <w:color w:val="A31515"/>
+          <w:kern w:val="0"/>
+          <w:sz w:val="18"/>
+          <w:szCs w:val="18"/>
+        </w:rPr>
+        <w:t>expiryDate</w:t>
+      </w:r>
+      <w:proofErr w:type="spellEnd"/>
+      <w:proofErr w:type="gramEnd"/>
+      <w:r>
+        <w:rPr>
+          <w:rFonts w:ascii="Courier New" w:eastAsia="Times New Roman" w:hAnsi="Courier New" w:cs="Courier New"/>
+          <w:color w:val="A31515"/>
+          <w:kern w:val="0"/>
+          <w:sz w:val="18"/>
+          <w:szCs w:val="18"/>
+        </w:rPr>
+        <w:t>"</w:t>
+      </w:r>
+      <w:r>
+        <w:rPr>
+          <w:rFonts w:ascii="Courier New" w:eastAsia="Times New Roman" w:hAnsi="Courier New" w:cs="Courier New"/>
+          <w:color w:val="000000"/>
+          <w:kern w:val="0"/>
+          <w:sz w:val="18"/>
+          <w:szCs w:val="18"/>
+        </w:rPr>
+        <w:t>: {</w:t>
+      </w:r>
+    </w:p>
+    <w:p>
+      <w:pPr>
+        <w:shd w:val="clear" w:color="auto" w:fill="FFFFFF"/>
+        <w:spacing w:after="0" w:line="270" w:lineRule="atLeast"/>
+        <w:ind w:left="1440"/>
+        <w:rPr>
+          <w:rFonts w:ascii="Courier New" w:eastAsia="Times New Roman" w:hAnsi="Courier New" w:cs="Courier New"/>
+          <w:color w:val="000000"/>
+          <w:kern w:val="0"/>
+          <w:sz w:val="18"/>
+          <w:szCs w:val="18"/>
+        </w:rPr>
+      </w:pPr>
+      <w:r>
+        <w:rPr>
+          <w:rFonts w:ascii="Courier New" w:eastAsia="Times New Roman" w:hAnsi="Courier New" w:cs="Courier New"/>
+          <w:color w:val="000000"/>
+          <w:kern w:val="0"/>
+          <w:sz w:val="18"/>
+          <w:szCs w:val="18"/>
+        </w:rPr>
+        <w:t xml:space="preserve">        </w:t>
+      </w:r>
+      <w:r>
+        <w:rPr>
+          <w:rFonts w:ascii="Courier New" w:eastAsia="Times New Roman" w:hAnsi="Courier New" w:cs="Courier New"/>
+          <w:color w:val="A31515"/>
+          <w:kern w:val="0"/>
+          <w:sz w:val="18"/>
+          <w:szCs w:val="18"/>
+        </w:rPr>
+        <w:t>"</w:t>
+      </w:r>
+      <w:proofErr w:type="gramStart"/>
+      <w:r>
+        <w:rPr>
+          <w:rFonts w:ascii="Courier New" w:eastAsia="Times New Roman" w:hAnsi="Courier New" w:cs="Courier New"/>
+          <w:color w:val="A31515"/>
+          <w:kern w:val="0"/>
+          <w:sz w:val="18"/>
+          <w:szCs w:val="18"/>
+        </w:rPr>
+        <w:t>day</w:t>
+      </w:r>
+      <w:proofErr w:type="gramEnd"/>
+      <w:r>
+        <w:rPr>
+          <w:rFonts w:ascii="Courier New" w:eastAsia="Times New Roman" w:hAnsi="Courier New" w:cs="Courier New"/>
+          <w:color w:val="A31515"/>
+          <w:kern w:val="0"/>
+          <w:sz w:val="18"/>
+          <w:szCs w:val="18"/>
+        </w:rPr>
+        <w:t>"</w:t>
+      </w:r>
+      <w:r>
+        <w:rPr>
+          <w:rFonts w:ascii="Courier New" w:eastAsia="Times New Roman" w:hAnsi="Courier New" w:cs="Courier New"/>
+          <w:color w:val="000000"/>
+          <w:kern w:val="0"/>
+          <w:sz w:val="18"/>
+          <w:szCs w:val="18"/>
+        </w:rPr>
+        <w:t xml:space="preserve">: </w:t>
+      </w:r>
+      <w:r>
+        <w:rPr>
+          <w:rFonts w:ascii="Courier New" w:eastAsia="Times New Roman" w:hAnsi="Courier New" w:cs="Courier New"/>
+          <w:color w:val="098658"/>
+          <w:kern w:val="0"/>
+          <w:sz w:val="18"/>
+          <w:szCs w:val="18"/>
+        </w:rPr>
+        <w:t>19</w:t>
+      </w:r>
+      <w:r>
+        <w:rPr>
+          <w:rFonts w:ascii="Courier New" w:eastAsia="Times New Roman" w:hAnsi="Courier New" w:cs="Courier New"/>
+          <w:color w:val="000000"/>
+          <w:kern w:val="0"/>
+          <w:sz w:val="18"/>
+          <w:szCs w:val="18"/>
+        </w:rPr>
+        <w:t>,</w:t>
+      </w:r>
+    </w:p>
+    <w:p>
+      <w:pPr>
+        <w:shd w:val="clear" w:color="auto" w:fill="FFFFFF"/>
+        <w:spacing w:after="0" w:line="270" w:lineRule="atLeast"/>
+        <w:ind w:left="1440"/>
+        <w:rPr>
+          <w:rFonts w:ascii="Courier New" w:eastAsia="Times New Roman" w:hAnsi="Courier New" w:cs="Courier New"/>
+          <w:color w:val="000000"/>
+          <w:kern w:val="0"/>
+          <w:sz w:val="18"/>
+          <w:szCs w:val="18"/>
+        </w:rPr>
+      </w:pPr>
+      <w:r>
+        <w:rPr>
+          <w:rFonts w:ascii="Courier New" w:eastAsia="Times New Roman" w:hAnsi="Courier New" w:cs="Courier New"/>
+          <w:color w:val="000000"/>
+          <w:kern w:val="0"/>
+          <w:sz w:val="18"/>
+          <w:szCs w:val="18"/>
+        </w:rPr>
+        <w:t xml:space="preserve">        </w:t>
+      </w:r>
+      <w:r>
+        <w:rPr>
+          <w:rFonts w:ascii="Courier New" w:eastAsia="Times New Roman" w:hAnsi="Courier New" w:cs="Courier New"/>
+          <w:color w:val="A31515"/>
+          <w:kern w:val="0"/>
+          <w:sz w:val="18"/>
+          <w:szCs w:val="18"/>
+        </w:rPr>
+        <w:t>"</w:t>
+      </w:r>
+      <w:proofErr w:type="gramStart"/>
+      <w:r>
+        <w:rPr>
+          <w:rFonts w:ascii="Courier New" w:eastAsia="Times New Roman" w:hAnsi="Courier New" w:cs="Courier New"/>
+          <w:color w:val="A31515"/>
+          <w:kern w:val="0"/>
+          <w:sz w:val="18"/>
+          <w:szCs w:val="18"/>
+        </w:rPr>
+        <w:t>month</w:t>
+      </w:r>
+      <w:proofErr w:type="gramEnd"/>
+      <w:r>
+        <w:rPr>
+          <w:rFonts w:ascii="Courier New" w:eastAsia="Times New Roman" w:hAnsi="Courier New" w:cs="Courier New"/>
+          <w:color w:val="A31515"/>
+          <w:kern w:val="0"/>
+          <w:sz w:val="18"/>
+          <w:szCs w:val="18"/>
+        </w:rPr>
+        <w:t>"</w:t>
+      </w:r>
+      <w:r>
+        <w:rPr>
+          <w:rFonts w:ascii="Courier New" w:eastAsia="Times New Roman" w:hAnsi="Courier New" w:cs="Courier New"/>
+          <w:color w:val="000000"/>
+          <w:kern w:val="0"/>
+          <w:sz w:val="18"/>
+          <w:szCs w:val="18"/>
+        </w:rPr>
+        <w:t xml:space="preserve">: </w:t>
+      </w:r>
+      <w:r>
+        <w:rPr>
+          <w:rFonts w:ascii="Courier New" w:eastAsia="Times New Roman" w:hAnsi="Courier New" w:cs="Courier New"/>
+          <w:color w:val="098658"/>
+          <w:kern w:val="0"/>
+          <w:sz w:val="18"/>
+          <w:szCs w:val="18"/>
+        </w:rPr>
+        <w:t>5</w:t>
+      </w:r>
+      <w:r>
+        <w:rPr>
+          <w:rFonts w:ascii="Courier New" w:eastAsia="Times New Roman" w:hAnsi="Courier New" w:cs="Courier New"/>
+          <w:color w:val="000000"/>
+          <w:kern w:val="0"/>
+          <w:sz w:val="18"/>
+          <w:szCs w:val="18"/>
+        </w:rPr>
+        <w:t>,</w:t>
+      </w:r>
+    </w:p>
+    <w:p>
+      <w:pPr>
+        <w:shd w:val="clear" w:color="auto" w:fill="FFFFFF"/>
+        <w:spacing w:after="0" w:line="270" w:lineRule="atLeast"/>
+        <w:ind w:left="1440"/>
+        <w:rPr>
+          <w:rFonts w:ascii="Courier New" w:eastAsia="Times New Roman" w:hAnsi="Courier New" w:cs="Courier New"/>
+          <w:color w:val="000000"/>
+          <w:kern w:val="0"/>
+          <w:sz w:val="18"/>
+          <w:szCs w:val="18"/>
+        </w:rPr>
+      </w:pPr>
+      <w:r>
+        <w:rPr>
+          <w:rFonts w:ascii="Courier New" w:eastAsia="Times New Roman" w:hAnsi="Courier New" w:cs="Courier New"/>
+          <w:color w:val="000000"/>
+          <w:kern w:val="0"/>
+          <w:sz w:val="18"/>
+          <w:szCs w:val="18"/>
+        </w:rPr>
+        <w:t xml:space="preserve">        </w:t>
+      </w:r>
+      <w:r>
+        <w:rPr>
+          <w:rFonts w:ascii="Courier New" w:eastAsia="Times New Roman" w:hAnsi="Courier New" w:cs="Courier New"/>
+          <w:color w:val="A31515"/>
+          <w:kern w:val="0"/>
+          <w:sz w:val="18"/>
+          <w:szCs w:val="18"/>
+        </w:rPr>
+        <w:t>"</w:t>
+      </w:r>
+      <w:proofErr w:type="gramStart"/>
+      <w:r>
+        <w:rPr>
+          <w:rFonts w:ascii="Courier New" w:eastAsia="Times New Roman" w:hAnsi="Courier New" w:cs="Courier New"/>
+          <w:color w:val="A31515"/>
+          <w:kern w:val="0"/>
+          <w:sz w:val="18"/>
+          <w:szCs w:val="18"/>
+        </w:rPr>
+        <w:t>year</w:t>
+      </w:r>
+      <w:proofErr w:type="gramEnd"/>
+      <w:r>
+        <w:rPr>
+          <w:rFonts w:ascii="Courier New" w:eastAsia="Times New Roman" w:hAnsi="Courier New" w:cs="Courier New"/>
+          <w:color w:val="A31515"/>
+          <w:kern w:val="0"/>
+          <w:sz w:val="18"/>
+          <w:szCs w:val="18"/>
+        </w:rPr>
+        <w:t>"</w:t>
+      </w:r>
+      <w:r>
+        <w:rPr>
+          <w:rFonts w:ascii="Courier New" w:eastAsia="Times New Roman" w:hAnsi="Courier New" w:cs="Courier New"/>
+          <w:color w:val="000000"/>
+          <w:kern w:val="0"/>
+          <w:sz w:val="18"/>
+          <w:szCs w:val="18"/>
+        </w:rPr>
+        <w:t xml:space="preserve">: </w:t>
+      </w:r>
+      <w:r>
+        <w:rPr>
+          <w:rFonts w:ascii="Courier New" w:eastAsia="Times New Roman" w:hAnsi="Courier New" w:cs="Courier New"/>
+          <w:color w:val="098658"/>
+          <w:kern w:val="0"/>
+          <w:sz w:val="18"/>
+          <w:szCs w:val="18"/>
+        </w:rPr>
+        <w:t>2030</w:t>
+      </w:r>
+    </w:p>
+    <w:p>
+      <w:pPr>
+        <w:shd w:val="clear" w:color="auto" w:fill="FFFFFF"/>
+        <w:spacing w:after="0" w:line="270" w:lineRule="atLeast"/>
+        <w:ind w:left="1440"/>
+        <w:rPr>
+          <w:rFonts w:ascii="Courier New" w:eastAsia="Times New Roman" w:hAnsi="Courier New" w:cs="Courier New"/>
+          <w:color w:val="000000"/>
+          <w:kern w:val="0"/>
+          <w:sz w:val="18"/>
+          <w:szCs w:val="18"/>
+        </w:rPr>
+      </w:pPr>
+      <w:r>
+        <w:rPr>
+          <w:rFonts w:ascii="Courier New" w:eastAsia="Times New Roman" w:hAnsi="Courier New" w:cs="Courier New"/>
+          <w:color w:val="000000"/>
+          <w:kern w:val="0"/>
+          <w:sz w:val="18"/>
+          <w:szCs w:val="18"/>
+        </w:rPr>
+        <w:lastRenderedPageBreak/>
+        <w:t>    },</w:t>
+      </w:r>
+    </w:p>
+    <w:p>
+      <w:pPr>
+        <w:shd w:val="clear" w:color="auto" w:fill="FFFFFF"/>
+        <w:spacing w:after="0" w:line="270" w:lineRule="atLeast"/>
+        <w:ind w:left="1440"/>
+        <w:rPr>
+          <w:rFonts w:ascii="Courier New" w:eastAsia="Times New Roman" w:hAnsi="Courier New" w:cs="Courier New"/>
+          <w:color w:val="000000"/>
+          <w:kern w:val="0"/>
+          <w:sz w:val="18"/>
+          <w:szCs w:val="18"/>
+        </w:rPr>
+      </w:pPr>
+      <w:r>
+        <w:rPr>
+          <w:rFonts w:ascii="Courier New" w:eastAsia="Times New Roman" w:hAnsi="Courier New" w:cs="Courier New"/>
+          <w:color w:val="000000"/>
+          <w:kern w:val="0"/>
+          <w:sz w:val="18"/>
+          <w:szCs w:val="18"/>
+        </w:rPr>
+        <w:t xml:space="preserve">    </w:t>
+      </w:r>
+      <w:r>
+        <w:rPr>
+          <w:rFonts w:ascii="Courier New" w:eastAsia="Times New Roman" w:hAnsi="Courier New" w:cs="Courier New"/>
+          <w:color w:val="A31515"/>
+          <w:kern w:val="0"/>
+          <w:sz w:val="18"/>
+          <w:szCs w:val="18"/>
+        </w:rPr>
+        <w:t>"</w:t>
+      </w:r>
+      <w:proofErr w:type="spellStart"/>
+      <w:proofErr w:type="gramStart"/>
+      <w:r>
+        <w:rPr>
+          <w:rFonts w:ascii="Courier New" w:eastAsia="Times New Roman" w:hAnsi="Courier New" w:cs="Courier New"/>
+          <w:color w:val="A31515"/>
+          <w:kern w:val="0"/>
+          <w:sz w:val="18"/>
+          <w:szCs w:val="18"/>
+        </w:rPr>
+        <w:t>driverAge</w:t>
+      </w:r>
+      <w:proofErr w:type="spellEnd"/>
+      <w:proofErr w:type="gramEnd"/>
+      <w:r>
+        <w:rPr>
+          <w:rFonts w:ascii="Courier New" w:eastAsia="Times New Roman" w:hAnsi="Courier New" w:cs="Courier New"/>
+          <w:color w:val="A31515"/>
+          <w:kern w:val="0"/>
+          <w:sz w:val="18"/>
+          <w:szCs w:val="18"/>
+        </w:rPr>
+        <w:t>"</w:t>
+      </w:r>
+      <w:r>
+        <w:rPr>
+          <w:rFonts w:ascii="Courier New" w:eastAsia="Times New Roman" w:hAnsi="Courier New" w:cs="Courier New"/>
+          <w:color w:val="000000"/>
+          <w:kern w:val="0"/>
+          <w:sz w:val="18"/>
+          <w:szCs w:val="18"/>
+        </w:rPr>
+        <w:t xml:space="preserve">: </w:t>
+      </w:r>
+      <w:r>
+        <w:rPr>
+          <w:rFonts w:ascii="Courier New" w:eastAsia="Times New Roman" w:hAnsi="Courier New" w:cs="Courier New"/>
+          <w:color w:val="098658"/>
+          <w:kern w:val="0"/>
+          <w:sz w:val="18"/>
+          <w:szCs w:val="18"/>
+        </w:rPr>
+        <w:t>30</w:t>
+      </w:r>
+      <w:r>
+        <w:rPr>
+          <w:rFonts w:ascii="Courier New" w:eastAsia="Times New Roman" w:hAnsi="Courier New" w:cs="Courier New"/>
+          <w:color w:val="000000"/>
+          <w:kern w:val="0"/>
+          <w:sz w:val="18"/>
+          <w:szCs w:val="18"/>
+        </w:rPr>
+        <w:t>,</w:t>
+      </w:r>
+    </w:p>
+    <w:p>
+      <w:pPr>
+        <w:shd w:val="clear" w:color="auto" w:fill="FFFFFF"/>
+        <w:spacing w:after="0" w:line="270" w:lineRule="atLeast"/>
+        <w:ind w:left="1440"/>
+        <w:rPr>
+          <w:rFonts w:ascii="Courier New" w:eastAsia="Times New Roman" w:hAnsi="Courier New" w:cs="Courier New"/>
+          <w:color w:val="000000"/>
+          <w:kern w:val="0"/>
+          <w:sz w:val="18"/>
+          <w:szCs w:val="18"/>
+        </w:rPr>
+      </w:pPr>
+      <w:r>
+        <w:rPr>
+          <w:rFonts w:ascii="Courier New" w:eastAsia="Times New Roman" w:hAnsi="Courier New" w:cs="Courier New"/>
+          <w:color w:val="000000"/>
+          <w:kern w:val="0"/>
+          <w:sz w:val="18"/>
+          <w:szCs w:val="18"/>
+        </w:rPr>
+        <w:t xml:space="preserve">    </w:t>
+      </w:r>
+      <w:r>
+        <w:rPr>
+          <w:rFonts w:ascii="Courier New" w:eastAsia="Times New Roman" w:hAnsi="Courier New" w:cs="Courier New"/>
+          <w:color w:val="A31515"/>
+          <w:kern w:val="0"/>
+          <w:sz w:val="18"/>
+          <w:szCs w:val="18"/>
+        </w:rPr>
+        <w:t>"</w:t>
+      </w:r>
+      <w:proofErr w:type="gramStart"/>
+      <w:r>
+        <w:rPr>
+          <w:rFonts w:ascii="Courier New" w:eastAsia="Times New Roman" w:hAnsi="Courier New" w:cs="Courier New"/>
+          <w:color w:val="A31515"/>
+          <w:kern w:val="0"/>
+          <w:sz w:val="18"/>
+          <w:szCs w:val="18"/>
+        </w:rPr>
+        <w:t>level</w:t>
+      </w:r>
+      <w:proofErr w:type="gramEnd"/>
+      <w:r>
+        <w:rPr>
+          <w:rFonts w:ascii="Courier New" w:eastAsia="Times New Roman" w:hAnsi="Courier New" w:cs="Courier New"/>
+          <w:color w:val="A31515"/>
+          <w:kern w:val="0"/>
+          <w:sz w:val="18"/>
+          <w:szCs w:val="18"/>
+        </w:rPr>
+        <w:t>"</w:t>
+      </w:r>
+      <w:r>
+        <w:rPr>
+          <w:rFonts w:ascii="Courier New" w:eastAsia="Times New Roman" w:hAnsi="Courier New" w:cs="Courier New"/>
+          <w:color w:val="000000"/>
+          <w:kern w:val="0"/>
+          <w:sz w:val="18"/>
+          <w:szCs w:val="18"/>
+        </w:rPr>
+        <w:t xml:space="preserve">: </w:t>
+      </w:r>
+      <w:r>
+        <w:rPr>
+          <w:rFonts w:ascii="Courier New" w:eastAsia="Times New Roman" w:hAnsi="Courier New" w:cs="Courier New"/>
+          <w:color w:val="098658"/>
+          <w:kern w:val="0"/>
+          <w:sz w:val="18"/>
+          <w:szCs w:val="18"/>
+        </w:rPr>
+        <w:t>12</w:t>
+      </w:r>
+      <w:r>
+        <w:rPr>
+          <w:rFonts w:ascii="Courier New" w:eastAsia="Times New Roman" w:hAnsi="Courier New" w:cs="Courier New"/>
+          <w:color w:val="000000"/>
+          <w:kern w:val="0"/>
+          <w:sz w:val="18"/>
+          <w:szCs w:val="18"/>
+        </w:rPr>
+        <w:t>,</w:t>
+      </w:r>
+    </w:p>
+    <w:p>
+      <w:pPr>
+        <w:shd w:val="clear" w:color="auto" w:fill="FFFFFF"/>
+        <w:spacing w:after="0" w:line="270" w:lineRule="atLeast"/>
+        <w:ind w:left="1440"/>
+        <w:rPr>
+          <w:rFonts w:ascii="Courier New" w:eastAsia="Times New Roman" w:hAnsi="Courier New" w:cs="Courier New"/>
+          <w:color w:val="000000"/>
+          <w:kern w:val="0"/>
+          <w:sz w:val="18"/>
+          <w:szCs w:val="18"/>
+        </w:rPr>
+      </w:pPr>
+      <w:r>
+        <w:rPr>
+          <w:rFonts w:ascii="Courier New" w:eastAsia="Times New Roman" w:hAnsi="Courier New" w:cs="Courier New"/>
+          <w:color w:val="000000"/>
+          <w:kern w:val="0"/>
+          <w:sz w:val="18"/>
+          <w:szCs w:val="18"/>
+        </w:rPr>
+        <w:t xml:space="preserve">    </w:t>
+      </w:r>
+      <w:r>
+        <w:rPr>
+          <w:rFonts w:ascii="Courier New" w:eastAsia="Times New Roman" w:hAnsi="Courier New" w:cs="Courier New"/>
+          <w:color w:val="A31515"/>
+          <w:kern w:val="0"/>
+          <w:sz w:val="18"/>
+          <w:szCs w:val="18"/>
+        </w:rPr>
+        <w:t>"</w:t>
+      </w:r>
+      <w:proofErr w:type="gramStart"/>
+      <w:r>
+        <w:rPr>
+          <w:rFonts w:ascii="Courier New" w:eastAsia="Times New Roman" w:hAnsi="Courier New" w:cs="Courier New"/>
+          <w:color w:val="A31515"/>
+          <w:kern w:val="0"/>
+          <w:sz w:val="18"/>
+          <w:szCs w:val="18"/>
+        </w:rPr>
+        <w:t>comments</w:t>
+      </w:r>
+      <w:proofErr w:type="gramEnd"/>
+      <w:r>
+        <w:rPr>
+          <w:rFonts w:ascii="Courier New" w:eastAsia="Times New Roman" w:hAnsi="Courier New" w:cs="Courier New"/>
+          <w:color w:val="A31515"/>
+          <w:kern w:val="0"/>
+          <w:sz w:val="18"/>
+          <w:szCs w:val="18"/>
+        </w:rPr>
+        <w:t>"</w:t>
+      </w:r>
+      <w:r>
+        <w:rPr>
+          <w:rFonts w:ascii="Courier New" w:eastAsia="Times New Roman" w:hAnsi="Courier New" w:cs="Courier New"/>
+          <w:color w:val="000000"/>
+          <w:kern w:val="0"/>
+          <w:sz w:val="18"/>
+          <w:szCs w:val="18"/>
+        </w:rPr>
+        <w:t xml:space="preserve">: </w:t>
+      </w:r>
+      <w:r>
+        <w:rPr>
+          <w:rFonts w:ascii="Courier New" w:eastAsia="Times New Roman" w:hAnsi="Courier New" w:cs="Courier New"/>
+          <w:color w:val="0451A5"/>
+          <w:kern w:val="0"/>
+          <w:sz w:val="18"/>
+          <w:szCs w:val="18"/>
+        </w:rPr>
+        <w:t>"Accidents Cover"</w:t>
+      </w:r>
+    </w:p>
+    <w:p>
+      <w:pPr>
+        <w:shd w:val="clear" w:color="auto" w:fill="FFFFFF"/>
+        <w:spacing w:after="0" w:line="270" w:lineRule="atLeast"/>
+        <w:ind w:left="1440"/>
+        <w:rPr>
+          <w:rFonts w:ascii="Courier New" w:eastAsia="Times New Roman" w:hAnsi="Courier New" w:cs="Courier New"/>
+          <w:color w:val="000000"/>
+          <w:kern w:val="0"/>
+          <w:sz w:val="18"/>
+          <w:szCs w:val="18"/>
+        </w:rPr>
+      </w:pPr>
+      <w:r>
+        <w:rPr>
+          <w:rFonts w:ascii="Courier New" w:eastAsia="Times New Roman" w:hAnsi="Courier New" w:cs="Courier New"/>
+          <w:color w:val="000000"/>
+          <w:kern w:val="0"/>
+          <w:sz w:val="18"/>
+          <w:szCs w:val="18"/>
+        </w:rPr>
+        <w:t>}</w:t>
+      </w:r>
+    </w:p>
+    <w:p>
+      <w:pPr>
+        <w:spacing w:line="480" w:lineRule="auto"/>
+        <w:rPr>
+          <w:szCs w:val="24"/>
+        </w:rPr>
+      </w:pPr>
+      <w:r>
+        <w:rPr>
+          <w:szCs w:val="24"/>
+        </w:rPr>
+        <w:t xml:space="preserve">DELETE Method: </w:t>
+      </w:r>
+    </w:p>
+    <w:p>
+      <w:pPr>
+        <w:spacing w:line="480" w:lineRule="auto"/>
+        <w:rPr>
+          <w:szCs w:val="24"/>
+        </w:rPr>
+      </w:pPr>
+      <w:r>
+        <w:rPr>
+          <w:szCs w:val="24"/>
+        </w:rPr>
+        <w:tab/>
+      </w:r>
+      <w:r>
+        <w:rPr>
+          <w:szCs w:val="24"/>
+        </w:rPr>
+        <w:tab/>
+        <w:t>(</w:t>
+      </w:r>
+      <w:proofErr w:type="gramStart"/>
+      <w:r>
+        <w:rPr>
+          <w:szCs w:val="24"/>
+        </w:rPr>
+        <w:t>/{</w:t>
+      </w:r>
+      <w:proofErr w:type="spellStart"/>
+      <w:proofErr w:type="gramEnd"/>
+      <w:r>
+        <w:rPr>
+          <w:szCs w:val="24"/>
+        </w:rPr>
+        <w:t>policyId</w:t>
+      </w:r>
+      <w:proofErr w:type="spellEnd"/>
+      <w:r>
+        <w:rPr>
+          <w:szCs w:val="24"/>
+        </w:rPr>
+        <w:t>})</w:t>
+      </w:r>
+    </w:p>
+    <w:p>
+      <w:pPr>
+        <w:pStyle w:val="ListParagraph"/>
+        <w:numPr>
+          <w:ilvl w:val="0"/>
+          <w:numId w:val="4"/>
+        </w:numPr>
+        <w:spacing w:line="480" w:lineRule="auto"/>
+        <w:rPr>
+          <w:szCs w:val="24"/>
+        </w:rPr>
+      </w:pPr>
       <w:proofErr w:type="spellStart"/>
       <w:r>
         <w:rPr>
@@ -3993,7 +4648,6 @@
         <w:rPr>
           <w:szCs w:val="24"/>
         </w:rPr>
-        <w:lastRenderedPageBreak/>
         <w:t>POST Method:</w:t>
       </w:r>
     </w:p>
@@ -4966,6 +5620,7 @@
         <w:rPr>
           <w:szCs w:val="24"/>
         </w:rPr>
+        <w:lastRenderedPageBreak/>
         <w:t>CalcUserTotalPayment</w:t>
       </w:r>
       <w:proofErr w:type="spellEnd"/>
@@ -5651,7 +6306,6 @@
         <w:rPr>
           <w:szCs w:val="24"/>
         </w:rPr>
-        <w:lastRenderedPageBreak/>
         <w:t xml:space="preserve">DELETE Method: </w:t>
       </w:r>
     </w:p>
@@ -5815,6 +6469,7 @@
           <w:color w:val="FF0000"/>
           <w:szCs w:val="24"/>
         </w:rPr>
+        <w:lastRenderedPageBreak/>
         <w:t>PASSWORD ISSUE – NOT BEING SAVED INTO DB.</w:t>
       </w:r>
     </w:p>
@@ -5881,8 +6536,63 @@
           <w:color w:val="FF0000"/>
           <w:szCs w:val="24"/>
         </w:rPr>
-        <w:t xml:space="preserve">WRITE FILE INTO .CSV FILE. </w:t>
-      </w:r>
+        <w:t xml:space="preserve">FROM THE FILTER FUNCTIONS </w:t>
+      </w:r>
+      <w:r>
+        <w:rPr>
+          <w:color w:val="FF0000"/>
+          <w:szCs w:val="24"/>
+        </w:rPr>
+        <w:sym w:font="Wingdings" w:char="F0E0"/>
+      </w:r>
+      <w:r>
+        <w:rPr>
+          <w:color w:val="FF0000"/>
+          <w:szCs w:val="24"/>
+        </w:rPr>
+        <w:t xml:space="preserve"> GENERATE REPORT FROM CAR MODELS/TYPE REPORT AND SOME OTHER KIND OF REPORT (</w:t>
+      </w:r>
+      <w:proofErr w:type="spellStart"/>
+      <w:r>
+        <w:rPr>
+          <w:color w:val="FF0000"/>
+          <w:szCs w:val="24"/>
+        </w:rPr>
+        <w:t>e.g</w:t>
+      </w:r>
+      <w:proofErr w:type="spellEnd"/>
+      <w:r>
+        <w:rPr>
+          <w:color w:val="FF0000"/>
+          <w:szCs w:val="24"/>
+        </w:rPr>
+        <w:t xml:space="preserve"> Average holder age, average payment)</w:t>
+      </w:r>
+    </w:p>
+    <w:p>
+      <w:pPr>
+        <w:spacing w:line="480" w:lineRule="auto"/>
+        <w:rPr>
+          <w:color w:val="FF0000"/>
+          <w:szCs w:val="24"/>
+        </w:rPr>
+      </w:pPr>
+      <w:r>
+        <w:rPr>
+          <w:color w:val="FF0000"/>
+          <w:szCs w:val="24"/>
+        </w:rPr>
+        <w:t>WRITE FILE INTO .CSV FILE.</w:t>
+      </w:r>
+    </w:p>
+    <w:p>
+      <w:pPr>
+        <w:spacing w:line="480" w:lineRule="auto"/>
+        <w:rPr>
+          <w:color w:val="FF0000"/>
+          <w:szCs w:val="24"/>
+        </w:rPr>
+      </w:pPr>
     </w:p>
     <w:p>
       <w:pPr>
@@ -5893,8 +6603,6 @@
           <w:szCs w:val="24"/>
         </w:rPr>
       </w:pPr>
-      <w:bookmarkStart w:id="0" w:name="_GoBack"/>
-      <w:bookmarkEnd w:id="0"/>
     </w:p>
     <w:sectPr>
       <w:headerReference w:type="default" r:id="rId8"/>
@@ -6201,7 +6909,7 @@
   <w:abstractNum w:abstractNumId="2" w15:restartNumberingAfterBreak="0">
     <w:nsid w:val="34F42C9D"/>
     <w:multiLevelType w:val="hybridMultilevel"/>
-    <w:tmpl w:val="796E0FD6"/>
+    <w:tmpl w:val="136C9224"/>
     <w:lvl w:ilvl="0" w:tplc="3809000B">
       <w:start w:val="1"/>
       <w:numFmt w:val="bullet"/>
@@ -7646,7 +8354,7 @@
 </file>
 
 <file path=customXml/itemProps1.xml><?xml version="1.0" encoding="utf-8"?>
-<ds:datastoreItem xmlns:ds="http://schemas.openxmlformats.org/officeDocument/2006/customXml" ds:itemID="{F50ADC7F-26D5-458E-800D-CC2D07516204}">
+<ds:datastoreItem xmlns:ds="http://schemas.openxmlformats.org/officeDocument/2006/customXml" ds:itemID="{B3882306-8C4D-43A6-9B3A-849E12C8CF24}">
   <ds:schemaRefs>
     <ds:schemaRef ds:uri="http://schemas.openxmlformats.org/officeDocument/2006/bibliography"/>
   </ds:schemaRefs>

</xml_diff>

<commit_message>
change MyDate type to localDate
</commit_message>
<xml_diff>
--- a/InsuranceSystem_documentation.docx
+++ b/InsuranceSystem_documentation.docx
@@ -2113,8 +2113,6 @@
         </w:rPr>
         <w:t xml:space="preserve">Find the user and take the policies to call insurance policy function for filtering. </w:t>
       </w:r>
-      <w:bookmarkStart w:id="0" w:name="_GoBack"/>
-      <w:bookmarkEnd w:id="0"/>
     </w:p>
     <w:p>
       <w:pPr>
@@ -6520,8 +6518,25 @@
           <w:color w:val="FF0000"/>
           <w:szCs w:val="24"/>
         </w:rPr>
-        <w:t>FILTER FUNCTIONS (EXPIRY DATE, CAR)</w:t>
-      </w:r>
+        <w:t xml:space="preserve">FILTER FUNCTIONS (EXPIRY DATE, </w:t>
+      </w:r>
+      <w:r>
+        <w:rPr>
+          <w:strike/>
+          <w:color w:val="FF0000"/>
+          <w:szCs w:val="24"/>
+        </w:rPr>
+        <w:t>CAR</w:t>
+      </w:r>
+      <w:r>
+        <w:rPr>
+          <w:color w:val="FF0000"/>
+          <w:szCs w:val="24"/>
+        </w:rPr>
+        <w:t>)</w:t>
+      </w:r>
+      <w:bookmarkStart w:id="0" w:name="_GoBack"/>
+      <w:bookmarkEnd w:id="0"/>
     </w:p>
     <w:p>
       <w:pPr>
@@ -8354,7 +8369,7 @@
 </file>
 
 <file path=customXml/itemProps1.xml><?xml version="1.0" encoding="utf-8"?>
-<ds:datastoreItem xmlns:ds="http://schemas.openxmlformats.org/officeDocument/2006/customXml" ds:itemID="{B3882306-8C4D-43A6-9B3A-849E12C8CF24}">
+<ds:datastoreItem xmlns:ds="http://schemas.openxmlformats.org/officeDocument/2006/customXml" ds:itemID="{18E584A7-2931-4D35-BD68-6D5941D53514}">
   <ds:schemaRefs>
     <ds:schemaRef ds:uri="http://schemas.openxmlformats.org/officeDocument/2006/bibliography"/>
   </ds:schemaRefs>

</xml_diff>

<commit_message>
Fixed driver age issue
</commit_message>
<xml_diff>
--- a/InsuranceSystem_documentation.docx
+++ b/InsuranceSystem_documentation.docx
@@ -1473,13 +1473,7 @@
         <w:rPr>
           <w:szCs w:val="24"/>
         </w:rPr>
-        <w:t xml:space="preserve"> date</w:t>
-      </w:r>
-      <w:r>
-        <w:rPr>
-          <w:szCs w:val="24"/>
-        </w:rPr>
-        <w:t>)</w:t>
+        <w:t xml:space="preserve"> date)</w:t>
       </w:r>
       <w:r>
         <w:rPr>
@@ -1638,13 +1632,7 @@
         <w:rPr>
           <w:szCs w:val="24"/>
         </w:rPr>
-        <w:t>StartD</w:t>
-      </w:r>
-      <w:r>
-        <w:rPr>
-          <w:szCs w:val="24"/>
-        </w:rPr>
-        <w:t>ate</w:t>
+        <w:t>StartDate</w:t>
       </w:r>
       <w:proofErr w:type="spellEnd"/>
       <w:r>
@@ -2385,39 +2373,21 @@
         <w:rPr>
           <w:szCs w:val="24"/>
         </w:rPr>
-        <w:t>(</w:t>
-      </w:r>
-      <w:r>
-        <w:rPr>
-          <w:szCs w:val="24"/>
-        </w:rPr>
-        <w:t xml:space="preserve">Long </w:t>
-      </w:r>
-      <w:proofErr w:type="spellStart"/>
-      <w:r>
-        <w:rPr>
-          <w:szCs w:val="24"/>
-        </w:rPr>
-        <w:t>userId,</w:t>
-      </w:r>
-      <w:r>
-        <w:rPr>
-          <w:szCs w:val="24"/>
-        </w:rPr>
-        <w:t>LocalDate</w:t>
-      </w:r>
-      <w:proofErr w:type="spellEnd"/>
-      <w:r>
-        <w:rPr>
-          <w:szCs w:val="24"/>
-        </w:rPr>
-        <w:t xml:space="preserve"> date)</w:t>
-      </w:r>
-      <w:r>
-        <w:rPr>
-          <w:szCs w:val="24"/>
-        </w:rPr>
-        <w:t xml:space="preserve"> </w:t>
+        <w:t xml:space="preserve">(Long </w:t>
+      </w:r>
+      <w:proofErr w:type="spellStart"/>
+      <w:r>
+        <w:rPr>
+          <w:szCs w:val="24"/>
+        </w:rPr>
+        <w:t>userId,LocalDate</w:t>
+      </w:r>
+      <w:proofErr w:type="spellEnd"/>
+      <w:r>
+        <w:rPr>
+          <w:szCs w:val="24"/>
+        </w:rPr>
+        <w:t xml:space="preserve"> date) </w:t>
       </w:r>
     </w:p>
     <w:p>
@@ -2464,13 +2434,7 @@
         <w:rPr>
           <w:szCs w:val="24"/>
         </w:rPr>
-        <w:t>filterByExpiryDate</w:t>
-      </w:r>
-      <w:r>
-        <w:rPr>
-          <w:szCs w:val="24"/>
-        </w:rPr>
-        <w:t>Between</w:t>
+        <w:t>filterByExpiryDateBetween</w:t>
       </w:r>
       <w:proofErr w:type="spellEnd"/>
       <w:r>
@@ -3255,13 +3219,7 @@
         <w:rPr>
           <w:szCs w:val="24"/>
         </w:rPr>
-        <w:t>?</w:t>
-      </w:r>
-      <w:r>
-        <w:rPr>
-          <w:szCs w:val="24"/>
-        </w:rPr>
-        <w:t>date</w:t>
+        <w:t>?date</w:t>
       </w:r>
       <w:proofErr w:type="spellEnd"/>
       <w:proofErr w:type="gramEnd"/>
@@ -3441,13 +3399,7 @@
         <w:rPr>
           <w:szCs w:val="24"/>
         </w:rPr>
-        <w:t>?</w:t>
-      </w:r>
-      <w:r>
-        <w:rPr>
-          <w:szCs w:val="24"/>
-        </w:rPr>
-        <w:t>start</w:t>
+        <w:t>?start</w:t>
       </w:r>
       <w:proofErr w:type="spellEnd"/>
       <w:proofErr w:type="gramEnd"/>
@@ -3455,13 +3407,7 @@
         <w:rPr>
           <w:szCs w:val="24"/>
         </w:rPr>
-        <w:t>=“ ”</w:t>
-      </w:r>
-      <w:r>
-        <w:rPr>
-          <w:szCs w:val="24"/>
-        </w:rPr>
-        <w:t>&amp;</w:t>
+        <w:t>=“ ”&amp;</w:t>
       </w:r>
       <w:r>
         <w:rPr>
@@ -3473,25 +3419,7 @@
         <w:rPr>
           <w:szCs w:val="24"/>
         </w:rPr>
-        <w:t>end</w:t>
-      </w:r>
-      <w:r>
-        <w:rPr>
-          <w:szCs w:val="24"/>
-        </w:rPr>
-        <w:t>=“</w:t>
-      </w:r>
-      <w:r>
-        <w:rPr>
-          <w:szCs w:val="24"/>
-        </w:rPr>
-        <w:t>”</w:t>
-      </w:r>
-      <w:r>
-        <w:rPr>
-          <w:szCs w:val="24"/>
-        </w:rPr>
-        <w:t xml:space="preserve">) </w:t>
+        <w:t xml:space="preserve">end=“”) </w:t>
       </w:r>
     </w:p>
     <w:p>
@@ -5582,19 +5510,7 @@
         <w:rPr>
           <w:szCs w:val="24"/>
         </w:rPr>
-        <w:t>=“ ”</w:t>
-      </w:r>
-      <w:r>
-        <w:rPr>
-          <w:szCs w:val="24"/>
-        </w:rPr>
-        <w:t xml:space="preserve"> &amp; id =””</w:t>
-      </w:r>
-      <w:r>
-        <w:rPr>
-          <w:szCs w:val="24"/>
-        </w:rPr>
-        <w:t xml:space="preserve">) </w:t>
+        <w:t xml:space="preserve">=“ ” &amp; id =””) </w:t>
       </w:r>
     </w:p>
     <w:p>
@@ -5655,19 +5571,7 @@
         <w:rPr>
           <w:szCs w:val="24"/>
         </w:rPr>
-        <w:t xml:space="preserve"> date</w:t>
-      </w:r>
-      <w:r>
-        <w:rPr>
-          <w:szCs w:val="24"/>
-        </w:rPr>
-        <w:t xml:space="preserve"> and id</w:t>
-      </w:r>
-      <w:r>
-        <w:rPr>
-          <w:szCs w:val="24"/>
-        </w:rPr>
-        <w:t>)</w:t>
+        <w:t xml:space="preserve"> date and id)</w:t>
       </w:r>
       <w:r>
         <w:rPr>
@@ -5790,19 +5694,7 @@
         <w:rPr>
           <w:szCs w:val="24"/>
         </w:rPr>
-        <w:t>end=“”</w:t>
-      </w:r>
-      <w:r>
-        <w:rPr>
-          <w:szCs w:val="24"/>
-        </w:rPr>
-        <w:t>&amp; id=””</w:t>
-      </w:r>
-      <w:r>
-        <w:rPr>
-          <w:szCs w:val="24"/>
-        </w:rPr>
-        <w:t xml:space="preserve">) </w:t>
+        <w:t xml:space="preserve">end=“”&amp; id=””) </w:t>
       </w:r>
     </w:p>
     <w:p>
@@ -5919,10 +5811,16 @@
         <w:rPr>
           <w:szCs w:val="24"/>
         </w:rPr>
-        <w:t xml:space="preserve"> userId</w:t>
-      </w:r>
-      <w:bookmarkStart w:id="0" w:name="_GoBack"/>
-      <w:bookmarkEnd w:id="0"/>
+        <w:t xml:space="preserve"> </w:t>
+      </w:r>
+      <w:proofErr w:type="spellStart"/>
+      <w:r>
+        <w:rPr>
+          <w:szCs w:val="24"/>
+        </w:rPr>
+        <w:t>userId</w:t>
+      </w:r>
+      <w:proofErr w:type="spellEnd"/>
       <w:r>
         <w:rPr>
           <w:szCs w:val="24"/>
@@ -7764,6 +7662,8 @@
         </w:rPr>
         <w:t xml:space="preserve">DELETE CONTROLLER NEED TO BE FIXED FOR DELETING THE POLICIES NOT JUST THE USER. </w:t>
       </w:r>
+      <w:bookmarkStart w:id="0" w:name="_GoBack"/>
+      <w:bookmarkEnd w:id="0"/>
     </w:p>
     <w:p>
       <w:pPr>
@@ -7830,7 +7730,22 @@
           <w:color w:val="FF0000"/>
           <w:szCs w:val="24"/>
         </w:rPr>
-        <w:t xml:space="preserve">FILTER FUNCTIONS (EXPIRY DATE, </w:t>
+        <w:t>FILTER FUNCTIONS (</w:t>
+      </w:r>
+      <w:r>
+        <w:rPr>
+          <w:strike/>
+          <w:color w:val="FF0000"/>
+          <w:szCs w:val="24"/>
+        </w:rPr>
+        <w:t>EXPIRY DATE</w:t>
+      </w:r>
+      <w:r>
+        <w:rPr>
+          <w:color w:val="FF0000"/>
+          <w:szCs w:val="24"/>
+        </w:rPr>
+        <w:t xml:space="preserve">, </w:t>
       </w:r>
       <w:r>
         <w:rPr>
@@ -9679,7 +9594,7 @@
 </file>
 
 <file path=customXml/itemProps1.xml><?xml version="1.0" encoding="utf-8"?>
-<ds:datastoreItem xmlns:ds="http://schemas.openxmlformats.org/officeDocument/2006/customXml" ds:itemID="{EC7DF304-0278-477E-9A25-796D45D84EF8}">
+<ds:datastoreItem xmlns:ds="http://schemas.openxmlformats.org/officeDocument/2006/customXml" ds:itemID="{DC28F742-03D4-4930-A546-424A9616E779}">
   <ds:schemaRefs>
     <ds:schemaRef ds:uri="http://schemas.openxmlformats.org/officeDocument/2006/bibliography"/>
   </ds:schemaRefs>

</xml_diff>